<commit_message>
Descripción integrante Diego moreno y se ajsutan fechas en elcaudro de ceremonias
</commit_message>
<xml_diff>
--- a/Sprint1_Equipo_Genius-Software world..docx
+++ b/Sprint1_Equipo_Genius-Software world..docx
@@ -1,6 +1,6 @@
 
 <file path=word/document.xml><?xml version="1.0" encoding="utf-8"?>
-<w:document xmlns:wpc="http://schemas.microsoft.com/office/word/2010/wordprocessingCanvas" xmlns:mc="http://schemas.openxmlformats.org/markup-compatibility/2006" xmlns:o="urn:schemas-microsoft-com:office:office" xmlns:r="http://schemas.openxmlformats.org/officeDocument/2006/relationships" xmlns:m="http://schemas.openxmlformats.org/officeDocument/2006/math" xmlns:v="urn:schemas-microsoft-com:vml" xmlns:wp14="http://schemas.microsoft.com/office/word/2010/wordprocessingDrawing" xmlns:wp="http://schemas.openxmlformats.org/drawingml/2006/wordprocessingDrawing" xmlns:w10="urn:schemas-microsoft-com:office:word" xmlns:w="http://schemas.openxmlformats.org/wordprocessingml/2006/main" xmlns:w14="http://schemas.microsoft.com/office/word/2010/wordml" xmlns:w15="http://schemas.microsoft.com/office/word/2012/wordml" xmlns:wpg="http://schemas.microsoft.com/office/word/2010/wordprocessingGroup" xmlns:wpi="http://schemas.microsoft.com/office/word/2010/wordprocessingInk" xmlns:wne="http://schemas.microsoft.com/office/word/2006/wordml" xmlns:wps="http://schemas.microsoft.com/office/word/2010/wordprocessingShape" mc:Ignorable="w14 w15 wp14">
+<w:document xmlns:wpc="http://schemas.microsoft.com/office/word/2010/wordprocessingCanvas" xmlns:cx="http://schemas.microsoft.com/office/drawing/2014/chartex" xmlns:cx1="http://schemas.microsoft.com/office/drawing/2015/9/8/chartex" xmlns:cx2="http://schemas.microsoft.com/office/drawing/2015/10/21/chartex" xmlns:cx3="http://schemas.microsoft.com/office/drawing/2016/5/9/chartex" xmlns:cx4="http://schemas.microsoft.com/office/drawing/2016/5/10/chartex" xmlns:cx5="http://schemas.microsoft.com/office/drawing/2016/5/11/chartex" xmlns:cx6="http://schemas.microsoft.com/office/drawing/2016/5/12/chartex" xmlns:cx7="http://schemas.microsoft.com/office/drawing/2016/5/13/chartex" xmlns:cx8="http://schemas.microsoft.com/office/drawing/2016/5/14/chartex" xmlns:mc="http://schemas.openxmlformats.org/markup-compatibility/2006" xmlns:aink="http://schemas.microsoft.com/office/drawing/2016/ink" xmlns:am3d="http://schemas.microsoft.com/office/drawing/2017/model3d" xmlns:o="urn:schemas-microsoft-com:office:office" xmlns:r="http://schemas.openxmlformats.org/officeDocument/2006/relationships" xmlns:m="http://schemas.openxmlformats.org/officeDocument/2006/math" xmlns:v="urn:schemas-microsoft-com:vml" xmlns:wp14="http://schemas.microsoft.com/office/word/2010/wordprocessingDrawing" xmlns:wp="http://schemas.openxmlformats.org/drawingml/2006/wordprocessingDrawing" xmlns:w10="urn:schemas-microsoft-com:office:word" xmlns:w="http://schemas.openxmlformats.org/wordprocessingml/2006/main" xmlns:w14="http://schemas.microsoft.com/office/word/2010/wordml" xmlns:w15="http://schemas.microsoft.com/office/word/2012/wordml" xmlns:w16cex="http://schemas.microsoft.com/office/word/2018/wordml/cex" xmlns:w16cid="http://schemas.microsoft.com/office/word/2016/wordml/cid" xmlns:w16="http://schemas.microsoft.com/office/word/2018/wordml" xmlns:w16sdtdh="http://schemas.microsoft.com/office/word/2020/wordml/sdtdatahash" xmlns:w16se="http://schemas.microsoft.com/office/word/2015/wordml/symex" xmlns:wpg="http://schemas.microsoft.com/office/word/2010/wordprocessingGroup" xmlns:wpi="http://schemas.microsoft.com/office/word/2010/wordprocessingInk" xmlns:wne="http://schemas.microsoft.com/office/word/2006/wordml" xmlns:wps="http://schemas.microsoft.com/office/word/2010/wordprocessingShape" mc:Ignorable="w14 w15 w16se w16cid w16 w16cex w16sdtdh wp14">
   <w:body>
     <w:p>
       <w:pPr>
@@ -22,7 +22,7 @@
           <w:lang w:eastAsia="es-CO"/>
         </w:rPr>
         <w:drawing>
-          <wp:inline distT="0" distB="0" distL="0" distR="0">
+          <wp:inline distT="0" distB="0" distL="0" distR="0" wp14:anchorId="4150442E" wp14:editId="3F546331">
             <wp:extent cx="2533650" cy="3133725"/>
             <wp:effectExtent l="0" t="0" r="0" b="0"/>
             <wp:docPr id="4" name="Imagen 4" descr="https://lh6.googleusercontent.com/12MvtxVY6Z9l4TQv7CJX7bZsH3Hl2_WWubmI3eWpQOke9ojHxMgB18ZlLzbvZ28AKQOo8trYB44yxIVEdZ-GMLqky_KaVt9JbBXUNfpr3OL0pLTSK8zc9l8XVuosFBytPDEfwzX5=s0"/>
@@ -39,7 +39,7 @@
                     </pic:cNvPicPr>
                   </pic:nvPicPr>
                   <pic:blipFill>
-                    <a:blip r:embed="rId4" cstate="print">
+                    <a:blip r:embed="rId5" cstate="print">
                       <a:extLst>
                         <a:ext uri="{28A0092B-C50C-407E-A947-70E740481C1C}">
                           <a14:useLocalDpi xmlns:a14="http://schemas.microsoft.com/office/drawing/2010/main" val="0"/>
@@ -340,7 +340,6 @@
         </w:rPr>
         <w:t xml:space="preserve">.  </w:t>
       </w:r>
-      <w:proofErr w:type="spellStart"/>
       <w:r>
         <w:rPr>
           <w:rFonts w:ascii="Arial" w:eastAsia="Times New Roman" w:hAnsi="Arial" w:cs="Arial"/>
@@ -351,7 +350,6 @@
         </w:rPr>
         <w:t>Cédula</w:t>
       </w:r>
-      <w:proofErr w:type="spellEnd"/>
       <w:r>
         <w:rPr>
           <w:rFonts w:ascii="Arial" w:eastAsia="Times New Roman" w:hAnsi="Arial" w:cs="Arial"/>
@@ -602,7 +600,7 @@
           <w:lang w:eastAsia="es-CO"/>
         </w:rPr>
         <w:drawing>
-          <wp:anchor distT="0" distB="0" distL="114300" distR="114300" simplePos="0" relativeHeight="251658240" behindDoc="0" locked="0" layoutInCell="1" allowOverlap="1">
+          <wp:anchor distT="0" distB="0" distL="114300" distR="114300" simplePos="0" relativeHeight="251658240" behindDoc="0" locked="0" layoutInCell="1" allowOverlap="1" wp14:anchorId="236E1769" wp14:editId="5184CAFF">
             <wp:simplePos x="5324475" y="8191500"/>
             <wp:positionH relativeFrom="column">
               <wp:align>right</wp:align>
@@ -627,7 +625,7 @@
                     </pic:cNvPicPr>
                   </pic:nvPicPr>
                   <pic:blipFill>
-                    <a:blip r:embed="rId5">
+                    <a:blip r:embed="rId6">
                       <a:extLst>
                         <a:ext uri="{28A0092B-C50C-407E-A947-70E740481C1C}">
                           <a14:useLocalDpi xmlns:a14="http://schemas.microsoft.com/office/drawing/2010/main" val="0"/>
@@ -721,6 +719,10 @@
         <w:jc w:val="both"/>
         <w:rPr>
           <w:rFonts w:ascii="Arial" w:hAnsi="Arial" w:cs="Arial"/>
+          <w:b/>
+          <w:bCs/>
+          <w:i/>
+          <w:iCs/>
           <w:color w:val="212121"/>
           <w:sz w:val="24"/>
           <w:szCs w:val="24"/>
@@ -731,6 +733,10 @@
       <w:r>
         <w:rPr>
           <w:rFonts w:ascii="Arial" w:hAnsi="Arial" w:cs="Arial"/>
+          <w:b/>
+          <w:bCs/>
+          <w:i/>
+          <w:iCs/>
           <w:color w:val="212121"/>
           <w:sz w:val="24"/>
           <w:szCs w:val="24"/>
@@ -742,22 +748,16 @@
       <w:r>
         <w:rPr>
           <w:rFonts w:ascii="Arial" w:hAnsi="Arial" w:cs="Arial"/>
-          <w:color w:val="212121"/>
-          <w:sz w:val="24"/>
-          <w:szCs w:val="24"/>
-          <w:shd w:val="clear" w:color="auto" w:fill="FFFFFF"/>
-        </w:rPr>
-        <w:t xml:space="preserve"> Jairo Calderón Núñez</w:t>
-      </w:r>
-      <w:r>
-        <w:rPr>
-          <w:rFonts w:ascii="Arial" w:hAnsi="Arial" w:cs="Arial"/>
-          <w:color w:val="212121"/>
-          <w:sz w:val="24"/>
-          <w:szCs w:val="24"/>
-          <w:shd w:val="clear" w:color="auto" w:fill="FFFFFF"/>
-        </w:rPr>
-        <w:t>:</w:t>
+          <w:b/>
+          <w:bCs/>
+          <w:i/>
+          <w:iCs/>
+          <w:color w:val="212121"/>
+          <w:sz w:val="24"/>
+          <w:szCs w:val="24"/>
+          <w:shd w:val="clear" w:color="auto" w:fill="FFFFFF"/>
+        </w:rPr>
+        <w:t xml:space="preserve"> Jairo Calderón Núñez:</w:t>
       </w:r>
     </w:p>
     <w:p>
@@ -769,30 +769,10 @@
           <w:color w:val="212121"/>
           <w:sz w:val="24"/>
           <w:szCs w:val="24"/>
-          <w:shd w:val="clear" w:color="auto" w:fill="FFFFFF"/>
-        </w:rPr>
-      </w:pPr>
-      <w:r>
-        <w:rPr>
-          <w:rFonts w:ascii="Arial" w:hAnsi="Arial" w:cs="Arial"/>
-          <w:color w:val="212121"/>
-          <w:sz w:val="24"/>
-          <w:szCs w:val="24"/>
           <w:highlight w:val="yellow"/>
           <w:shd w:val="clear" w:color="auto" w:fill="FFFFFF"/>
         </w:rPr>
-        <w:t>PONER ACÁ SU DESCRIPCIÓN.</w:t>
-      </w:r>
-      <w:r>
-        <w:rPr>
-          <w:rFonts w:ascii="Arial" w:hAnsi="Arial" w:cs="Arial"/>
-          <w:color w:val="212121"/>
-          <w:sz w:val="24"/>
-          <w:szCs w:val="24"/>
-          <w:shd w:val="clear" w:color="auto" w:fill="FFFFFF"/>
-        </w:rPr>
-        <w:t xml:space="preserve"> </w:t>
-      </w:r>
+      </w:pPr>
     </w:p>
     <w:p>
       <w:pPr>
@@ -812,31 +792,20 @@
           <w:color w:val="212121"/>
           <w:sz w:val="24"/>
           <w:szCs w:val="24"/>
-          <w:shd w:val="clear" w:color="auto" w:fill="FFFFFF"/>
-        </w:rPr>
-        <w:t xml:space="preserve">Harold </w:t>
-      </w:r>
-      <w:proofErr w:type="spellStart"/>
-      <w:r>
-        <w:rPr>
-          <w:rFonts w:ascii="Arial" w:hAnsi="Arial" w:cs="Arial"/>
-          <w:color w:val="212121"/>
-          <w:sz w:val="24"/>
-          <w:szCs w:val="24"/>
-          <w:shd w:val="clear" w:color="auto" w:fill="FFFFFF"/>
-        </w:rPr>
-        <w:t>Stiven</w:t>
-      </w:r>
-      <w:proofErr w:type="spellEnd"/>
-      <w:r>
-        <w:rPr>
-          <w:rFonts w:ascii="Arial" w:hAnsi="Arial" w:cs="Arial"/>
-          <w:color w:val="212121"/>
-          <w:sz w:val="24"/>
-          <w:szCs w:val="24"/>
-          <w:shd w:val="clear" w:color="auto" w:fill="FFFFFF"/>
-        </w:rPr>
-        <w:t xml:space="preserve"> Gaviria Henao:</w:t>
+          <w:highlight w:val="yellow"/>
+          <w:shd w:val="clear" w:color="auto" w:fill="FFFFFF"/>
+        </w:rPr>
+        <w:t>PONER ACÁ SU DESCRIPCIÓN.</w:t>
+      </w:r>
+      <w:r>
+        <w:rPr>
+          <w:rFonts w:ascii="Arial" w:hAnsi="Arial" w:cs="Arial"/>
+          <w:color w:val="212121"/>
+          <w:sz w:val="24"/>
+          <w:szCs w:val="24"/>
+          <w:shd w:val="clear" w:color="auto" w:fill="FFFFFF"/>
+        </w:rPr>
+        <w:t xml:space="preserve"> </w:t>
       </w:r>
     </w:p>
     <w:p>
@@ -845,32 +814,59 @@
         <w:jc w:val="both"/>
         <w:rPr>
           <w:rFonts w:ascii="Arial" w:hAnsi="Arial" w:cs="Arial"/>
-          <w:color w:val="212121"/>
-          <w:sz w:val="24"/>
-          <w:szCs w:val="24"/>
-          <w:shd w:val="clear" w:color="auto" w:fill="FFFFFF"/>
-        </w:rPr>
-      </w:pPr>
-      <w:r>
-        <w:rPr>
-          <w:rFonts w:ascii="Arial" w:hAnsi="Arial" w:cs="Arial"/>
-          <w:color w:val="212121"/>
-          <w:sz w:val="24"/>
-          <w:szCs w:val="24"/>
-          <w:highlight w:val="yellow"/>
-          <w:shd w:val="clear" w:color="auto" w:fill="FFFFFF"/>
-        </w:rPr>
-        <w:t>PONER ACÁ SU DESCRIPCIÓN.</w:t>
-      </w:r>
-      <w:r>
-        <w:rPr>
-          <w:rFonts w:ascii="Arial" w:hAnsi="Arial" w:cs="Arial"/>
-          <w:color w:val="212121"/>
-          <w:sz w:val="24"/>
-          <w:szCs w:val="24"/>
-          <w:shd w:val="clear" w:color="auto" w:fill="FFFFFF"/>
-        </w:rPr>
-        <w:t xml:space="preserve"> </w:t>
+          <w:b/>
+          <w:bCs/>
+          <w:i/>
+          <w:iCs/>
+          <w:color w:val="212121"/>
+          <w:sz w:val="24"/>
+          <w:szCs w:val="24"/>
+          <w:shd w:val="clear" w:color="auto" w:fill="FFFFFF"/>
+        </w:rPr>
+      </w:pPr>
+      <w:r>
+        <w:rPr>
+          <w:rFonts w:ascii="Arial" w:hAnsi="Arial" w:cs="Arial"/>
+          <w:b/>
+          <w:bCs/>
+          <w:i/>
+          <w:iCs/>
+          <w:color w:val="212121"/>
+          <w:sz w:val="24"/>
+          <w:szCs w:val="24"/>
+          <w:shd w:val="clear" w:color="auto" w:fill="FFFFFF"/>
+        </w:rPr>
+        <w:t xml:space="preserve">Harold </w:t>
+      </w:r>
+      <w:proofErr w:type="spellStart"/>
+      <w:r>
+        <w:rPr>
+          <w:rFonts w:ascii="Arial" w:hAnsi="Arial" w:cs="Arial"/>
+          <w:b/>
+          <w:bCs/>
+          <w:i/>
+          <w:iCs/>
+          <w:color w:val="212121"/>
+          <w:sz w:val="24"/>
+          <w:szCs w:val="24"/>
+          <w:shd w:val="clear" w:color="auto" w:fill="FFFFFF"/>
+        </w:rPr>
+        <w:t>Stiven</w:t>
+      </w:r>
+      <w:proofErr w:type="spellEnd"/>
+      <w:r>
+        <w:rPr>
+          <w:rFonts w:ascii="Arial" w:hAnsi="Arial" w:cs="Arial"/>
+          <w:b/>
+          <w:bCs/>
+          <w:i/>
+          <w:iCs/>
+          <w:color w:val="212121"/>
+          <w:sz w:val="24"/>
+          <w:szCs w:val="24"/>
+          <w:shd w:val="clear" w:color="auto" w:fill="FFFFFF"/>
+        </w:rPr>
+        <w:t xml:space="preserve"> Gaviria Henao:</w:t>
       </w:r>
     </w:p>
     <w:p>
@@ -880,6 +876,112 @@
         <w:rPr>
           <w:rFonts w:ascii="Arial" w:hAnsi="Arial" w:cs="Arial"/>
           <w:color w:val="212121"/>
+          <w:sz w:val="24"/>
+          <w:szCs w:val="24"/>
+          <w:highlight w:val="yellow"/>
+          <w:shd w:val="clear" w:color="auto" w:fill="FFFFFF"/>
+        </w:rPr>
+      </w:pPr>
+    </w:p>
+    <w:p>
+      <w:pPr>
+        <w:spacing w:line="480" w:lineRule="auto"/>
+        <w:jc w:val="both"/>
+        <w:rPr>
+          <w:rFonts w:ascii="Arial" w:hAnsi="Arial" w:cs="Arial"/>
+          <w:color w:val="212121"/>
+          <w:sz w:val="24"/>
+          <w:szCs w:val="24"/>
+          <w:highlight w:val="yellow"/>
+          <w:shd w:val="clear" w:color="auto" w:fill="FFFFFF"/>
+        </w:rPr>
+      </w:pPr>
+    </w:p>
+    <w:p>
+      <w:pPr>
+        <w:spacing w:line="480" w:lineRule="auto"/>
+        <w:jc w:val="both"/>
+        <w:rPr>
+          <w:rFonts w:ascii="Arial" w:hAnsi="Arial" w:cs="Arial"/>
+          <w:color w:val="212121"/>
+          <w:sz w:val="24"/>
+          <w:szCs w:val="24"/>
+          <w:highlight w:val="yellow"/>
+          <w:shd w:val="clear" w:color="auto" w:fill="FFFFFF"/>
+        </w:rPr>
+      </w:pPr>
+    </w:p>
+    <w:p>
+      <w:pPr>
+        <w:spacing w:line="480" w:lineRule="auto"/>
+        <w:jc w:val="both"/>
+        <w:rPr>
+          <w:rFonts w:ascii="Arial" w:hAnsi="Arial" w:cs="Arial"/>
+          <w:color w:val="212121"/>
+          <w:sz w:val="24"/>
+          <w:szCs w:val="24"/>
+          <w:shd w:val="clear" w:color="auto" w:fill="FFFFFF"/>
+        </w:rPr>
+      </w:pPr>
+      <w:r>
+        <w:rPr>
+          <w:rFonts w:ascii="Arial" w:hAnsi="Arial" w:cs="Arial"/>
+          <w:color w:val="212121"/>
+          <w:sz w:val="24"/>
+          <w:szCs w:val="24"/>
+          <w:highlight w:val="yellow"/>
+          <w:shd w:val="clear" w:color="auto" w:fill="FFFFFF"/>
+        </w:rPr>
+        <w:t>PONER ACÁ SU DESCRIPCIÓN.</w:t>
+      </w:r>
+      <w:r>
+        <w:rPr>
+          <w:rFonts w:ascii="Arial" w:hAnsi="Arial" w:cs="Arial"/>
+          <w:color w:val="212121"/>
+          <w:sz w:val="24"/>
+          <w:szCs w:val="24"/>
+          <w:shd w:val="clear" w:color="auto" w:fill="FFFFFF"/>
+        </w:rPr>
+        <w:t xml:space="preserve"> </w:t>
+      </w:r>
+    </w:p>
+    <w:p>
+      <w:pPr>
+        <w:spacing w:line="480" w:lineRule="auto"/>
+        <w:jc w:val="both"/>
+        <w:rPr>
+          <w:rFonts w:ascii="Arial" w:hAnsi="Arial" w:cs="Arial"/>
+          <w:color w:val="212121"/>
+          <w:sz w:val="24"/>
+          <w:szCs w:val="24"/>
+          <w:shd w:val="clear" w:color="auto" w:fill="FFFFFF"/>
+        </w:rPr>
+      </w:pPr>
+    </w:p>
+    <w:p>
+      <w:pPr>
+        <w:spacing w:line="480" w:lineRule="auto"/>
+        <w:jc w:val="both"/>
+        <w:rPr>
+          <w:rFonts w:ascii="Arial" w:hAnsi="Arial" w:cs="Arial"/>
+          <w:color w:val="212121"/>
+          <w:sz w:val="24"/>
+          <w:szCs w:val="24"/>
+          <w:shd w:val="clear" w:color="auto" w:fill="FFFFFF"/>
+        </w:rPr>
+      </w:pPr>
+    </w:p>
+    <w:p>
+      <w:pPr>
+        <w:spacing w:line="480" w:lineRule="auto"/>
+        <w:jc w:val="both"/>
+        <w:rPr>
+          <w:rFonts w:ascii="Arial" w:hAnsi="Arial" w:cs="Arial"/>
+          <w:b/>
+          <w:bCs/>
+          <w:i/>
+          <w:iCs/>
+          <w:color w:val="212121"/>
           <w:sz w:val="26"/>
           <w:szCs w:val="26"/>
           <w:shd w:val="clear" w:color="auto" w:fill="FFFFFF"/>
@@ -888,6 +990,10 @@
       <w:r>
         <w:rPr>
           <w:rFonts w:ascii="Arial" w:hAnsi="Arial" w:cs="Arial"/>
+          <w:b/>
+          <w:bCs/>
+          <w:i/>
+          <w:iCs/>
           <w:color w:val="212121"/>
           <w:sz w:val="24"/>
           <w:szCs w:val="24"/>
@@ -898,6 +1004,10 @@
       <w:r>
         <w:rPr>
           <w:rFonts w:ascii="Arial" w:hAnsi="Arial" w:cs="Arial"/>
+          <w:b/>
+          <w:bCs/>
+          <w:i/>
+          <w:iCs/>
           <w:color w:val="212121"/>
           <w:sz w:val="26"/>
           <w:szCs w:val="26"/>
@@ -908,6 +1018,148 @@
     </w:p>
     <w:p>
       <w:pPr>
+        <w:pStyle w:val="NormalWeb"/>
+        <w:spacing w:before="0" w:beforeAutospacing="0" w:line="480" w:lineRule="auto"/>
+        <w:rPr>
+          <w:rFonts w:ascii="Arial" w:eastAsiaTheme="minorHAnsi" w:hAnsi="Arial" w:cs="Arial"/>
+          <w:color w:val="212121"/>
+          <w:shd w:val="clear" w:color="auto" w:fill="FFFFFF"/>
+          <w:lang w:eastAsia="en-US"/>
+        </w:rPr>
+      </w:pPr>
+      <w:r>
+        <w:rPr>
+          <w:rFonts w:ascii="Arial" w:eastAsiaTheme="minorHAnsi" w:hAnsi="Arial" w:cs="Arial"/>
+          <w:color w:val="212121"/>
+          <w:shd w:val="clear" w:color="auto" w:fill="FFFFFF"/>
+          <w:lang w:eastAsia="en-US"/>
+        </w:rPr>
+        <w:t xml:space="preserve">Soy Ingeniero de producción con intereses en </w:t>
+      </w:r>
+      <w:r>
+        <w:rPr>
+          <w:rFonts w:ascii="Arial" w:eastAsiaTheme="minorHAnsi" w:hAnsi="Arial" w:cs="Arial"/>
+          <w:color w:val="212121"/>
+          <w:shd w:val="clear" w:color="auto" w:fill="FFFFFF"/>
+          <w:lang w:eastAsia="en-US"/>
+        </w:rPr>
+        <w:t>tecnología y</w:t>
+      </w:r>
+      <w:r>
+        <w:rPr>
+          <w:rFonts w:ascii="Arial" w:eastAsiaTheme="minorHAnsi" w:hAnsi="Arial" w:cs="Arial"/>
+          <w:color w:val="212121"/>
+          <w:shd w:val="clear" w:color="auto" w:fill="FFFFFF"/>
+          <w:lang w:eastAsia="en-US"/>
+        </w:rPr>
+        <w:t xml:space="preserve"> transformación </w:t>
+      </w:r>
+      <w:r>
+        <w:rPr>
+          <w:rFonts w:ascii="Arial" w:eastAsiaTheme="minorHAnsi" w:hAnsi="Arial" w:cs="Arial"/>
+          <w:color w:val="212121"/>
+          <w:shd w:val="clear" w:color="auto" w:fill="FFFFFF"/>
+          <w:lang w:eastAsia="en-US"/>
+        </w:rPr>
+        <w:t>Digital. La</w:t>
+      </w:r>
+      <w:r>
+        <w:rPr>
+          <w:rFonts w:ascii="Arial" w:eastAsiaTheme="minorHAnsi" w:hAnsi="Arial" w:cs="Arial"/>
+          <w:color w:val="212121"/>
+          <w:shd w:val="clear" w:color="auto" w:fill="FFFFFF"/>
+          <w:lang w:eastAsia="en-US"/>
+        </w:rPr>
+        <w:t xml:space="preserve"> vida me ha presentado diferentes trabajos y empresas donde definitivamente he visto la importancia de la tecnología y su impacto</w:t>
+      </w:r>
+      <w:r>
+        <w:rPr>
+          <w:rFonts w:ascii="Arial" w:eastAsiaTheme="minorHAnsi" w:hAnsi="Arial" w:cs="Arial"/>
+          <w:color w:val="212121"/>
+          <w:shd w:val="clear" w:color="auto" w:fill="FFFFFF"/>
+          <w:lang w:eastAsia="en-US"/>
+        </w:rPr>
+        <w:t xml:space="preserve"> </w:t>
+      </w:r>
+      <w:proofErr w:type="gramStart"/>
+      <w:r>
+        <w:rPr>
+          <w:rFonts w:ascii="Arial" w:eastAsiaTheme="minorHAnsi" w:hAnsi="Arial" w:cs="Arial"/>
+          <w:color w:val="212121"/>
+          <w:shd w:val="clear" w:color="auto" w:fill="FFFFFF"/>
+          <w:lang w:eastAsia="en-US"/>
+        </w:rPr>
+        <w:t xml:space="preserve">en </w:t>
+      </w:r>
+      <w:r>
+        <w:rPr>
+          <w:rFonts w:ascii="Arial" w:eastAsiaTheme="minorHAnsi" w:hAnsi="Arial" w:cs="Arial"/>
+          <w:color w:val="212121"/>
+          <w:shd w:val="clear" w:color="auto" w:fill="FFFFFF"/>
+          <w:lang w:eastAsia="en-US"/>
+        </w:rPr>
+        <w:t xml:space="preserve"> </w:t>
+      </w:r>
+      <w:r>
+        <w:rPr>
+          <w:rFonts w:ascii="Arial" w:eastAsiaTheme="minorHAnsi" w:hAnsi="Arial" w:cs="Arial"/>
+          <w:color w:val="212121"/>
+          <w:shd w:val="clear" w:color="auto" w:fill="FFFFFF"/>
+          <w:lang w:eastAsia="en-US"/>
+        </w:rPr>
+        <w:t>la</w:t>
+      </w:r>
+      <w:proofErr w:type="gramEnd"/>
+      <w:r>
+        <w:rPr>
+          <w:rFonts w:ascii="Arial" w:eastAsiaTheme="minorHAnsi" w:hAnsi="Arial" w:cs="Arial"/>
+          <w:color w:val="212121"/>
+          <w:shd w:val="clear" w:color="auto" w:fill="FFFFFF"/>
+          <w:lang w:eastAsia="en-US"/>
+        </w:rPr>
+        <w:t xml:space="preserve"> evolución industrial</w:t>
+      </w:r>
+      <w:r>
+        <w:rPr>
+          <w:rFonts w:ascii="Arial" w:eastAsiaTheme="minorHAnsi" w:hAnsi="Arial" w:cs="Arial"/>
+          <w:color w:val="212121"/>
+          <w:shd w:val="clear" w:color="auto" w:fill="FFFFFF"/>
+          <w:lang w:eastAsia="en-US"/>
+        </w:rPr>
+        <w:t xml:space="preserve">.  Mis expectativas del curso es aprender a programar para ser parte de los profesionales que brindan soluciones tecnológicas y disruptivas, que días a día se hacen más demandantes en el mercado. Me gusta la automatización de procesos y me proyecto como un profesional de </w:t>
+      </w:r>
+      <w:proofErr w:type="spellStart"/>
+      <w:r>
+        <w:rPr>
+          <w:rFonts w:ascii="Arial" w:eastAsiaTheme="minorHAnsi" w:hAnsi="Arial" w:cs="Arial"/>
+          <w:color w:val="212121"/>
+          <w:shd w:val="clear" w:color="auto" w:fill="FFFFFF"/>
+          <w:lang w:eastAsia="en-US"/>
+        </w:rPr>
+        <w:t>big</w:t>
+      </w:r>
+      <w:proofErr w:type="spellEnd"/>
+      <w:r>
+        <w:rPr>
+          <w:rFonts w:ascii="Arial" w:eastAsiaTheme="minorHAnsi" w:hAnsi="Arial" w:cs="Arial"/>
+          <w:color w:val="212121"/>
+          <w:shd w:val="clear" w:color="auto" w:fill="FFFFFF"/>
+          <w:lang w:eastAsia="en-US"/>
+        </w:rPr>
+        <w:t xml:space="preserve"> data que crea modelos predictivos que complementan la inteligencia </w:t>
+      </w:r>
+      <w:r>
+        <w:rPr>
+          <w:rFonts w:ascii="Arial" w:eastAsiaTheme="minorHAnsi" w:hAnsi="Arial" w:cs="Arial"/>
+          <w:color w:val="212121"/>
+          <w:shd w:val="clear" w:color="auto" w:fill="FFFFFF"/>
+          <w:lang w:eastAsia="en-US"/>
+        </w:rPr>
+        <w:t>artificial.</w:t>
+      </w:r>
+    </w:p>
+    <w:p>
+      <w:pPr>
         <w:spacing w:line="480" w:lineRule="auto"/>
         <w:jc w:val="both"/>
         <w:rPr>
@@ -918,7 +1170,176 @@
           <w:shd w:val="clear" w:color="auto" w:fill="FFFFFF"/>
         </w:rPr>
       </w:pPr>
-      <w:r>
+    </w:p>
+    <w:p>
+      <w:pPr>
+        <w:spacing w:line="480" w:lineRule="auto"/>
+        <w:jc w:val="both"/>
+        <w:rPr>
+          <w:rFonts w:ascii="Arial" w:hAnsi="Arial" w:cs="Arial"/>
+          <w:b/>
+          <w:bCs/>
+          <w:i/>
+          <w:iCs/>
+          <w:color w:val="212121"/>
+          <w:sz w:val="24"/>
+          <w:szCs w:val="24"/>
+          <w:shd w:val="clear" w:color="auto" w:fill="FFFFFF"/>
+        </w:rPr>
+      </w:pPr>
+      <w:r>
+        <w:rPr>
+          <w:rFonts w:ascii="Arial" w:hAnsi="Arial" w:cs="Arial"/>
+          <w:b/>
+          <w:bCs/>
+          <w:i/>
+          <w:iCs/>
+          <w:color w:val="212121"/>
+          <w:sz w:val="24"/>
+          <w:szCs w:val="24"/>
+          <w:shd w:val="clear" w:color="auto" w:fill="FFFFFF"/>
+        </w:rPr>
+        <w:t>Santiago Torres Aguirre:</w:t>
+      </w:r>
+    </w:p>
+    <w:p>
+      <w:pPr>
+        <w:spacing w:line="480" w:lineRule="auto"/>
+        <w:jc w:val="both"/>
+        <w:rPr>
+          <w:rFonts w:ascii="Arial" w:hAnsi="Arial" w:cs="Arial"/>
+          <w:color w:val="212121"/>
+          <w:sz w:val="24"/>
+          <w:szCs w:val="24"/>
+          <w:shd w:val="clear" w:color="auto" w:fill="FFFFFF"/>
+        </w:rPr>
+      </w:pPr>
+      <w:r>
+        <w:rPr>
+          <w:rFonts w:ascii="Arial" w:hAnsi="Arial" w:cs="Arial"/>
+          <w:color w:val="212121"/>
+          <w:sz w:val="24"/>
+          <w:szCs w:val="24"/>
+          <w:shd w:val="clear" w:color="auto" w:fill="FFFFFF"/>
+        </w:rPr>
+        <w:t>Nací el 17 de marzo de 2004 en la ciudad de Medellín, Antioquia. Actualmente vivo en el municipio de Caldas, ubicado al sur del valle de Aburrá. Vivo con mis dos padres y mi hermana.</w:t>
+      </w:r>
+    </w:p>
+    <w:p>
+      <w:pPr>
+        <w:spacing w:line="480" w:lineRule="auto"/>
+        <w:jc w:val="both"/>
+        <w:rPr>
+          <w:rFonts w:ascii="Arial" w:hAnsi="Arial" w:cs="Arial"/>
+          <w:color w:val="212121"/>
+          <w:sz w:val="24"/>
+          <w:szCs w:val="24"/>
+          <w:shd w:val="clear" w:color="auto" w:fill="FFFFFF"/>
+        </w:rPr>
+      </w:pPr>
+      <w:r>
+        <w:rPr>
+          <w:rFonts w:ascii="Arial" w:hAnsi="Arial" w:cs="Arial"/>
+          <w:color w:val="212121"/>
+          <w:sz w:val="24"/>
+          <w:szCs w:val="24"/>
+          <w:shd w:val="clear" w:color="auto" w:fill="FFFFFF"/>
+        </w:rPr>
+        <w:t xml:space="preserve"> En el año 2020, me gradué de bachiller en una institución pública. Ahora, me encuentro realizando un estudió gracias a la Universidad de Antioquía y al Ministerio de las TIC</w:t>
+      </w:r>
+      <w:r>
+        <w:rPr>
+          <w:rFonts w:ascii="Arial" w:hAnsi="Arial" w:cs="Arial"/>
+          <w:color w:val="212121"/>
+          <w:sz w:val="24"/>
+          <w:szCs w:val="24"/>
+          <w:shd w:val="clear" w:color="auto" w:fill="FFFFFF"/>
+        </w:rPr>
+        <w:t xml:space="preserve">, este se denomina Programación y Desarrollo de Software, y estoy a punto de empezar a estudiar la Ingeniería Informática en el Politécnico Jaime Isaza Cadavid. </w:t>
+      </w:r>
+    </w:p>
+    <w:p>
+      <w:pPr>
+        <w:spacing w:line="480" w:lineRule="auto"/>
+        <w:jc w:val="both"/>
+        <w:rPr>
+          <w:rFonts w:ascii="Arial" w:hAnsi="Arial" w:cs="Arial"/>
+          <w:color w:val="212121"/>
+          <w:sz w:val="24"/>
+          <w:szCs w:val="24"/>
+          <w:shd w:val="clear" w:color="auto" w:fill="FFFFFF"/>
+        </w:rPr>
+      </w:pPr>
+      <w:r>
+        <w:rPr>
+          <w:rFonts w:ascii="Arial" w:hAnsi="Arial" w:cs="Arial"/>
+          <w:color w:val="212121"/>
+          <w:sz w:val="24"/>
+          <w:szCs w:val="24"/>
+          <w:shd w:val="clear" w:color="auto" w:fill="FFFFFF"/>
+        </w:rPr>
+        <w:t xml:space="preserve">Me considero una persona muy juiciosa y responsable con todas las cosas que debo realizar. </w:t>
+      </w:r>
+    </w:p>
+    <w:p>
+      <w:pPr>
+        <w:spacing w:line="480" w:lineRule="auto"/>
+        <w:jc w:val="both"/>
+        <w:rPr>
+          <w:rFonts w:ascii="Arial" w:hAnsi="Arial" w:cs="Arial"/>
+          <w:b/>
+          <w:bCs/>
+          <w:i/>
+          <w:iCs/>
+          <w:color w:val="212121"/>
+          <w:sz w:val="24"/>
+          <w:szCs w:val="24"/>
+          <w:shd w:val="clear" w:color="auto" w:fill="FFFFFF"/>
+        </w:rPr>
+      </w:pPr>
+      <w:r>
+        <w:rPr>
+          <w:rFonts w:ascii="Arial" w:hAnsi="Arial" w:cs="Arial"/>
+          <w:b/>
+          <w:bCs/>
+          <w:i/>
+          <w:iCs/>
+          <w:color w:val="212121"/>
+          <w:sz w:val="24"/>
+          <w:szCs w:val="24"/>
+          <w:shd w:val="clear" w:color="auto" w:fill="FFFFFF"/>
+        </w:rPr>
+        <w:t>Wolfang Jesús Vera Mendoza:</w:t>
+      </w:r>
+    </w:p>
+    <w:p>
+      <w:pPr>
+        <w:spacing w:line="480" w:lineRule="auto"/>
+        <w:jc w:val="both"/>
+        <w:rPr>
+          <w:rFonts w:ascii="Arial" w:hAnsi="Arial" w:cs="Arial"/>
+          <w:color w:val="212121"/>
+          <w:sz w:val="24"/>
+          <w:szCs w:val="24"/>
+          <w:shd w:val="clear" w:color="auto" w:fill="FFFFFF"/>
+        </w:rPr>
+      </w:pPr>
+      <w:r>
+        <w:rPr>
+          <w:rFonts w:ascii="Arial" w:hAnsi="Arial" w:cs="Arial"/>
+          <w:color w:val="212121"/>
+          <w:sz w:val="24"/>
+          <w:szCs w:val="24"/>
+          <w:highlight w:val="yellow"/>
+          <w:shd w:val="clear" w:color="auto" w:fill="FFFFFF"/>
+        </w:rPr>
+        <w:t>PONER ACÁ SU DESCRIPCIÓN.</w:t>
+      </w:r>
+    </w:p>
+    <w:p>
+      <w:pPr>
+        <w:spacing w:line="480" w:lineRule="auto"/>
+        <w:jc w:val="both"/>
         <w:rPr>
           <w:rFonts w:ascii="Arial" w:hAnsi="Arial" w:cs="Arial"/>
           <w:color w:val="212121"/>
@@ -926,29 +1347,7 @@
           <w:szCs w:val="26"/>
           <w:shd w:val="clear" w:color="auto" w:fill="FFFFFF"/>
         </w:rPr>
-        <w:t> </w:t>
-      </w:r>
-      <w:r>
-        <w:rPr>
-          <w:rFonts w:ascii="Arial" w:hAnsi="Arial" w:cs="Arial"/>
-          <w:color w:val="212121"/>
-          <w:sz w:val="24"/>
-          <w:szCs w:val="24"/>
-          <w:highlight w:val="yellow"/>
-          <w:shd w:val="clear" w:color="auto" w:fill="FFFFFF"/>
-        </w:rPr>
-        <w:t>PONER ACÁ SU DESCRIPCIÓN.</w:t>
-      </w:r>
-      <w:r>
-        <w:rPr>
-          <w:rFonts w:ascii="Arial" w:hAnsi="Arial" w:cs="Arial"/>
-          <w:color w:val="212121"/>
-          <w:sz w:val="24"/>
-          <w:szCs w:val="24"/>
-          <w:shd w:val="clear" w:color="auto" w:fill="FFFFFF"/>
-        </w:rPr>
-        <w:t xml:space="preserve"> </w:t>
-      </w:r>
+      </w:pPr>
     </w:p>
     <w:p>
       <w:pPr>
@@ -957,21 +1356,11 @@
         <w:rPr>
           <w:rFonts w:ascii="Arial" w:hAnsi="Arial" w:cs="Arial"/>
           <w:color w:val="212121"/>
-          <w:sz w:val="24"/>
-          <w:szCs w:val="24"/>
-          <w:shd w:val="clear" w:color="auto" w:fill="FFFFFF"/>
-        </w:rPr>
-      </w:pPr>
-      <w:r>
-        <w:rPr>
-          <w:rFonts w:ascii="Arial" w:hAnsi="Arial" w:cs="Arial"/>
-          <w:color w:val="212121"/>
-          <w:sz w:val="24"/>
-          <w:szCs w:val="24"/>
-          <w:shd w:val="clear" w:color="auto" w:fill="FFFFFF"/>
-        </w:rPr>
-        <w:t>Santiago Torres Aguirre:</w:t>
-      </w:r>
+          <w:sz w:val="26"/>
+          <w:szCs w:val="26"/>
+          <w:shd w:val="clear" w:color="auto" w:fill="FFFFFF"/>
+        </w:rPr>
+      </w:pPr>
     </w:p>
     <w:p>
       <w:pPr>
@@ -980,21 +1369,11 @@
         <w:rPr>
           <w:rFonts w:ascii="Arial" w:hAnsi="Arial" w:cs="Arial"/>
           <w:color w:val="212121"/>
-          <w:sz w:val="24"/>
-          <w:szCs w:val="24"/>
-          <w:shd w:val="clear" w:color="auto" w:fill="FFFFFF"/>
-        </w:rPr>
-      </w:pPr>
-      <w:r>
-        <w:rPr>
-          <w:rFonts w:ascii="Arial" w:hAnsi="Arial" w:cs="Arial"/>
-          <w:color w:val="212121"/>
-          <w:sz w:val="24"/>
-          <w:szCs w:val="24"/>
-          <w:shd w:val="clear" w:color="auto" w:fill="FFFFFF"/>
-        </w:rPr>
-        <w:t>Nací el 17 de marzo de 2004 en la ciudad de Medellín, Antioquia. Actualmente vivo en el municipio de Caldas, ubicado al sur del valle de Aburrá. Vivo con mis dos padres y mi hermana.</w:t>
-      </w:r>
+          <w:sz w:val="26"/>
+          <w:szCs w:val="26"/>
+          <w:shd w:val="clear" w:color="auto" w:fill="FFFFFF"/>
+        </w:rPr>
+      </w:pPr>
     </w:p>
     <w:p>
       <w:pPr>
@@ -1003,31 +1382,11 @@
         <w:rPr>
           <w:rFonts w:ascii="Arial" w:hAnsi="Arial" w:cs="Arial"/>
           <w:color w:val="212121"/>
-          <w:sz w:val="24"/>
-          <w:szCs w:val="24"/>
-          <w:shd w:val="clear" w:color="auto" w:fill="FFFFFF"/>
-        </w:rPr>
-      </w:pPr>
-      <w:r>
-        <w:rPr>
-          <w:rFonts w:ascii="Arial" w:hAnsi="Arial" w:cs="Arial"/>
-          <w:color w:val="212121"/>
-          <w:sz w:val="24"/>
-          <w:szCs w:val="24"/>
-          <w:shd w:val="clear" w:color="auto" w:fill="FFFFFF"/>
-        </w:rPr>
-        <w:t xml:space="preserve"> En el año 2020, me gradué de bachiller en una institución pública. Ahora, me encuentro realizando un estudió gracias a la Universidad de Antioquía y al Ministerio de las TIC</w:t>
-      </w:r>
-      <w:r>
-        <w:rPr>
-          <w:rFonts w:ascii="Arial" w:hAnsi="Arial" w:cs="Arial"/>
-          <w:color w:val="212121"/>
-          <w:sz w:val="24"/>
-          <w:szCs w:val="24"/>
-          <w:shd w:val="clear" w:color="auto" w:fill="FFFFFF"/>
-        </w:rPr>
-        <w:t xml:space="preserve">, este se denomina Programación y Desarrollo de Software, y estoy a punto de empezar a estudiar la Ingeniería Informática en el Politécnico Jaime Isaza Cadavid. </w:t>
-      </w:r>
+          <w:sz w:val="26"/>
+          <w:szCs w:val="26"/>
+          <w:shd w:val="clear" w:color="auto" w:fill="FFFFFF"/>
+        </w:rPr>
+      </w:pPr>
     </w:p>
     <w:p>
       <w:pPr>
@@ -1036,21 +1395,11 @@
         <w:rPr>
           <w:rFonts w:ascii="Arial" w:hAnsi="Arial" w:cs="Arial"/>
           <w:color w:val="212121"/>
-          <w:sz w:val="24"/>
-          <w:szCs w:val="24"/>
-          <w:shd w:val="clear" w:color="auto" w:fill="FFFFFF"/>
-        </w:rPr>
-      </w:pPr>
-      <w:r>
-        <w:rPr>
-          <w:rFonts w:ascii="Arial" w:hAnsi="Arial" w:cs="Arial"/>
-          <w:color w:val="212121"/>
-          <w:sz w:val="24"/>
-          <w:szCs w:val="24"/>
-          <w:shd w:val="clear" w:color="auto" w:fill="FFFFFF"/>
-        </w:rPr>
-        <w:t xml:space="preserve">Me considero una persona muy juiciosa y responsable con todas las cosas que debo realizar. </w:t>
-      </w:r>
+          <w:sz w:val="26"/>
+          <w:szCs w:val="26"/>
+          <w:shd w:val="clear" w:color="auto" w:fill="FFFFFF"/>
+        </w:rPr>
+      </w:pPr>
     </w:p>
     <w:p>
       <w:pPr>
@@ -1059,31 +1408,11 @@
         <w:rPr>
           <w:rFonts w:ascii="Arial" w:hAnsi="Arial" w:cs="Arial"/>
           <w:color w:val="212121"/>
-          <w:sz w:val="24"/>
-          <w:szCs w:val="24"/>
-          <w:shd w:val="clear" w:color="auto" w:fill="FFFFFF"/>
-        </w:rPr>
-      </w:pPr>
-      <w:r>
-        <w:rPr>
-          <w:rFonts w:ascii="Arial" w:hAnsi="Arial" w:cs="Arial"/>
-          <w:color w:val="212121"/>
-          <w:sz w:val="24"/>
-          <w:szCs w:val="24"/>
-          <w:shd w:val="clear" w:color="auto" w:fill="FFFFFF"/>
-        </w:rPr>
-        <w:t>Wolfang Jesús Vera Mendoza</w:t>
-      </w:r>
-      <w:r>
-        <w:rPr>
-          <w:rFonts w:ascii="Arial" w:hAnsi="Arial" w:cs="Arial"/>
-          <w:color w:val="212121"/>
-          <w:sz w:val="24"/>
-          <w:szCs w:val="24"/>
-          <w:shd w:val="clear" w:color="auto" w:fill="FFFFFF"/>
-        </w:rPr>
-        <w:t>:</w:t>
-      </w:r>
+          <w:sz w:val="26"/>
+          <w:szCs w:val="26"/>
+          <w:shd w:val="clear" w:color="auto" w:fill="FFFFFF"/>
+        </w:rPr>
+      </w:pPr>
     </w:p>
     <w:p>
       <w:pPr>
@@ -1092,22 +1421,11 @@
         <w:rPr>
           <w:rFonts w:ascii="Arial" w:hAnsi="Arial" w:cs="Arial"/>
           <w:color w:val="212121"/>
-          <w:sz w:val="24"/>
-          <w:szCs w:val="24"/>
-          <w:shd w:val="clear" w:color="auto" w:fill="FFFFFF"/>
-        </w:rPr>
-      </w:pPr>
-      <w:r>
-        <w:rPr>
-          <w:rFonts w:ascii="Arial" w:hAnsi="Arial" w:cs="Arial"/>
-          <w:color w:val="212121"/>
-          <w:sz w:val="24"/>
-          <w:szCs w:val="24"/>
-          <w:highlight w:val="yellow"/>
-          <w:shd w:val="clear" w:color="auto" w:fill="FFFFFF"/>
-        </w:rPr>
-        <w:t>PONER ACÁ SU DESCRIPCIÓN.</w:t>
-      </w:r>
+          <w:sz w:val="26"/>
+          <w:szCs w:val="26"/>
+          <w:shd w:val="clear" w:color="auto" w:fill="FFFFFF"/>
+        </w:rPr>
+      </w:pPr>
     </w:p>
     <w:p>
       <w:pPr>
@@ -1245,12 +1563,45 @@
         <w:jc w:val="both"/>
         <w:rPr>
           <w:rFonts w:ascii="Arial" w:hAnsi="Arial" w:cs="Arial"/>
+          <w:b/>
+          <w:color w:val="212121"/>
+          <w:sz w:val="24"/>
+          <w:szCs w:val="24"/>
+          <w:shd w:val="clear" w:color="auto" w:fill="FFFFFF"/>
+        </w:rPr>
+      </w:pPr>
+      <w:r>
+        <w:rPr>
+          <w:rFonts w:ascii="Arial" w:hAnsi="Arial" w:cs="Arial"/>
           <w:color w:val="212121"/>
           <w:sz w:val="26"/>
           <w:szCs w:val="26"/>
           <w:shd w:val="clear" w:color="auto" w:fill="FFFFFF"/>
         </w:rPr>
-      </w:pPr>
+        <w:t xml:space="preserve">● </w:t>
+      </w:r>
+      <w:r>
+        <w:rPr>
+          <w:rFonts w:ascii="Arial" w:hAnsi="Arial" w:cs="Arial"/>
+          <w:b/>
+          <w:color w:val="212121"/>
+          <w:sz w:val="24"/>
+          <w:szCs w:val="24"/>
+          <w:shd w:val="clear" w:color="auto" w:fill="FFFFFF"/>
+        </w:rPr>
+        <w:t>Descripción del proceso que se llevó a cabo para cumplir con los requerimientos de este sprint</w:t>
+      </w:r>
+      <w:r>
+        <w:rPr>
+          <w:rFonts w:ascii="Arial" w:hAnsi="Arial" w:cs="Arial"/>
+          <w:b/>
+          <w:color w:val="212121"/>
+          <w:sz w:val="24"/>
+          <w:szCs w:val="24"/>
+          <w:shd w:val="clear" w:color="auto" w:fill="FFFFFF"/>
+        </w:rPr>
+        <w:t>.</w:t>
+      </w:r>
     </w:p>
     <w:p>
       <w:pPr>
@@ -1259,280 +1610,167 @@
         <w:rPr>
           <w:rFonts w:ascii="Arial" w:hAnsi="Arial" w:cs="Arial"/>
           <w:color w:val="212121"/>
-          <w:sz w:val="26"/>
-          <w:szCs w:val="26"/>
-          <w:shd w:val="clear" w:color="auto" w:fill="FFFFFF"/>
-        </w:rPr>
-      </w:pPr>
-    </w:p>
-    <w:p>
-      <w:pPr>
-        <w:spacing w:line="480" w:lineRule="auto"/>
-        <w:jc w:val="both"/>
-        <w:rPr>
-          <w:rFonts w:ascii="Arial" w:hAnsi="Arial" w:cs="Arial"/>
-          <w:color w:val="212121"/>
-          <w:sz w:val="26"/>
-          <w:szCs w:val="26"/>
-          <w:shd w:val="clear" w:color="auto" w:fill="FFFFFF"/>
-        </w:rPr>
-      </w:pPr>
-    </w:p>
-    <w:p>
-      <w:pPr>
-        <w:spacing w:line="480" w:lineRule="auto"/>
-        <w:jc w:val="both"/>
-        <w:rPr>
-          <w:rFonts w:ascii="Arial" w:hAnsi="Arial" w:cs="Arial"/>
-          <w:color w:val="212121"/>
-          <w:sz w:val="26"/>
-          <w:szCs w:val="26"/>
-          <w:shd w:val="clear" w:color="auto" w:fill="FFFFFF"/>
-        </w:rPr>
-      </w:pPr>
-    </w:p>
-    <w:p>
-      <w:pPr>
-        <w:spacing w:line="480" w:lineRule="auto"/>
-        <w:jc w:val="both"/>
-        <w:rPr>
-          <w:rFonts w:ascii="Arial" w:hAnsi="Arial" w:cs="Arial"/>
-          <w:color w:val="212121"/>
-          <w:sz w:val="26"/>
-          <w:szCs w:val="26"/>
-          <w:shd w:val="clear" w:color="auto" w:fill="FFFFFF"/>
-        </w:rPr>
-      </w:pPr>
-    </w:p>
-    <w:p>
-      <w:pPr>
-        <w:spacing w:line="480" w:lineRule="auto"/>
-        <w:jc w:val="both"/>
-        <w:rPr>
-          <w:rFonts w:ascii="Arial" w:hAnsi="Arial" w:cs="Arial"/>
-          <w:color w:val="212121"/>
-          <w:sz w:val="26"/>
-          <w:szCs w:val="26"/>
-          <w:shd w:val="clear" w:color="auto" w:fill="FFFFFF"/>
-        </w:rPr>
-      </w:pPr>
-    </w:p>
-    <w:p>
-      <w:pPr>
-        <w:spacing w:line="480" w:lineRule="auto"/>
-        <w:jc w:val="both"/>
-        <w:rPr>
-          <w:rFonts w:ascii="Arial" w:hAnsi="Arial" w:cs="Arial"/>
-          <w:color w:val="212121"/>
-          <w:sz w:val="26"/>
-          <w:szCs w:val="26"/>
-          <w:shd w:val="clear" w:color="auto" w:fill="FFFFFF"/>
-        </w:rPr>
-      </w:pPr>
-    </w:p>
-    <w:p>
-      <w:pPr>
-        <w:spacing w:line="480" w:lineRule="auto"/>
-        <w:jc w:val="both"/>
-        <w:rPr>
-          <w:rFonts w:ascii="Arial" w:hAnsi="Arial" w:cs="Arial"/>
-          <w:b/>
-          <w:color w:val="212121"/>
-          <w:sz w:val="24"/>
-          <w:szCs w:val="24"/>
-          <w:shd w:val="clear" w:color="auto" w:fill="FFFFFF"/>
-        </w:rPr>
-      </w:pPr>
-      <w:r>
-        <w:rPr>
-          <w:rFonts w:ascii="Arial" w:hAnsi="Arial" w:cs="Arial"/>
-          <w:color w:val="212121"/>
-          <w:sz w:val="26"/>
-          <w:szCs w:val="26"/>
+          <w:sz w:val="24"/>
+          <w:szCs w:val="24"/>
+          <w:shd w:val="clear" w:color="auto" w:fill="FFFFFF"/>
+        </w:rPr>
+      </w:pPr>
+      <w:r>
+        <w:rPr>
+          <w:rFonts w:ascii="Arial" w:hAnsi="Arial" w:cs="Arial"/>
+          <w:color w:val="212121"/>
+          <w:sz w:val="24"/>
+          <w:szCs w:val="24"/>
+          <w:shd w:val="clear" w:color="auto" w:fill="FFFFFF"/>
+        </w:rPr>
+        <w:t xml:space="preserve">En primer lugar, todos los integrantes de este grupo leímos, observamos, entendimos y aplicamos todo lo que se encuentra en </w:t>
+      </w:r>
+      <w:r>
+        <w:rPr>
+          <w:rFonts w:ascii="Arial" w:hAnsi="Arial" w:cs="Arial"/>
+          <w:i/>
+          <w:color w:val="212121"/>
+          <w:sz w:val="24"/>
+          <w:szCs w:val="24"/>
+          <w:shd w:val="clear" w:color="auto" w:fill="FFFFFF"/>
+        </w:rPr>
+        <w:t>Generalidades del curso</w:t>
+      </w:r>
+      <w:r>
+        <w:rPr>
+          <w:rFonts w:ascii="Arial" w:hAnsi="Arial" w:cs="Arial"/>
+          <w:i/>
+          <w:color w:val="212121"/>
+          <w:sz w:val="24"/>
+          <w:szCs w:val="24"/>
+          <w:shd w:val="clear" w:color="auto" w:fill="FFFFFF"/>
+        </w:rPr>
+        <w:t xml:space="preserve">; </w:t>
+      </w:r>
+      <w:r>
+        <w:rPr>
+          <w:rFonts w:ascii="Arial" w:hAnsi="Arial" w:cs="Arial"/>
+          <w:color w:val="212121"/>
+          <w:sz w:val="24"/>
+          <w:szCs w:val="24"/>
+          <w:shd w:val="clear" w:color="auto" w:fill="FFFFFF"/>
+        </w:rPr>
+        <w:t xml:space="preserve">este aspecto nos permitió comprender el proyecto que vamos a realizar durante este ciclo. Posteriormente, analizamos </w:t>
+      </w:r>
+      <w:r>
+        <w:rPr>
+          <w:rFonts w:ascii="Arial" w:hAnsi="Arial" w:cs="Arial"/>
+          <w:color w:val="212121"/>
+          <w:sz w:val="24"/>
+          <w:szCs w:val="24"/>
+          <w:shd w:val="clear" w:color="auto" w:fill="FFFFFF"/>
+        </w:rPr>
+        <w:t>cada</w:t>
+      </w:r>
+      <w:r>
+        <w:rPr>
+          <w:rFonts w:ascii="Arial" w:hAnsi="Arial" w:cs="Arial"/>
+          <w:color w:val="212121"/>
+          <w:sz w:val="24"/>
+          <w:szCs w:val="24"/>
+          <w:shd w:val="clear" w:color="auto" w:fill="FFFFFF"/>
+        </w:rPr>
+        <w:t xml:space="preserve"> una de las lecturas y videos que se encuentran en la </w:t>
+      </w:r>
+      <w:r>
+        <w:rPr>
+          <w:rFonts w:ascii="Arial" w:hAnsi="Arial" w:cs="Arial"/>
+          <w:i/>
+          <w:color w:val="212121"/>
+          <w:sz w:val="24"/>
+          <w:szCs w:val="24"/>
+          <w:shd w:val="clear" w:color="auto" w:fill="FFFFFF"/>
+        </w:rPr>
+        <w:t xml:space="preserve">Semana 1 </w:t>
+      </w:r>
+      <w:r>
+        <w:rPr>
+          <w:rFonts w:ascii="Arial" w:hAnsi="Arial" w:cs="Arial"/>
+          <w:color w:val="212121"/>
+          <w:sz w:val="24"/>
+          <w:szCs w:val="24"/>
+          <w:shd w:val="clear" w:color="auto" w:fill="FFFFFF"/>
+        </w:rPr>
+        <w:t>y así logramos entender cabalmente temas tan importantes</w:t>
+      </w:r>
+      <w:r>
+        <w:rPr>
+          <w:rFonts w:ascii="Arial" w:hAnsi="Arial" w:cs="Arial"/>
+          <w:color w:val="212121"/>
+          <w:sz w:val="24"/>
+          <w:szCs w:val="24"/>
+          <w:shd w:val="clear" w:color="auto" w:fill="FFFFFF"/>
+        </w:rPr>
+        <w:t xml:space="preserve"> para este sprint, tales como la</w:t>
+      </w:r>
+      <w:r>
+        <w:rPr>
+          <w:rFonts w:ascii="Arial" w:hAnsi="Arial" w:cs="Arial"/>
+          <w:color w:val="212121"/>
+          <w:sz w:val="24"/>
+          <w:szCs w:val="24"/>
+          <w:shd w:val="clear" w:color="auto" w:fill="FFFFFF"/>
+        </w:rPr>
+        <w:t xml:space="preserve"> </w:t>
+      </w:r>
+      <w:r>
+        <w:rPr>
+          <w:rStyle w:val="nolink"/>
+          <w:rFonts w:ascii="Arial" w:hAnsi="Arial" w:cs="Arial"/>
+          <w:color w:val="1E1D3E"/>
+          <w:sz w:val="24"/>
+          <w:szCs w:val="24"/>
+          <w:shd w:val="clear" w:color="auto" w:fill="FFFFFF"/>
+        </w:rPr>
+        <w:t>metodología</w:t>
+      </w:r>
+      <w:r>
+        <w:rPr>
+          <w:rFonts w:ascii="Arial" w:hAnsi="Arial" w:cs="Arial"/>
+          <w:color w:val="1E1D3E"/>
+          <w:sz w:val="24"/>
+          <w:szCs w:val="24"/>
+          <w:shd w:val="clear" w:color="auto" w:fill="FFFFFF"/>
+        </w:rPr>
+        <w:t> SCRUM</w:t>
+      </w:r>
+      <w:r>
+        <w:rPr>
+          <w:rFonts w:ascii="Arial" w:hAnsi="Arial" w:cs="Arial"/>
+          <w:color w:val="1E1D3E"/>
+          <w:sz w:val="24"/>
+          <w:szCs w:val="24"/>
+          <w:shd w:val="clear" w:color="auto" w:fill="FFFFFF"/>
+        </w:rPr>
+        <w:t xml:space="preserve"> y la </w:t>
+      </w:r>
+      <w:r>
+        <w:rPr>
+          <w:rStyle w:val="Textoennegrita"/>
+          <w:rFonts w:ascii="Arial" w:hAnsi="Arial" w:cs="Arial"/>
+          <w:b w:val="0"/>
+          <w:sz w:val="24"/>
+          <w:szCs w:val="24"/>
+          <w:shd w:val="clear" w:color="auto" w:fill="FFFFFF"/>
+        </w:rPr>
+        <w:t xml:space="preserve">Gestión de la </w:t>
+      </w:r>
+      <w:r>
+        <w:rPr>
+          <w:rStyle w:val="Textoennegrita"/>
+          <w:rFonts w:ascii="Arial" w:hAnsi="Arial" w:cs="Arial"/>
+          <w:b w:val="0"/>
+          <w:sz w:val="24"/>
+          <w:szCs w:val="24"/>
           <w:shd w:val="clear" w:color="auto" w:fill="FFFFFF"/>
         </w:rPr>
         <w:lastRenderedPageBreak/>
-        <w:t xml:space="preserve">● </w:t>
-      </w:r>
-      <w:r>
-        <w:rPr>
-          <w:rFonts w:ascii="Arial" w:hAnsi="Arial" w:cs="Arial"/>
-          <w:b/>
-          <w:color w:val="212121"/>
-          <w:sz w:val="24"/>
-          <w:szCs w:val="24"/>
-          <w:shd w:val="clear" w:color="auto" w:fill="FFFFFF"/>
-        </w:rPr>
-        <w:t>Descripción del proceso que se llevó a cabo para cumplir con los requerimientos de este sprint</w:t>
-      </w:r>
-      <w:r>
-        <w:rPr>
-          <w:rFonts w:ascii="Arial" w:hAnsi="Arial" w:cs="Arial"/>
-          <w:b/>
-          <w:color w:val="212121"/>
-          <w:sz w:val="24"/>
-          <w:szCs w:val="24"/>
-          <w:shd w:val="clear" w:color="auto" w:fill="FFFFFF"/>
-        </w:rPr>
-        <w:t>.</w:t>
-      </w:r>
-    </w:p>
-    <w:p>
-      <w:pPr>
-        <w:spacing w:line="480" w:lineRule="auto"/>
-        <w:jc w:val="both"/>
-        <w:rPr>
-          <w:rFonts w:ascii="Arial" w:hAnsi="Arial" w:cs="Arial"/>
-          <w:color w:val="212121"/>
-          <w:sz w:val="24"/>
-          <w:szCs w:val="24"/>
-          <w:shd w:val="clear" w:color="auto" w:fill="FFFFFF"/>
-        </w:rPr>
-      </w:pPr>
-      <w:r>
-        <w:rPr>
-          <w:rFonts w:ascii="Arial" w:hAnsi="Arial" w:cs="Arial"/>
-          <w:color w:val="212121"/>
-          <w:sz w:val="24"/>
-          <w:szCs w:val="24"/>
-          <w:shd w:val="clear" w:color="auto" w:fill="FFFFFF"/>
-        </w:rPr>
-        <w:t xml:space="preserve">En primer lugar, todos los integrantes de este grupo leímos, observamos, entendimos y aplicamos todo lo que se encuentra en </w:t>
-      </w:r>
-      <w:r>
-        <w:rPr>
-          <w:rFonts w:ascii="Arial" w:hAnsi="Arial" w:cs="Arial"/>
-          <w:i/>
-          <w:color w:val="212121"/>
-          <w:sz w:val="24"/>
-          <w:szCs w:val="24"/>
-          <w:shd w:val="clear" w:color="auto" w:fill="FFFFFF"/>
-        </w:rPr>
-        <w:t>Generalidades del curso</w:t>
-      </w:r>
-      <w:r>
-        <w:rPr>
-          <w:rFonts w:ascii="Arial" w:hAnsi="Arial" w:cs="Arial"/>
-          <w:i/>
-          <w:color w:val="212121"/>
-          <w:sz w:val="24"/>
-          <w:szCs w:val="24"/>
-          <w:shd w:val="clear" w:color="auto" w:fill="FFFFFF"/>
-        </w:rPr>
-        <w:t xml:space="preserve">; </w:t>
-      </w:r>
-      <w:r>
-        <w:rPr>
-          <w:rFonts w:ascii="Arial" w:hAnsi="Arial" w:cs="Arial"/>
-          <w:color w:val="212121"/>
-          <w:sz w:val="24"/>
-          <w:szCs w:val="24"/>
-          <w:shd w:val="clear" w:color="auto" w:fill="FFFFFF"/>
-        </w:rPr>
-        <w:t xml:space="preserve">este aspecto nos permitió comprender el proyecto que vamos a realizar durante este ciclo. Posteriormente, analizamos </w:t>
-      </w:r>
-      <w:r>
-        <w:rPr>
-          <w:rFonts w:ascii="Arial" w:hAnsi="Arial" w:cs="Arial"/>
-          <w:color w:val="212121"/>
-          <w:sz w:val="24"/>
-          <w:szCs w:val="24"/>
-          <w:shd w:val="clear" w:color="auto" w:fill="FFFFFF"/>
-        </w:rPr>
-        <w:t>cada</w:t>
-      </w:r>
-      <w:r>
-        <w:rPr>
-          <w:rFonts w:ascii="Arial" w:hAnsi="Arial" w:cs="Arial"/>
-          <w:color w:val="212121"/>
-          <w:sz w:val="24"/>
-          <w:szCs w:val="24"/>
-          <w:shd w:val="clear" w:color="auto" w:fill="FFFFFF"/>
-        </w:rPr>
-        <w:t xml:space="preserve"> una de las lecturas y videos que se encuentran en la </w:t>
-      </w:r>
-      <w:r>
-        <w:rPr>
-          <w:rFonts w:ascii="Arial" w:hAnsi="Arial" w:cs="Arial"/>
-          <w:i/>
-          <w:color w:val="212121"/>
-          <w:sz w:val="24"/>
-          <w:szCs w:val="24"/>
-          <w:shd w:val="clear" w:color="auto" w:fill="FFFFFF"/>
-        </w:rPr>
-        <w:t xml:space="preserve">Semana 1 </w:t>
-      </w:r>
-      <w:r>
-        <w:rPr>
-          <w:rFonts w:ascii="Arial" w:hAnsi="Arial" w:cs="Arial"/>
-          <w:color w:val="212121"/>
-          <w:sz w:val="24"/>
-          <w:szCs w:val="24"/>
-          <w:shd w:val="clear" w:color="auto" w:fill="FFFFFF"/>
-        </w:rPr>
-        <w:t>y así logramos entender cabalmente temas tan importantes</w:t>
-      </w:r>
-      <w:r>
-        <w:rPr>
-          <w:rFonts w:ascii="Arial" w:hAnsi="Arial" w:cs="Arial"/>
-          <w:color w:val="212121"/>
-          <w:sz w:val="24"/>
-          <w:szCs w:val="24"/>
-          <w:shd w:val="clear" w:color="auto" w:fill="FFFFFF"/>
-        </w:rPr>
-        <w:t xml:space="preserve"> para este sprint, tales como la</w:t>
-      </w:r>
-      <w:r>
-        <w:rPr>
-          <w:rFonts w:ascii="Arial" w:hAnsi="Arial" w:cs="Arial"/>
-          <w:color w:val="212121"/>
-          <w:sz w:val="24"/>
-          <w:szCs w:val="24"/>
-          <w:shd w:val="clear" w:color="auto" w:fill="FFFFFF"/>
-        </w:rPr>
-        <w:t xml:space="preserve"> </w:t>
-      </w:r>
-      <w:r>
-        <w:rPr>
-          <w:rStyle w:val="nolink"/>
-          <w:rFonts w:ascii="Arial" w:hAnsi="Arial" w:cs="Arial"/>
-          <w:color w:val="1E1D3E"/>
-          <w:sz w:val="24"/>
-          <w:szCs w:val="24"/>
-          <w:shd w:val="clear" w:color="auto" w:fill="FFFFFF"/>
-        </w:rPr>
-        <w:t>metodología</w:t>
-      </w:r>
-      <w:r>
-        <w:rPr>
-          <w:rFonts w:ascii="Arial" w:hAnsi="Arial" w:cs="Arial"/>
-          <w:color w:val="1E1D3E"/>
-          <w:sz w:val="24"/>
-          <w:szCs w:val="24"/>
-          <w:shd w:val="clear" w:color="auto" w:fill="FFFFFF"/>
-        </w:rPr>
-        <w:t> SCRUM</w:t>
-      </w:r>
-      <w:r>
-        <w:rPr>
-          <w:rFonts w:ascii="Arial" w:hAnsi="Arial" w:cs="Arial"/>
-          <w:color w:val="1E1D3E"/>
-          <w:sz w:val="24"/>
-          <w:szCs w:val="24"/>
-          <w:shd w:val="clear" w:color="auto" w:fill="FFFFFF"/>
-        </w:rPr>
-        <w:t xml:space="preserve"> y la </w:t>
-      </w:r>
-      <w:r>
-        <w:rPr>
-          <w:rStyle w:val="Textoennegrita"/>
-          <w:rFonts w:ascii="Arial" w:hAnsi="Arial" w:cs="Arial"/>
-          <w:b w:val="0"/>
-          <w:sz w:val="24"/>
-          <w:szCs w:val="24"/>
-          <w:shd w:val="clear" w:color="auto" w:fill="FFFFFF"/>
-        </w:rPr>
-        <w:t>Gestión de la configuración del software (Git / GitHub)</w:t>
+        <w:t>configuración del software (Git / GitHub)</w:t>
       </w:r>
       <w:r>
         <w:rPr>
@@ -1600,14 +1838,14 @@
           <w:lang w:eastAsia="es-CO"/>
         </w:rPr>
         <w:drawing>
-          <wp:inline distT="0" distB="0" distL="0" distR="0">
+          <wp:inline distT="0" distB="0" distL="0" distR="0" wp14:anchorId="6E6C66C9" wp14:editId="4FB0182B">
             <wp:extent cx="5657850" cy="1171575"/>
             <wp:effectExtent l="0" t="38100" r="19050" b="47625"/>
             <wp:docPr id="8" name="Diagrama 8"/>
             <wp:cNvGraphicFramePr/>
             <a:graphic xmlns:a="http://schemas.openxmlformats.org/drawingml/2006/main">
               <a:graphicData uri="http://schemas.openxmlformats.org/drawingml/2006/diagram">
-                <dgm:relIds xmlns:dgm="http://schemas.openxmlformats.org/drawingml/2006/diagram" xmlns:r="http://schemas.openxmlformats.org/officeDocument/2006/relationships" r:dm="rId6" r:lo="rId7" r:qs="rId8" r:cs="rId9"/>
+                <dgm:relIds xmlns:dgm="http://schemas.openxmlformats.org/drawingml/2006/diagram" xmlns:r="http://schemas.openxmlformats.org/officeDocument/2006/relationships" r:dm="rId7" r:lo="rId8" r:qs="rId9" r:cs="rId10"/>
               </a:graphicData>
             </a:graphic>
           </wp:inline>
@@ -1637,14 +1875,14 @@
           <w:lang w:eastAsia="es-CO"/>
         </w:rPr>
         <w:drawing>
-          <wp:inline distT="0" distB="0" distL="0" distR="0" wp14:anchorId="5AF7F9FE" wp14:editId="763E78F6">
+          <wp:inline distT="0" distB="0" distL="0" distR="0" wp14:anchorId="319BF9DF" wp14:editId="47CDA818">
             <wp:extent cx="5612130" cy="1237692"/>
             <wp:effectExtent l="0" t="0" r="26670" b="57785"/>
             <wp:docPr id="9" name="Diagrama 9"/>
             <wp:cNvGraphicFramePr/>
             <a:graphic xmlns:a="http://schemas.openxmlformats.org/drawingml/2006/main">
               <a:graphicData uri="http://schemas.openxmlformats.org/drawingml/2006/diagram">
-                <dgm:relIds xmlns:dgm="http://schemas.openxmlformats.org/drawingml/2006/diagram" xmlns:r="http://schemas.openxmlformats.org/officeDocument/2006/relationships" r:dm="rId11" r:lo="rId12" r:qs="rId13" r:cs="rId14"/>
+                <dgm:relIds xmlns:dgm="http://schemas.openxmlformats.org/drawingml/2006/diagram" xmlns:r="http://schemas.openxmlformats.org/officeDocument/2006/relationships" r:dm="rId12" r:lo="rId13" r:qs="rId14" r:cs="rId15"/>
               </a:graphicData>
             </a:graphic>
           </wp:inline>
@@ -1701,23 +1939,13 @@
           <w:shd w:val="clear" w:color="auto" w:fill="FFFFFF"/>
         </w:rPr>
       </w:pPr>
-      <w:proofErr w:type="gramStart"/>
-      <w:r>
-        <w:rPr>
-          <w:rFonts w:ascii="Arial" w:hAnsi="Arial" w:cs="Arial"/>
-          <w:color w:val="212121"/>
-          <w:shd w:val="clear" w:color="auto" w:fill="FFFFFF"/>
-        </w:rPr>
-        <w:t>tiene</w:t>
-      </w:r>
-      <w:proofErr w:type="gramEnd"/>
-      <w:r>
-        <w:rPr>
-          <w:rFonts w:ascii="Arial" w:hAnsi="Arial" w:cs="Arial"/>
-          <w:color w:val="212121"/>
-          <w:shd w:val="clear" w:color="auto" w:fill="FFFFFF"/>
-        </w:rPr>
-        <w:t xml:space="preserve"> el rol de desarrollador, no es el único </w:t>
+      <w:r>
+        <w:rPr>
+          <w:rFonts w:ascii="Arial" w:hAnsi="Arial" w:cs="Arial"/>
+          <w:color w:val="212121"/>
+          <w:shd w:val="clear" w:color="auto" w:fill="FFFFFF"/>
+        </w:rPr>
+        <w:t xml:space="preserve">tiene el rol de desarrollador, no es el único </w:t>
       </w:r>
       <w:r>
         <w:rPr>
@@ -1739,23 +1967,13 @@
           <w:shd w:val="clear" w:color="auto" w:fill="FFFFFF"/>
         </w:rPr>
       </w:pPr>
-      <w:proofErr w:type="gramStart"/>
-      <w:r>
-        <w:rPr>
-          <w:rFonts w:ascii="Arial" w:hAnsi="Arial" w:cs="Arial"/>
-          <w:color w:val="212121"/>
-          <w:shd w:val="clear" w:color="auto" w:fill="FFFFFF"/>
-        </w:rPr>
-        <w:t>aspecto</w:t>
-      </w:r>
-      <w:proofErr w:type="gramEnd"/>
-      <w:r>
-        <w:rPr>
-          <w:rFonts w:ascii="Arial" w:hAnsi="Arial" w:cs="Arial"/>
-          <w:color w:val="212121"/>
-          <w:shd w:val="clear" w:color="auto" w:fill="FFFFFF"/>
-        </w:rPr>
-        <w:t xml:space="preserve">, ya </w:t>
+      <w:r>
+        <w:rPr>
+          <w:rFonts w:ascii="Arial" w:hAnsi="Arial" w:cs="Arial"/>
+          <w:color w:val="212121"/>
+          <w:shd w:val="clear" w:color="auto" w:fill="FFFFFF"/>
+        </w:rPr>
+        <w:t xml:space="preserve">aspecto, ya </w:t>
       </w:r>
       <w:r>
         <w:rPr>
@@ -1808,7 +2026,6 @@
           <w:szCs w:val="24"/>
           <w:shd w:val="clear" w:color="auto" w:fill="FFFFFF"/>
         </w:rPr>
-        <w:lastRenderedPageBreak/>
         <w:t>Después</w:t>
       </w:r>
       <w:r>
@@ -2030,6 +2247,7 @@
           <w:szCs w:val="24"/>
           <w:shd w:val="clear" w:color="auto" w:fill="FFFFFF"/>
         </w:rPr>
+        <w:lastRenderedPageBreak/>
         <w:t>Cada uno de los integrantes cuando terminó de m</w:t>
       </w:r>
       <w:r>
@@ -2169,29 +2387,7 @@
           <w:szCs w:val="24"/>
           <w:shd w:val="clear" w:color="auto" w:fill="FFFFFF"/>
         </w:rPr>
-        <w:t> </w:t>
-      </w:r>
-      <w:proofErr w:type="spellStart"/>
-      <w:r>
-        <w:rPr>
-          <w:rFonts w:ascii="Arial" w:hAnsi="Arial" w:cs="Arial"/>
-          <w:color w:val="212121"/>
-          <w:sz w:val="24"/>
-          <w:szCs w:val="24"/>
-          <w:shd w:val="clear" w:color="auto" w:fill="FFFFFF"/>
-        </w:rPr>
-        <w:t>Scrum</w:t>
-      </w:r>
-      <w:proofErr w:type="spellEnd"/>
-      <w:r>
-        <w:rPr>
-          <w:rFonts w:ascii="Arial" w:hAnsi="Arial" w:cs="Arial"/>
-          <w:color w:val="212121"/>
-          <w:sz w:val="24"/>
-          <w:szCs w:val="24"/>
-          <w:shd w:val="clear" w:color="auto" w:fill="FFFFFF"/>
-        </w:rPr>
-        <w:t xml:space="preserve"> </w:t>
+        <w:t xml:space="preserve"> Scrum </w:t>
       </w:r>
       <w:r>
         <w:rPr>
@@ -2326,7 +2522,6 @@
           <w:szCs w:val="26"/>
           <w:shd w:val="clear" w:color="auto" w:fill="FFFFFF"/>
         </w:rPr>
-        <w:lastRenderedPageBreak/>
         <w:t xml:space="preserve">● </w:t>
       </w:r>
       <w:r>
@@ -2423,8 +2618,9 @@
           <w:noProof/>
           <w:lang w:eastAsia="es-CO"/>
         </w:rPr>
+        <w:lastRenderedPageBreak/>
         <w:drawing>
-          <wp:inline distT="0" distB="0" distL="0" distR="0" wp14:anchorId="138DE0E2" wp14:editId="6C8FED80">
+          <wp:inline distT="0" distB="0" distL="0" distR="0" wp14:anchorId="37B67085" wp14:editId="6D0762F3">
             <wp:extent cx="5612130" cy="3009900"/>
             <wp:effectExtent l="0" t="0" r="7620" b="0"/>
             <wp:docPr id="1" name="Imagen 1"/>
@@ -2439,7 +2635,7 @@
                     <pic:cNvPicPr/>
                   </pic:nvPicPr>
                   <pic:blipFill rotWithShape="1">
-                    <a:blip r:embed="rId16"/>
+                    <a:blip r:embed="rId17"/>
                     <a:srcRect b="40531"/>
                     <a:stretch/>
                   </pic:blipFill>
@@ -2539,7 +2735,7 @@
           <w:lang w:eastAsia="es-CO"/>
         </w:rPr>
         <w:drawing>
-          <wp:inline distT="0" distB="0" distL="0" distR="0" wp14:anchorId="68CD7F42" wp14:editId="6451F4BB">
+          <wp:inline distT="0" distB="0" distL="0" distR="0" wp14:anchorId="4F6BECCD" wp14:editId="7A685D4B">
             <wp:extent cx="3086100" cy="3019425"/>
             <wp:effectExtent l="0" t="0" r="0" b="9525"/>
             <wp:docPr id="2" name="Imagen 2"/>
@@ -2554,7 +2750,7 @@
                     <pic:cNvPicPr/>
                   </pic:nvPicPr>
                   <pic:blipFill rotWithShape="1">
-                    <a:blip r:embed="rId17"/>
+                    <a:blip r:embed="rId18"/>
                     <a:srcRect l="31568" t="6943" r="32111" b="13665"/>
                     <a:stretch/>
                   </pic:blipFill>
@@ -2603,7 +2799,6 @@
           <w:szCs w:val="26"/>
           <w:shd w:val="clear" w:color="auto" w:fill="FFFFFF"/>
         </w:rPr>
-        <w:lastRenderedPageBreak/>
         <w:tab/>
       </w:r>
       <w:r>
@@ -2634,8 +2829,9 @@
           <w:noProof/>
           <w:lang w:eastAsia="es-CO"/>
         </w:rPr>
+        <w:lastRenderedPageBreak/>
         <w:drawing>
-          <wp:inline distT="0" distB="0" distL="0" distR="0" wp14:anchorId="24C1B762" wp14:editId="164FEF80">
+          <wp:inline distT="0" distB="0" distL="0" distR="0" wp14:anchorId="10D00ADF" wp14:editId="183DD3F9">
             <wp:extent cx="3219450" cy="3390900"/>
             <wp:effectExtent l="0" t="0" r="0" b="0"/>
             <wp:docPr id="3" name="Imagen 3"/>
@@ -2650,7 +2846,7 @@
                     <pic:cNvPicPr/>
                   </pic:nvPicPr>
                   <pic:blipFill rotWithShape="1">
-                    <a:blip r:embed="rId18"/>
+                    <a:blip r:embed="rId19"/>
                     <a:srcRect l="20876" t="8452" r="21759" b="3703"/>
                     <a:stretch/>
                   </pic:blipFill>
@@ -2714,7 +2910,7 @@
           <w:lang w:eastAsia="es-CO"/>
         </w:rPr>
         <w:drawing>
-          <wp:inline distT="0" distB="0" distL="0" distR="0" wp14:anchorId="51952E23" wp14:editId="5BE2F5FA">
+          <wp:inline distT="0" distB="0" distL="0" distR="0" wp14:anchorId="16F9AB76" wp14:editId="03338398">
             <wp:extent cx="5612130" cy="3048000"/>
             <wp:effectExtent l="0" t="0" r="7620" b="0"/>
             <wp:docPr id="6" name="Imagen 6"/>
@@ -2729,7 +2925,7 @@
                     <pic:cNvPicPr/>
                   </pic:nvPicPr>
                   <pic:blipFill rotWithShape="1">
-                    <a:blip r:embed="rId19"/>
+                    <a:blip r:embed="rId20"/>
                     <a:srcRect t="-2113" b="5514"/>
                     <a:stretch/>
                   </pic:blipFill>
@@ -2784,7 +2980,6 @@
           <w:sz w:val="24"/>
           <w:szCs w:val="24"/>
         </w:rPr>
-        <w:lastRenderedPageBreak/>
         <w:t xml:space="preserve">El repositorio se ha creado. </w:t>
       </w:r>
     </w:p>
@@ -2803,8 +2998,9 @@
           <w:noProof/>
           <w:lang w:eastAsia="es-CO"/>
         </w:rPr>
+        <w:lastRenderedPageBreak/>
         <w:drawing>
-          <wp:inline distT="0" distB="0" distL="0" distR="0" wp14:anchorId="0748FBAB" wp14:editId="17E1B917">
+          <wp:inline distT="0" distB="0" distL="0" distR="0" wp14:anchorId="6A4C1AC2" wp14:editId="04AB7BB2">
             <wp:extent cx="5581650" cy="2981325"/>
             <wp:effectExtent l="0" t="0" r="0" b="9525"/>
             <wp:docPr id="7" name="Imagen 7"/>
@@ -2819,7 +3015,7 @@
                     <pic:cNvPicPr/>
                   </pic:nvPicPr>
                   <pic:blipFill rotWithShape="1">
-                    <a:blip r:embed="rId20"/>
+                    <a:blip r:embed="rId21"/>
                     <a:srcRect r="543" b="5514"/>
                     <a:stretch/>
                   </pic:blipFill>
@@ -2935,7 +3131,7 @@
         </w:rPr>
         <w:t xml:space="preserve"> </w:t>
       </w:r>
-      <w:hyperlink r:id="rId21" w:history="1">
+      <w:hyperlink r:id="rId22" w:history="1">
         <w:r>
           <w:rPr>
             <w:rStyle w:val="Hipervnculo"/>
@@ -2991,31 +3187,7 @@
           <w:szCs w:val="24"/>
           <w:lang w:eastAsia="es-CO"/>
         </w:rPr>
-        <w:t xml:space="preserve">Se requiere compartir el enlace de </w:t>
-      </w:r>
-      <w:proofErr w:type="spellStart"/>
-      <w:r>
-        <w:rPr>
-          <w:rFonts w:ascii="Arial" w:eastAsia="Times New Roman" w:hAnsi="Arial" w:cs="Arial"/>
-          <w:b/>
-          <w:color w:val="212121"/>
-          <w:sz w:val="24"/>
-          <w:szCs w:val="24"/>
-          <w:lang w:eastAsia="es-CO"/>
-        </w:rPr>
-        <w:t>Trello</w:t>
-      </w:r>
-      <w:proofErr w:type="spellEnd"/>
-      <w:r>
-        <w:rPr>
-          <w:rFonts w:ascii="Arial" w:eastAsia="Times New Roman" w:hAnsi="Arial" w:cs="Arial"/>
-          <w:b/>
-          <w:color w:val="212121"/>
-          <w:sz w:val="24"/>
-          <w:szCs w:val="24"/>
-          <w:lang w:eastAsia="es-CO"/>
-        </w:rPr>
-        <w:t>, en el que se deberán evidenciar los diferentes aportes de cada uno de los integrantes del proyecto.</w:t>
+        <w:t>Se requiere compartir el enlace de Trello, en el que se deberán evidenciar los diferentes aportes de cada uno de los integrantes del proyecto.</w:t>
       </w:r>
     </w:p>
     <w:p>
@@ -3058,7 +3230,7 @@
         </w:rPr>
         <w:t xml:space="preserve"> </w:t>
       </w:r>
-      <w:hyperlink r:id="rId22" w:history="1">
+      <w:hyperlink r:id="rId23" w:history="1">
         <w:r>
           <w:rPr>
             <w:rStyle w:val="Hipervnculo"/>
@@ -4190,7 +4362,27 @@
                 <w:szCs w:val="24"/>
                 <w:lang w:eastAsia="es-CO"/>
               </w:rPr>
-              <w:t>jueves (13 al 17</w:t>
+              <w:t>viernes</w:t>
+            </w:r>
+            <w:r>
+              <w:rPr>
+                <w:rFonts w:ascii="Arial" w:eastAsia="Times New Roman" w:hAnsi="Arial" w:cs="Arial"/>
+                <w:color w:val="212121"/>
+                <w:sz w:val="24"/>
+                <w:szCs w:val="24"/>
+                <w:lang w:eastAsia="es-CO"/>
+              </w:rPr>
+              <w:t xml:space="preserve"> (13 al </w:t>
+            </w:r>
+            <w:r>
+              <w:rPr>
+                <w:rFonts w:ascii="Arial" w:eastAsia="Times New Roman" w:hAnsi="Arial" w:cs="Arial"/>
+                <w:color w:val="212121"/>
+                <w:sz w:val="24"/>
+                <w:szCs w:val="24"/>
+                <w:lang w:eastAsia="es-CO"/>
+              </w:rPr>
+              <w:t>17</w:t>
             </w:r>
             <w:r>
               <w:rPr>
@@ -4273,20 +4465,8 @@
                 <w:szCs w:val="24"/>
                 <w:lang w:eastAsia="es-CO"/>
               </w:rPr>
-              <w:t xml:space="preserve"> </w:t>
+              <w:t xml:space="preserve"> Scrums</w:t>
             </w:r>
-            <w:proofErr w:type="spellStart"/>
-            <w:r>
-              <w:rPr>
-                <w:rFonts w:ascii="Arial" w:eastAsia="Times New Roman" w:hAnsi="Arial" w:cs="Arial"/>
-                <w:color w:val="212121"/>
-                <w:sz w:val="24"/>
-                <w:szCs w:val="24"/>
-                <w:lang w:eastAsia="es-CO"/>
-              </w:rPr>
-              <w:t>Scrums</w:t>
-            </w:r>
-            <w:proofErr w:type="spellEnd"/>
           </w:p>
         </w:tc>
       </w:tr>
@@ -4315,7 +4495,7 @@
                 <w:szCs w:val="24"/>
                 <w:lang w:eastAsia="es-CO"/>
               </w:rPr>
-              <w:t>Viernes 18</w:t>
+              <w:t xml:space="preserve">Viernes </w:t>
             </w:r>
             <w:r>
               <w:rPr>
@@ -4325,7 +4505,39 @@
                 <w:szCs w:val="24"/>
                 <w:lang w:eastAsia="es-CO"/>
               </w:rPr>
-              <w:t xml:space="preserve"> de Septiembre.</w:t>
+              <w:t>17</w:t>
+            </w:r>
+            <w:r>
+              <w:rPr>
+                <w:rFonts w:ascii="Arial" w:eastAsia="Times New Roman" w:hAnsi="Arial" w:cs="Arial"/>
+                <w:color w:val="212121"/>
+                <w:sz w:val="24"/>
+                <w:szCs w:val="24"/>
+                <w:lang w:eastAsia="es-CO"/>
+              </w:rPr>
+              <w:t xml:space="preserve"> de </w:t>
+            </w:r>
+            <w:proofErr w:type="gramStart"/>
+            <w:r>
+              <w:rPr>
+                <w:rFonts w:ascii="Arial" w:eastAsia="Times New Roman" w:hAnsi="Arial" w:cs="Arial"/>
+                <w:color w:val="212121"/>
+                <w:sz w:val="24"/>
+                <w:szCs w:val="24"/>
+                <w:lang w:eastAsia="es-CO"/>
+              </w:rPr>
+              <w:t>Septiembre</w:t>
+            </w:r>
+            <w:proofErr w:type="gramEnd"/>
+            <w:r>
+              <w:rPr>
+                <w:rFonts w:ascii="Arial" w:eastAsia="Times New Roman" w:hAnsi="Arial" w:cs="Arial"/>
+                <w:color w:val="212121"/>
+                <w:sz w:val="24"/>
+                <w:szCs w:val="24"/>
+                <w:lang w:eastAsia="es-CO"/>
+              </w:rPr>
+              <w:t>.</w:t>
             </w:r>
           </w:p>
           <w:p>
@@ -4443,8 +4655,40 @@
                 <w:szCs w:val="24"/>
                 <w:lang w:eastAsia="es-CO"/>
               </w:rPr>
-              <w:t xml:space="preserve"> 20 de Septiembre</w:t>
+              <w:t xml:space="preserve"> </w:t>
             </w:r>
+            <w:r>
+              <w:rPr>
+                <w:rFonts w:ascii="Arial" w:eastAsia="Times New Roman" w:hAnsi="Arial" w:cs="Arial"/>
+                <w:color w:val="212121"/>
+                <w:sz w:val="24"/>
+                <w:szCs w:val="24"/>
+                <w:lang w:eastAsia="es-CO"/>
+              </w:rPr>
+              <w:t>18</w:t>
+            </w:r>
+            <w:r>
+              <w:rPr>
+                <w:rFonts w:ascii="Arial" w:eastAsia="Times New Roman" w:hAnsi="Arial" w:cs="Arial"/>
+                <w:color w:val="212121"/>
+                <w:sz w:val="24"/>
+                <w:szCs w:val="24"/>
+                <w:lang w:eastAsia="es-CO"/>
+              </w:rPr>
+              <w:t xml:space="preserve"> de </w:t>
+            </w:r>
+            <w:proofErr w:type="gramStart"/>
+            <w:r>
+              <w:rPr>
+                <w:rFonts w:ascii="Arial" w:eastAsia="Times New Roman" w:hAnsi="Arial" w:cs="Arial"/>
+                <w:color w:val="212121"/>
+                <w:sz w:val="24"/>
+                <w:szCs w:val="24"/>
+                <w:lang w:eastAsia="es-CO"/>
+              </w:rPr>
+              <w:t>Septiembre</w:t>
+            </w:r>
+            <w:proofErr w:type="gramEnd"/>
           </w:p>
           <w:p>
             <w:pPr>
@@ -4563,8 +4807,469 @@
 </w:document>
 </file>
 
+<file path=word/numbering.xml><?xml version="1.0" encoding="utf-8"?>
+<w:numbering xmlns:wpc="http://schemas.microsoft.com/office/word/2010/wordprocessingCanvas" xmlns:cx="http://schemas.microsoft.com/office/drawing/2014/chartex" xmlns:cx1="http://schemas.microsoft.com/office/drawing/2015/9/8/chartex" xmlns:cx2="http://schemas.microsoft.com/office/drawing/2015/10/21/chartex" xmlns:cx3="http://schemas.microsoft.com/office/drawing/2016/5/9/chartex" xmlns:cx4="http://schemas.microsoft.com/office/drawing/2016/5/10/chartex" xmlns:cx5="http://schemas.microsoft.com/office/drawing/2016/5/11/chartex" xmlns:cx6="http://schemas.microsoft.com/office/drawing/2016/5/12/chartex" xmlns:cx7="http://schemas.microsoft.com/office/drawing/2016/5/13/chartex" xmlns:cx8="http://schemas.microsoft.com/office/drawing/2016/5/14/chartex" xmlns:mc="http://schemas.openxmlformats.org/markup-compatibility/2006" xmlns:aink="http://schemas.microsoft.com/office/drawing/2016/ink" xmlns:am3d="http://schemas.microsoft.com/office/drawing/2017/model3d" xmlns:o="urn:schemas-microsoft-com:office:office" xmlns:r="http://schemas.openxmlformats.org/officeDocument/2006/relationships" xmlns:m="http://schemas.openxmlformats.org/officeDocument/2006/math" xmlns:v="urn:schemas-microsoft-com:vml" xmlns:wp14="http://schemas.microsoft.com/office/word/2010/wordprocessingDrawing" xmlns:wp="http://schemas.openxmlformats.org/drawingml/2006/wordprocessingDrawing" xmlns:w10="urn:schemas-microsoft-com:office:word" xmlns:w="http://schemas.openxmlformats.org/wordprocessingml/2006/main" xmlns:w14="http://schemas.microsoft.com/office/word/2010/wordml" xmlns:w15="http://schemas.microsoft.com/office/word/2012/wordml" xmlns:w16cex="http://schemas.microsoft.com/office/word/2018/wordml/cex" xmlns:w16cid="http://schemas.microsoft.com/office/word/2016/wordml/cid" xmlns:w16="http://schemas.microsoft.com/office/word/2018/wordml" xmlns:w16sdtdh="http://schemas.microsoft.com/office/word/2020/wordml/sdtdatahash" xmlns:w16se="http://schemas.microsoft.com/office/word/2015/wordml/symex" xmlns:wpg="http://schemas.microsoft.com/office/word/2010/wordprocessingGroup" xmlns:wpi="http://schemas.microsoft.com/office/word/2010/wordprocessingInk" xmlns:wne="http://schemas.microsoft.com/office/word/2006/wordml" xmlns:wps="http://schemas.microsoft.com/office/word/2010/wordprocessingShape" mc:Ignorable="w14 w15 w16se w16cid w16 w16cex w16sdtdh wp14">
+  <w:abstractNum w:abstractNumId="0" w15:restartNumberingAfterBreak="0">
+    <w:nsid w:val="52597402"/>
+    <w:multiLevelType w:val="multilevel"/>
+    <w:tmpl w:val="A6F0B39C"/>
+    <w:lvl w:ilvl="0">
+      <w:start w:val="1"/>
+      <w:numFmt w:val="bullet"/>
+      <w:lvlText w:val=""/>
+      <w:lvlJc w:val="left"/>
+      <w:pPr>
+        <w:tabs>
+          <w:tab w:val="num" w:pos="720"/>
+        </w:tabs>
+        <w:ind w:left="720" w:hanging="360"/>
+      </w:pPr>
+      <w:rPr>
+        <w:rFonts w:ascii="Symbol" w:hAnsi="Symbol" w:hint="default"/>
+        <w:sz w:val="20"/>
+      </w:rPr>
+    </w:lvl>
+    <w:lvl w:ilvl="1">
+      <w:start w:val="1"/>
+      <w:numFmt w:val="bullet"/>
+      <w:lvlText w:val="o"/>
+      <w:lvlJc w:val="left"/>
+      <w:pPr>
+        <w:tabs>
+          <w:tab w:val="num" w:pos="1440"/>
+        </w:tabs>
+        <w:ind w:left="1440" w:hanging="360"/>
+      </w:pPr>
+      <w:rPr>
+        <w:rFonts w:ascii="Courier New" w:hAnsi="Courier New" w:hint="default"/>
+        <w:sz w:val="20"/>
+      </w:rPr>
+    </w:lvl>
+    <w:lvl w:ilvl="2" w:tentative="1">
+      <w:start w:val="1"/>
+      <w:numFmt w:val="bullet"/>
+      <w:lvlText w:val=""/>
+      <w:lvlJc w:val="left"/>
+      <w:pPr>
+        <w:tabs>
+          <w:tab w:val="num" w:pos="2160"/>
+        </w:tabs>
+        <w:ind w:left="2160" w:hanging="360"/>
+      </w:pPr>
+      <w:rPr>
+        <w:rFonts w:ascii="Wingdings" w:hAnsi="Wingdings" w:hint="default"/>
+        <w:sz w:val="20"/>
+      </w:rPr>
+    </w:lvl>
+    <w:lvl w:ilvl="3" w:tentative="1">
+      <w:start w:val="1"/>
+      <w:numFmt w:val="bullet"/>
+      <w:lvlText w:val=""/>
+      <w:lvlJc w:val="left"/>
+      <w:pPr>
+        <w:tabs>
+          <w:tab w:val="num" w:pos="2880"/>
+        </w:tabs>
+        <w:ind w:left="2880" w:hanging="360"/>
+      </w:pPr>
+      <w:rPr>
+        <w:rFonts w:ascii="Wingdings" w:hAnsi="Wingdings" w:hint="default"/>
+        <w:sz w:val="20"/>
+      </w:rPr>
+    </w:lvl>
+    <w:lvl w:ilvl="4" w:tentative="1">
+      <w:start w:val="1"/>
+      <w:numFmt w:val="bullet"/>
+      <w:lvlText w:val=""/>
+      <w:lvlJc w:val="left"/>
+      <w:pPr>
+        <w:tabs>
+          <w:tab w:val="num" w:pos="3600"/>
+        </w:tabs>
+        <w:ind w:left="3600" w:hanging="360"/>
+      </w:pPr>
+      <w:rPr>
+        <w:rFonts w:ascii="Wingdings" w:hAnsi="Wingdings" w:hint="default"/>
+        <w:sz w:val="20"/>
+      </w:rPr>
+    </w:lvl>
+    <w:lvl w:ilvl="5" w:tentative="1">
+      <w:start w:val="1"/>
+      <w:numFmt w:val="bullet"/>
+      <w:lvlText w:val=""/>
+      <w:lvlJc w:val="left"/>
+      <w:pPr>
+        <w:tabs>
+          <w:tab w:val="num" w:pos="4320"/>
+        </w:tabs>
+        <w:ind w:left="4320" w:hanging="360"/>
+      </w:pPr>
+      <w:rPr>
+        <w:rFonts w:ascii="Wingdings" w:hAnsi="Wingdings" w:hint="default"/>
+        <w:sz w:val="20"/>
+      </w:rPr>
+    </w:lvl>
+    <w:lvl w:ilvl="6" w:tentative="1">
+      <w:start w:val="1"/>
+      <w:numFmt w:val="bullet"/>
+      <w:lvlText w:val=""/>
+      <w:lvlJc w:val="left"/>
+      <w:pPr>
+        <w:tabs>
+          <w:tab w:val="num" w:pos="5040"/>
+        </w:tabs>
+        <w:ind w:left="5040" w:hanging="360"/>
+      </w:pPr>
+      <w:rPr>
+        <w:rFonts w:ascii="Wingdings" w:hAnsi="Wingdings" w:hint="default"/>
+        <w:sz w:val="20"/>
+      </w:rPr>
+    </w:lvl>
+    <w:lvl w:ilvl="7" w:tentative="1">
+      <w:start w:val="1"/>
+      <w:numFmt w:val="bullet"/>
+      <w:lvlText w:val=""/>
+      <w:lvlJc w:val="left"/>
+      <w:pPr>
+        <w:tabs>
+          <w:tab w:val="num" w:pos="5760"/>
+        </w:tabs>
+        <w:ind w:left="5760" w:hanging="360"/>
+      </w:pPr>
+      <w:rPr>
+        <w:rFonts w:ascii="Wingdings" w:hAnsi="Wingdings" w:hint="default"/>
+        <w:sz w:val="20"/>
+      </w:rPr>
+    </w:lvl>
+    <w:lvl w:ilvl="8" w:tentative="1">
+      <w:start w:val="1"/>
+      <w:numFmt w:val="bullet"/>
+      <w:lvlText w:val=""/>
+      <w:lvlJc w:val="left"/>
+      <w:pPr>
+        <w:tabs>
+          <w:tab w:val="num" w:pos="6480"/>
+        </w:tabs>
+        <w:ind w:left="6480" w:hanging="360"/>
+      </w:pPr>
+      <w:rPr>
+        <w:rFonts w:ascii="Wingdings" w:hAnsi="Wingdings" w:hint="default"/>
+        <w:sz w:val="20"/>
+      </w:rPr>
+    </w:lvl>
+  </w:abstractNum>
+  <w:abstractNum w:abstractNumId="1" w15:restartNumberingAfterBreak="0">
+    <w:nsid w:val="74116EFC"/>
+    <w:multiLevelType w:val="multilevel"/>
+    <w:tmpl w:val="0608B4D6"/>
+    <w:lvl w:ilvl="0">
+      <w:start w:val="1"/>
+      <w:numFmt w:val="bullet"/>
+      <w:lvlText w:val=""/>
+      <w:lvlJc w:val="left"/>
+      <w:pPr>
+        <w:tabs>
+          <w:tab w:val="num" w:pos="720"/>
+        </w:tabs>
+        <w:ind w:left="720" w:hanging="360"/>
+      </w:pPr>
+      <w:rPr>
+        <w:rFonts w:ascii="Symbol" w:hAnsi="Symbol" w:hint="default"/>
+        <w:sz w:val="20"/>
+      </w:rPr>
+    </w:lvl>
+    <w:lvl w:ilvl="1" w:tentative="1">
+      <w:start w:val="1"/>
+      <w:numFmt w:val="bullet"/>
+      <w:lvlText w:val="o"/>
+      <w:lvlJc w:val="left"/>
+      <w:pPr>
+        <w:tabs>
+          <w:tab w:val="num" w:pos="1440"/>
+        </w:tabs>
+        <w:ind w:left="1440" w:hanging="360"/>
+      </w:pPr>
+      <w:rPr>
+        <w:rFonts w:ascii="Courier New" w:hAnsi="Courier New" w:hint="default"/>
+        <w:sz w:val="20"/>
+      </w:rPr>
+    </w:lvl>
+    <w:lvl w:ilvl="2" w:tentative="1">
+      <w:start w:val="1"/>
+      <w:numFmt w:val="bullet"/>
+      <w:lvlText w:val=""/>
+      <w:lvlJc w:val="left"/>
+      <w:pPr>
+        <w:tabs>
+          <w:tab w:val="num" w:pos="2160"/>
+        </w:tabs>
+        <w:ind w:left="2160" w:hanging="360"/>
+      </w:pPr>
+      <w:rPr>
+        <w:rFonts w:ascii="Wingdings" w:hAnsi="Wingdings" w:hint="default"/>
+        <w:sz w:val="20"/>
+      </w:rPr>
+    </w:lvl>
+    <w:lvl w:ilvl="3" w:tentative="1">
+      <w:start w:val="1"/>
+      <w:numFmt w:val="bullet"/>
+      <w:lvlText w:val=""/>
+      <w:lvlJc w:val="left"/>
+      <w:pPr>
+        <w:tabs>
+          <w:tab w:val="num" w:pos="2880"/>
+        </w:tabs>
+        <w:ind w:left="2880" w:hanging="360"/>
+      </w:pPr>
+      <w:rPr>
+        <w:rFonts w:ascii="Wingdings" w:hAnsi="Wingdings" w:hint="default"/>
+        <w:sz w:val="20"/>
+      </w:rPr>
+    </w:lvl>
+    <w:lvl w:ilvl="4" w:tentative="1">
+      <w:start w:val="1"/>
+      <w:numFmt w:val="bullet"/>
+      <w:lvlText w:val=""/>
+      <w:lvlJc w:val="left"/>
+      <w:pPr>
+        <w:tabs>
+          <w:tab w:val="num" w:pos="3600"/>
+        </w:tabs>
+        <w:ind w:left="3600" w:hanging="360"/>
+      </w:pPr>
+      <w:rPr>
+        <w:rFonts w:ascii="Wingdings" w:hAnsi="Wingdings" w:hint="default"/>
+        <w:sz w:val="20"/>
+      </w:rPr>
+    </w:lvl>
+    <w:lvl w:ilvl="5" w:tentative="1">
+      <w:start w:val="1"/>
+      <w:numFmt w:val="bullet"/>
+      <w:lvlText w:val=""/>
+      <w:lvlJc w:val="left"/>
+      <w:pPr>
+        <w:tabs>
+          <w:tab w:val="num" w:pos="4320"/>
+        </w:tabs>
+        <w:ind w:left="4320" w:hanging="360"/>
+      </w:pPr>
+      <w:rPr>
+        <w:rFonts w:ascii="Wingdings" w:hAnsi="Wingdings" w:hint="default"/>
+        <w:sz w:val="20"/>
+      </w:rPr>
+    </w:lvl>
+    <w:lvl w:ilvl="6" w:tentative="1">
+      <w:start w:val="1"/>
+      <w:numFmt w:val="bullet"/>
+      <w:lvlText w:val=""/>
+      <w:lvlJc w:val="left"/>
+      <w:pPr>
+        <w:tabs>
+          <w:tab w:val="num" w:pos="5040"/>
+        </w:tabs>
+        <w:ind w:left="5040" w:hanging="360"/>
+      </w:pPr>
+      <w:rPr>
+        <w:rFonts w:ascii="Wingdings" w:hAnsi="Wingdings" w:hint="default"/>
+        <w:sz w:val="20"/>
+      </w:rPr>
+    </w:lvl>
+    <w:lvl w:ilvl="7" w:tentative="1">
+      <w:start w:val="1"/>
+      <w:numFmt w:val="bullet"/>
+      <w:lvlText w:val=""/>
+      <w:lvlJc w:val="left"/>
+      <w:pPr>
+        <w:tabs>
+          <w:tab w:val="num" w:pos="5760"/>
+        </w:tabs>
+        <w:ind w:left="5760" w:hanging="360"/>
+      </w:pPr>
+      <w:rPr>
+        <w:rFonts w:ascii="Wingdings" w:hAnsi="Wingdings" w:hint="default"/>
+        <w:sz w:val="20"/>
+      </w:rPr>
+    </w:lvl>
+    <w:lvl w:ilvl="8" w:tentative="1">
+      <w:start w:val="1"/>
+      <w:numFmt w:val="bullet"/>
+      <w:lvlText w:val=""/>
+      <w:lvlJc w:val="left"/>
+      <w:pPr>
+        <w:tabs>
+          <w:tab w:val="num" w:pos="6480"/>
+        </w:tabs>
+        <w:ind w:left="6480" w:hanging="360"/>
+      </w:pPr>
+      <w:rPr>
+        <w:rFonts w:ascii="Wingdings" w:hAnsi="Wingdings" w:hint="default"/>
+        <w:sz w:val="20"/>
+      </w:rPr>
+    </w:lvl>
+  </w:abstractNum>
+  <w:abstractNum w:abstractNumId="2" w15:restartNumberingAfterBreak="0">
+    <w:nsid w:val="75371DD6"/>
+    <w:multiLevelType w:val="multilevel"/>
+    <w:tmpl w:val="8D76762A"/>
+    <w:lvl w:ilvl="0">
+      <w:start w:val="1"/>
+      <w:numFmt w:val="bullet"/>
+      <w:lvlText w:val=""/>
+      <w:lvlJc w:val="left"/>
+      <w:pPr>
+        <w:tabs>
+          <w:tab w:val="num" w:pos="720"/>
+        </w:tabs>
+        <w:ind w:left="720" w:hanging="360"/>
+      </w:pPr>
+      <w:rPr>
+        <w:rFonts w:ascii="Symbol" w:hAnsi="Symbol" w:hint="default"/>
+        <w:sz w:val="20"/>
+      </w:rPr>
+    </w:lvl>
+    <w:lvl w:ilvl="1">
+      <w:start w:val="1"/>
+      <w:numFmt w:val="bullet"/>
+      <w:lvlText w:val="o"/>
+      <w:lvlJc w:val="left"/>
+      <w:pPr>
+        <w:tabs>
+          <w:tab w:val="num" w:pos="1440"/>
+        </w:tabs>
+        <w:ind w:left="1440" w:hanging="360"/>
+      </w:pPr>
+      <w:rPr>
+        <w:rFonts w:ascii="Courier New" w:hAnsi="Courier New" w:hint="default"/>
+        <w:sz w:val="20"/>
+      </w:rPr>
+    </w:lvl>
+    <w:lvl w:ilvl="2" w:tentative="1">
+      <w:start w:val="1"/>
+      <w:numFmt w:val="bullet"/>
+      <w:lvlText w:val=""/>
+      <w:lvlJc w:val="left"/>
+      <w:pPr>
+        <w:tabs>
+          <w:tab w:val="num" w:pos="2160"/>
+        </w:tabs>
+        <w:ind w:left="2160" w:hanging="360"/>
+      </w:pPr>
+      <w:rPr>
+        <w:rFonts w:ascii="Wingdings" w:hAnsi="Wingdings" w:hint="default"/>
+        <w:sz w:val="20"/>
+      </w:rPr>
+    </w:lvl>
+    <w:lvl w:ilvl="3" w:tentative="1">
+      <w:start w:val="1"/>
+      <w:numFmt w:val="bullet"/>
+      <w:lvlText w:val=""/>
+      <w:lvlJc w:val="left"/>
+      <w:pPr>
+        <w:tabs>
+          <w:tab w:val="num" w:pos="2880"/>
+        </w:tabs>
+        <w:ind w:left="2880" w:hanging="360"/>
+      </w:pPr>
+      <w:rPr>
+        <w:rFonts w:ascii="Wingdings" w:hAnsi="Wingdings" w:hint="default"/>
+        <w:sz w:val="20"/>
+      </w:rPr>
+    </w:lvl>
+    <w:lvl w:ilvl="4" w:tentative="1">
+      <w:start w:val="1"/>
+      <w:numFmt w:val="bullet"/>
+      <w:lvlText w:val=""/>
+      <w:lvlJc w:val="left"/>
+      <w:pPr>
+        <w:tabs>
+          <w:tab w:val="num" w:pos="3600"/>
+        </w:tabs>
+        <w:ind w:left="3600" w:hanging="360"/>
+      </w:pPr>
+      <w:rPr>
+        <w:rFonts w:ascii="Wingdings" w:hAnsi="Wingdings" w:hint="default"/>
+        <w:sz w:val="20"/>
+      </w:rPr>
+    </w:lvl>
+    <w:lvl w:ilvl="5" w:tentative="1">
+      <w:start w:val="1"/>
+      <w:numFmt w:val="bullet"/>
+      <w:lvlText w:val=""/>
+      <w:lvlJc w:val="left"/>
+      <w:pPr>
+        <w:tabs>
+          <w:tab w:val="num" w:pos="4320"/>
+        </w:tabs>
+        <w:ind w:left="4320" w:hanging="360"/>
+      </w:pPr>
+      <w:rPr>
+        <w:rFonts w:ascii="Wingdings" w:hAnsi="Wingdings" w:hint="default"/>
+        <w:sz w:val="20"/>
+      </w:rPr>
+    </w:lvl>
+    <w:lvl w:ilvl="6" w:tentative="1">
+      <w:start w:val="1"/>
+      <w:numFmt w:val="bullet"/>
+      <w:lvlText w:val=""/>
+      <w:lvlJc w:val="left"/>
+      <w:pPr>
+        <w:tabs>
+          <w:tab w:val="num" w:pos="5040"/>
+        </w:tabs>
+        <w:ind w:left="5040" w:hanging="360"/>
+      </w:pPr>
+      <w:rPr>
+        <w:rFonts w:ascii="Wingdings" w:hAnsi="Wingdings" w:hint="default"/>
+        <w:sz w:val="20"/>
+      </w:rPr>
+    </w:lvl>
+    <w:lvl w:ilvl="7" w:tentative="1">
+      <w:start w:val="1"/>
+      <w:numFmt w:val="bullet"/>
+      <w:lvlText w:val=""/>
+      <w:lvlJc w:val="left"/>
+      <w:pPr>
+        <w:tabs>
+          <w:tab w:val="num" w:pos="5760"/>
+        </w:tabs>
+        <w:ind w:left="5760" w:hanging="360"/>
+      </w:pPr>
+      <w:rPr>
+        <w:rFonts w:ascii="Wingdings" w:hAnsi="Wingdings" w:hint="default"/>
+        <w:sz w:val="20"/>
+      </w:rPr>
+    </w:lvl>
+    <w:lvl w:ilvl="8" w:tentative="1">
+      <w:start w:val="1"/>
+      <w:numFmt w:val="bullet"/>
+      <w:lvlText w:val=""/>
+      <w:lvlJc w:val="left"/>
+      <w:pPr>
+        <w:tabs>
+          <w:tab w:val="num" w:pos="6480"/>
+        </w:tabs>
+        <w:ind w:left="6480" w:hanging="360"/>
+      </w:pPr>
+      <w:rPr>
+        <w:rFonts w:ascii="Wingdings" w:hAnsi="Wingdings" w:hint="default"/>
+        <w:sz w:val="20"/>
+      </w:rPr>
+    </w:lvl>
+  </w:abstractNum>
+  <w:num w:numId="1">
+    <w:abstractNumId w:val="0"/>
+  </w:num>
+  <w:num w:numId="2">
+    <w:abstractNumId w:val="1"/>
+  </w:num>
+  <w:num w:numId="3">
+    <w:abstractNumId w:val="2"/>
+  </w:num>
+</w:numbering>
+</file>
+
 <file path=word/styles.xml><?xml version="1.0" encoding="utf-8"?>
-<w:styles xmlns:mc="http://schemas.openxmlformats.org/markup-compatibility/2006" xmlns:r="http://schemas.openxmlformats.org/officeDocument/2006/relationships" xmlns:w="http://schemas.openxmlformats.org/wordprocessingml/2006/main" xmlns:w14="http://schemas.microsoft.com/office/word/2010/wordml" xmlns:w15="http://schemas.microsoft.com/office/word/2012/wordml" mc:Ignorable="w14 w15">
+<w:styles xmlns:mc="http://schemas.openxmlformats.org/markup-compatibility/2006" xmlns:r="http://schemas.openxmlformats.org/officeDocument/2006/relationships" xmlns:w="http://schemas.openxmlformats.org/wordprocessingml/2006/main" xmlns:w14="http://schemas.microsoft.com/office/word/2010/wordml" xmlns:w15="http://schemas.microsoft.com/office/word/2012/wordml" xmlns:w16cex="http://schemas.microsoft.com/office/word/2018/wordml/cex" xmlns:w16cid="http://schemas.microsoft.com/office/word/2016/wordml/cid" xmlns:w16="http://schemas.microsoft.com/office/word/2018/wordml" xmlns:w16sdtdh="http://schemas.microsoft.com/office/word/2020/wordml/sdtdatahash" xmlns:w16se="http://schemas.microsoft.com/office/word/2015/wordml/symex" mc:Ignorable="w14 w15 w16se w16cid w16 w16cex w16sdtdh">
   <w:docDefaults>
     <w:rPrDefault>
       <w:rPr>
@@ -4580,7 +5285,7 @@
       </w:pPr>
     </w:pPrDefault>
   </w:docDefaults>
-  <w:latentStyles w:defLockedState="0" w:defUIPriority="99" w:defSemiHidden="0" w:defUnhideWhenUsed="0" w:defQFormat="0" w:count="371">
+  <w:latentStyles w:defLockedState="0" w:defUIPriority="99" w:defSemiHidden="0" w:defUnhideWhenUsed="0" w:defQFormat="0" w:count="376">
     <w:lsdException w:name="Normal" w:uiPriority="0" w:qFormat="1"/>
     <w:lsdException w:name="heading 1" w:uiPriority="9" w:qFormat="1"/>
     <w:lsdException w:name="heading 2" w:semiHidden="1" w:uiPriority="9" w:unhideWhenUsed="1" w:qFormat="1"/>
@@ -4686,7 +5391,6 @@
     <w:lsdException w:name="HTML Sample" w:semiHidden="1" w:unhideWhenUsed="1"/>
     <w:lsdException w:name="HTML Typewriter" w:semiHidden="1" w:unhideWhenUsed="1"/>
     <w:lsdException w:name="HTML Variable" w:semiHidden="1" w:unhideWhenUsed="1"/>
-    <w:lsdException w:name="Normal Table" w:semiHidden="1" w:unhideWhenUsed="1"/>
     <w:lsdException w:name="annotation subject" w:semiHidden="1" w:unhideWhenUsed="1"/>
     <w:lsdException w:name="No List" w:semiHidden="1" w:unhideWhenUsed="1"/>
     <w:lsdException w:name="Outline List 1" w:semiHidden="1" w:unhideWhenUsed="1"/>
@@ -4729,11 +5433,8 @@
     <w:lsdException w:name="Table Contemporary" w:semiHidden="1" w:unhideWhenUsed="1"/>
     <w:lsdException w:name="Table Elegant" w:semiHidden="1" w:unhideWhenUsed="1"/>
     <w:lsdException w:name="Table Professional" w:semiHidden="1" w:unhideWhenUsed="1"/>
-    <w:lsdException w:name="Table Subtle 1" w:semiHidden="1" w:unhideWhenUsed="1"/>
     <w:lsdException w:name="Table Subtle 2" w:semiHidden="1" w:unhideWhenUsed="1"/>
     <w:lsdException w:name="Table Web 1" w:semiHidden="1" w:unhideWhenUsed="1"/>
-    <w:lsdException w:name="Table Web 2" w:semiHidden="1" w:unhideWhenUsed="1"/>
-    <w:lsdException w:name="Table Web 3" w:semiHidden="1" w:unhideWhenUsed="1"/>
     <w:lsdException w:name="Balloon Text" w:semiHidden="1" w:unhideWhenUsed="1"/>
     <w:lsdException w:name="Table Grid" w:uiPriority="39"/>
     <w:lsdException w:name="Table Theme" w:semiHidden="1" w:unhideWhenUsed="1"/>
@@ -4952,10 +5653,35 @@
     <w:lsdException w:name="List Table 5 Dark Accent 6" w:uiPriority="50"/>
     <w:lsdException w:name="List Table 6 Colorful Accent 6" w:uiPriority="51"/>
     <w:lsdException w:name="List Table 7 Colorful Accent 6" w:uiPriority="52"/>
+    <w:lsdException w:name="Mention" w:semiHidden="1" w:unhideWhenUsed="1"/>
+    <w:lsdException w:name="Smart Hyperlink" w:semiHidden="1" w:unhideWhenUsed="1"/>
+    <w:lsdException w:name="Hashtag" w:semiHidden="1" w:unhideWhenUsed="1"/>
+    <w:lsdException w:name="Unresolved Mention" w:semiHidden="1" w:unhideWhenUsed="1"/>
+    <w:lsdException w:name="Smart Link" w:semiHidden="1" w:unhideWhenUsed="1"/>
   </w:latentStyles>
   <w:style w:type="paragraph" w:default="1" w:styleId="Normal">
     <w:name w:val="Normal"/>
     <w:qFormat/>
+  </w:style>
+  <w:style w:type="paragraph" w:styleId="Ttulo3">
+    <w:name w:val="heading 3"/>
+    <w:basedOn w:val="Normal"/>
+    <w:link w:val="Ttulo3Car"/>
+    <w:uiPriority w:val="9"/>
+    <w:qFormat/>
+    <w:rsid w:val="005B5039"/>
+    <w:pPr>
+      <w:spacing w:before="100" w:beforeAutospacing="1" w:after="100" w:afterAutospacing="1" w:line="240" w:lineRule="auto"/>
+      <w:outlineLvl w:val="2"/>
+    </w:pPr>
+    <w:rPr>
+      <w:rFonts w:ascii="Times New Roman" w:eastAsia="Times New Roman" w:hAnsi="Times New Roman" w:cs="Times New Roman"/>
+      <w:b/>
+      <w:bCs/>
+      <w:sz w:val="27"/>
+      <w:szCs w:val="27"/>
+      <w:lang w:val="en-US"/>
+    </w:rPr>
   </w:style>
   <w:style w:type="character" w:default="1" w:styleId="Fuentedeprrafopredeter">
     <w:name w:val="Default Paragraph Font"/>
@@ -5046,6 +5772,77 @@
         <w:insideV w:val="single" w:sz="4" w:space="0" w:color="auto"/>
       </w:tblBorders>
     </w:tblPr>
+  </w:style>
+  <w:style w:type="character" w:customStyle="1" w:styleId="Ttulo3Car">
+    <w:name w:val="Título 3 Car"/>
+    <w:basedOn w:val="Fuentedeprrafopredeter"/>
+    <w:link w:val="Ttulo3"/>
+    <w:uiPriority w:val="9"/>
+    <w:rsid w:val="005B5039"/>
+    <w:rPr>
+      <w:rFonts w:ascii="Times New Roman" w:eastAsia="Times New Roman" w:hAnsi="Times New Roman" w:cs="Times New Roman"/>
+      <w:b/>
+      <w:bCs/>
+      <w:sz w:val="27"/>
+      <w:szCs w:val="27"/>
+      <w:lang w:val="en-US"/>
+    </w:rPr>
+  </w:style>
+  <w:style w:type="paragraph" w:customStyle="1" w:styleId="editprofile">
+    <w:name w:val="editprofile"/>
+    <w:basedOn w:val="Normal"/>
+    <w:rsid w:val="005B5039"/>
+    <w:pPr>
+      <w:spacing w:before="100" w:beforeAutospacing="1" w:after="100" w:afterAutospacing="1" w:line="240" w:lineRule="auto"/>
+    </w:pPr>
+    <w:rPr>
+      <w:rFonts w:ascii="Times New Roman" w:eastAsia="Times New Roman" w:hAnsi="Times New Roman" w:cs="Times New Roman"/>
+      <w:sz w:val="24"/>
+      <w:szCs w:val="24"/>
+      <w:lang w:val="en-US"/>
+    </w:rPr>
+  </w:style>
+  <w:style w:type="paragraph" w:customStyle="1" w:styleId="contentnode">
+    <w:name w:val="contentnode"/>
+    <w:basedOn w:val="Normal"/>
+    <w:rsid w:val="005B5039"/>
+    <w:pPr>
+      <w:spacing w:before="100" w:beforeAutospacing="1" w:after="100" w:afterAutospacing="1" w:line="240" w:lineRule="auto"/>
+    </w:pPr>
+    <w:rPr>
+      <w:rFonts w:ascii="Times New Roman" w:eastAsia="Times New Roman" w:hAnsi="Times New Roman" w:cs="Times New Roman"/>
+      <w:sz w:val="24"/>
+      <w:szCs w:val="24"/>
+      <w:lang w:val="en-US"/>
+    </w:rPr>
+  </w:style>
+  <w:style w:type="paragraph" w:customStyle="1" w:styleId="visibleifjs">
+    <w:name w:val="visibleifjs"/>
+    <w:basedOn w:val="Normal"/>
+    <w:rsid w:val="005B5039"/>
+    <w:pPr>
+      <w:spacing w:before="100" w:beforeAutospacing="1" w:after="100" w:afterAutospacing="1" w:line="240" w:lineRule="auto"/>
+    </w:pPr>
+    <w:rPr>
+      <w:rFonts w:ascii="Times New Roman" w:eastAsia="Times New Roman" w:hAnsi="Times New Roman" w:cs="Times New Roman"/>
+      <w:sz w:val="24"/>
+      <w:szCs w:val="24"/>
+      <w:lang w:val="en-US"/>
+    </w:rPr>
+  </w:style>
+  <w:style w:type="paragraph" w:customStyle="1" w:styleId="viewmore">
+    <w:name w:val="viewmore"/>
+    <w:basedOn w:val="Normal"/>
+    <w:rsid w:val="005B5039"/>
+    <w:pPr>
+      <w:spacing w:before="100" w:beforeAutospacing="1" w:after="100" w:afterAutospacing="1" w:line="240" w:lineRule="auto"/>
+    </w:pPr>
+    <w:rPr>
+      <w:rFonts w:ascii="Times New Roman" w:eastAsia="Times New Roman" w:hAnsi="Times New Roman" w:cs="Times New Roman"/>
+      <w:sz w:val="24"/>
+      <w:szCs w:val="24"/>
+      <w:lang w:val="en-US"/>
+    </w:rPr>
   </w:style>
 </w:styles>
 </file>
@@ -6801,13 +7598,6 @@
         </dgm:presLayoutVars>
       </dgm:prSet>
       <dgm:spPr/>
-      <dgm:t>
-        <a:bodyPr/>
-        <a:lstStyle/>
-        <a:p>
-          <a:endParaRPr lang="es-CO"/>
-        </a:p>
-      </dgm:t>
     </dgm:pt>
     <dgm:pt modelId="{3B6380B0-0CAE-4692-859B-0C7297B68D3A}" type="pres">
       <dgm:prSet presAssocID="{15BA1E21-76A7-497E-AF29-E7B29E4CECAD}" presName="linNode" presStyleCnt="0"/>
@@ -6821,13 +7611,6 @@
         </dgm:presLayoutVars>
       </dgm:prSet>
       <dgm:spPr/>
-      <dgm:t>
-        <a:bodyPr/>
-        <a:lstStyle/>
-        <a:p>
-          <a:endParaRPr lang="es-CO"/>
-        </a:p>
-      </dgm:t>
     </dgm:pt>
     <dgm:pt modelId="{33547F12-7A84-43CD-A2EB-C5EA69F47FA7}" type="pres">
       <dgm:prSet presAssocID="{15BA1E21-76A7-497E-AF29-E7B29E4CECAD}" presName="descendantText" presStyleLbl="alignAccFollowNode1" presStyleIdx="0" presStyleCnt="3">
@@ -6836,13 +7619,6 @@
         </dgm:presLayoutVars>
       </dgm:prSet>
       <dgm:spPr/>
-      <dgm:t>
-        <a:bodyPr/>
-        <a:lstStyle/>
-        <a:p>
-          <a:endParaRPr lang="es-CO"/>
-        </a:p>
-      </dgm:t>
     </dgm:pt>
     <dgm:pt modelId="{1A6F1EE9-BEE8-48D4-B6DB-61EC2F673622}" type="pres">
       <dgm:prSet presAssocID="{7A465ADA-8C30-44FC-B41C-64D27E5E7AB9}" presName="sp" presStyleCnt="0"/>
@@ -6860,13 +7636,6 @@
         </dgm:presLayoutVars>
       </dgm:prSet>
       <dgm:spPr/>
-      <dgm:t>
-        <a:bodyPr/>
-        <a:lstStyle/>
-        <a:p>
-          <a:endParaRPr lang="es-CO"/>
-        </a:p>
-      </dgm:t>
     </dgm:pt>
     <dgm:pt modelId="{41CD3AE3-2C8E-4E87-83A7-F5F102317ED5}" type="pres">
       <dgm:prSet presAssocID="{F670986A-3122-4D54-8D6A-B8C826D9ECDA}" presName="descendantText" presStyleLbl="alignAccFollowNode1" presStyleIdx="1" presStyleCnt="3">
@@ -6875,13 +7644,6 @@
         </dgm:presLayoutVars>
       </dgm:prSet>
       <dgm:spPr/>
-      <dgm:t>
-        <a:bodyPr/>
-        <a:lstStyle/>
-        <a:p>
-          <a:endParaRPr lang="es-CO"/>
-        </a:p>
-      </dgm:t>
     </dgm:pt>
     <dgm:pt modelId="{A7FCBBE3-2E71-4627-8A02-82A2A2AA1E0E}" type="pres">
       <dgm:prSet presAssocID="{FDB660F4-06D5-4029-897A-EA17CE50F515}" presName="sp" presStyleCnt="0"/>
@@ -6899,13 +7661,6 @@
         </dgm:presLayoutVars>
       </dgm:prSet>
       <dgm:spPr/>
-      <dgm:t>
-        <a:bodyPr/>
-        <a:lstStyle/>
-        <a:p>
-          <a:endParaRPr lang="es-CO"/>
-        </a:p>
-      </dgm:t>
     </dgm:pt>
     <dgm:pt modelId="{A0004ED3-B1F6-49DF-9D76-A922B825139E}" type="pres">
       <dgm:prSet presAssocID="{8AD0BBCE-5F4C-4A1E-B83A-38115F41375F}" presName="descendantText" presStyleLbl="alignAccFollowNode1" presStyleIdx="2" presStyleCnt="3">
@@ -6914,29 +7669,22 @@
         </dgm:presLayoutVars>
       </dgm:prSet>
       <dgm:spPr/>
-      <dgm:t>
-        <a:bodyPr/>
-        <a:lstStyle/>
-        <a:p>
-          <a:endParaRPr lang="es-CO"/>
-        </a:p>
-      </dgm:t>
     </dgm:pt>
   </dgm:ptLst>
   <dgm:cxnLst>
+    <dgm:cxn modelId="{E96E2300-B8F4-4B27-89AF-55ED231FDA2E}" type="presOf" srcId="{8AD0BBCE-5F4C-4A1E-B83A-38115F41375F}" destId="{8CFA3EC6-EE9F-4289-B74C-2593E95B6C67}" srcOrd="0" destOrd="0" presId="urn:microsoft.com/office/officeart/2005/8/layout/vList5"/>
+    <dgm:cxn modelId="{BE5F5C16-3AD4-452C-BBA4-79663C255B30}" type="presOf" srcId="{A94FE406-967E-43CC-8AE9-F0B28F87A1CE}" destId="{33547F12-7A84-43CD-A2EB-C5EA69F47FA7}" srcOrd="0" destOrd="0" presId="urn:microsoft.com/office/officeart/2005/8/layout/vList5"/>
+    <dgm:cxn modelId="{5CF9361A-18F7-4E17-9082-3729C55F2750}" srcId="{F670986A-3122-4D54-8D6A-B8C826D9ECDA}" destId="{A8FD8434-20C9-4F76-903B-E21299CBDC91}" srcOrd="0" destOrd="0" parTransId="{C1C32289-F59E-4FC7-A6A0-7923F2C4CE0F}" sibTransId="{E83390CC-866C-44F5-BEE7-9EB7071EA4A6}"/>
+    <dgm:cxn modelId="{BBA46B8C-B58C-4962-A64F-4576215CE799}" srcId="{BA64D498-2CEC-4707-842B-CEB774EF3491}" destId="{F670986A-3122-4D54-8D6A-B8C826D9ECDA}" srcOrd="1" destOrd="0" parTransId="{B26BCD2D-EDDD-4A8C-B594-3181BA35AD02}" sibTransId="{FDB660F4-06D5-4029-897A-EA17CE50F515}"/>
     <dgm:cxn modelId="{02A86493-CF5A-488F-878B-E4E66EF8C54F}" srcId="{BA64D498-2CEC-4707-842B-CEB774EF3491}" destId="{8AD0BBCE-5F4C-4A1E-B83A-38115F41375F}" srcOrd="2" destOrd="0" parTransId="{D97DF3AA-B145-4DC9-B6B4-DA5670C34DB7}" sibTransId="{0D2CA624-EADD-4567-BB80-3BCE7442392F}"/>
-    <dgm:cxn modelId="{5CF9361A-18F7-4E17-9082-3729C55F2750}" srcId="{F670986A-3122-4D54-8D6A-B8C826D9ECDA}" destId="{A8FD8434-20C9-4F76-903B-E21299CBDC91}" srcOrd="0" destOrd="0" parTransId="{C1C32289-F59E-4FC7-A6A0-7923F2C4CE0F}" sibTransId="{E83390CC-866C-44F5-BEE7-9EB7071EA4A6}"/>
-    <dgm:cxn modelId="{E96E2300-B8F4-4B27-89AF-55ED231FDA2E}" type="presOf" srcId="{8AD0BBCE-5F4C-4A1E-B83A-38115F41375F}" destId="{8CFA3EC6-EE9F-4289-B74C-2593E95B6C67}" srcOrd="0" destOrd="0" presId="urn:microsoft.com/office/officeart/2005/8/layout/vList5"/>
+    <dgm:cxn modelId="{AC7A8A96-60C2-4734-8492-5778B60EBA95}" type="presOf" srcId="{F670986A-3122-4D54-8D6A-B8C826D9ECDA}" destId="{2D7E0538-0961-4C04-8D51-D224428B9A15}" srcOrd="0" destOrd="0" presId="urn:microsoft.com/office/officeart/2005/8/layout/vList5"/>
+    <dgm:cxn modelId="{9DBC0F9F-BCA1-47CB-BFEF-338A2973A731}" srcId="{8AD0BBCE-5F4C-4A1E-B83A-38115F41375F}" destId="{B2B36983-8DC1-4A41-918E-2EB26D342775}" srcOrd="0" destOrd="0" parTransId="{CC640E79-ED6B-4D94-BBBD-92ECA7A28336}" sibTransId="{8FA5085E-E8A8-4476-A1F2-6989466F83F3}"/>
+    <dgm:cxn modelId="{7C6118B2-CA74-4F33-B8C8-95AAF92C1926}" type="presOf" srcId="{15BA1E21-76A7-497E-AF29-E7B29E4CECAD}" destId="{B9CA3A11-19B7-4BB0-98CA-6982F20D0AF5}" srcOrd="0" destOrd="0" presId="urn:microsoft.com/office/officeart/2005/8/layout/vList5"/>
+    <dgm:cxn modelId="{D66F33B5-789F-496B-87C9-CB55F2E2F950}" srcId="{BA64D498-2CEC-4707-842B-CEB774EF3491}" destId="{15BA1E21-76A7-497E-AF29-E7B29E4CECAD}" srcOrd="0" destOrd="0" parTransId="{3DB6ADBA-8E44-4878-95DE-01359B6E459E}" sibTransId="{7A465ADA-8C30-44FC-B41C-64D27E5E7AB9}"/>
+    <dgm:cxn modelId="{6AD693B9-C33D-42E3-9692-458EE1845065}" type="presOf" srcId="{B2B36983-8DC1-4A41-918E-2EB26D342775}" destId="{A0004ED3-B1F6-49DF-9D76-A922B825139E}" srcOrd="0" destOrd="0" presId="urn:microsoft.com/office/officeart/2005/8/layout/vList5"/>
     <dgm:cxn modelId="{E667BEB9-2952-4A9A-9F02-CAD4FCBABB98}" type="presOf" srcId="{A8FD8434-20C9-4F76-903B-E21299CBDC91}" destId="{41CD3AE3-2C8E-4E87-83A7-F5F102317ED5}" srcOrd="0" destOrd="0" presId="urn:microsoft.com/office/officeart/2005/8/layout/vList5"/>
-    <dgm:cxn modelId="{9DBC0F9F-BCA1-47CB-BFEF-338A2973A731}" srcId="{8AD0BBCE-5F4C-4A1E-B83A-38115F41375F}" destId="{B2B36983-8DC1-4A41-918E-2EB26D342775}" srcOrd="0" destOrd="0" parTransId="{CC640E79-ED6B-4D94-BBBD-92ECA7A28336}" sibTransId="{8FA5085E-E8A8-4476-A1F2-6989466F83F3}"/>
-    <dgm:cxn modelId="{D66F33B5-789F-496B-87C9-CB55F2E2F950}" srcId="{BA64D498-2CEC-4707-842B-CEB774EF3491}" destId="{15BA1E21-76A7-497E-AF29-E7B29E4CECAD}" srcOrd="0" destOrd="0" parTransId="{3DB6ADBA-8E44-4878-95DE-01359B6E459E}" sibTransId="{7A465ADA-8C30-44FC-B41C-64D27E5E7AB9}"/>
+    <dgm:cxn modelId="{204119C6-04E7-4E05-9D9D-BAF553C9A1FB}" type="presOf" srcId="{BA64D498-2CEC-4707-842B-CEB774EF3491}" destId="{55F5D0C9-E703-4C8D-A1DB-675E609CACCA}" srcOrd="0" destOrd="0" presId="urn:microsoft.com/office/officeart/2005/8/layout/vList5"/>
     <dgm:cxn modelId="{466A89FE-84CF-46E6-992A-63AAF71DFB20}" srcId="{15BA1E21-76A7-497E-AF29-E7B29E4CECAD}" destId="{A94FE406-967E-43CC-8AE9-F0B28F87A1CE}" srcOrd="0" destOrd="0" parTransId="{66E323BC-936E-4100-8993-0C40B4D1F551}" sibTransId="{D88771B4-C00C-410B-83AF-E011723061CA}"/>
-    <dgm:cxn modelId="{AC7A8A96-60C2-4734-8492-5778B60EBA95}" type="presOf" srcId="{F670986A-3122-4D54-8D6A-B8C826D9ECDA}" destId="{2D7E0538-0961-4C04-8D51-D224428B9A15}" srcOrd="0" destOrd="0" presId="urn:microsoft.com/office/officeart/2005/8/layout/vList5"/>
-    <dgm:cxn modelId="{204119C6-04E7-4E05-9D9D-BAF553C9A1FB}" type="presOf" srcId="{BA64D498-2CEC-4707-842B-CEB774EF3491}" destId="{55F5D0C9-E703-4C8D-A1DB-675E609CACCA}" srcOrd="0" destOrd="0" presId="urn:microsoft.com/office/officeart/2005/8/layout/vList5"/>
-    <dgm:cxn modelId="{6AD693B9-C33D-42E3-9692-458EE1845065}" type="presOf" srcId="{B2B36983-8DC1-4A41-918E-2EB26D342775}" destId="{A0004ED3-B1F6-49DF-9D76-A922B825139E}" srcOrd="0" destOrd="0" presId="urn:microsoft.com/office/officeart/2005/8/layout/vList5"/>
-    <dgm:cxn modelId="{BE5F5C16-3AD4-452C-BBA4-79663C255B30}" type="presOf" srcId="{A94FE406-967E-43CC-8AE9-F0B28F87A1CE}" destId="{33547F12-7A84-43CD-A2EB-C5EA69F47FA7}" srcOrd="0" destOrd="0" presId="urn:microsoft.com/office/officeart/2005/8/layout/vList5"/>
-    <dgm:cxn modelId="{BBA46B8C-B58C-4962-A64F-4576215CE799}" srcId="{BA64D498-2CEC-4707-842B-CEB774EF3491}" destId="{F670986A-3122-4D54-8D6A-B8C826D9ECDA}" srcOrd="1" destOrd="0" parTransId="{B26BCD2D-EDDD-4A8C-B594-3181BA35AD02}" sibTransId="{FDB660F4-06D5-4029-897A-EA17CE50F515}"/>
-    <dgm:cxn modelId="{7C6118B2-CA74-4F33-B8C8-95AAF92C1926}" type="presOf" srcId="{15BA1E21-76A7-497E-AF29-E7B29E4CECAD}" destId="{B9CA3A11-19B7-4BB0-98CA-6982F20D0AF5}" srcOrd="0" destOrd="0" presId="urn:microsoft.com/office/officeart/2005/8/layout/vList5"/>
     <dgm:cxn modelId="{2B34DD81-727C-4BA3-B22C-A69600BABD37}" type="presParOf" srcId="{55F5D0C9-E703-4C8D-A1DB-675E609CACCA}" destId="{3B6380B0-0CAE-4692-859B-0C7297B68D3A}" srcOrd="0" destOrd="0" presId="urn:microsoft.com/office/officeart/2005/8/layout/vList5"/>
     <dgm:cxn modelId="{A4404F8B-BCEC-427F-88DB-BA079DAA7AA8}" type="presParOf" srcId="{3B6380B0-0CAE-4692-859B-0C7297B68D3A}" destId="{B9CA3A11-19B7-4BB0-98CA-6982F20D0AF5}" srcOrd="0" destOrd="0" presId="urn:microsoft.com/office/officeart/2005/8/layout/vList5"/>
     <dgm:cxn modelId="{1568AE58-BD9B-4C8E-AE17-044829CBEA5B}" type="presParOf" srcId="{3B6380B0-0CAE-4692-859B-0C7297B68D3A}" destId="{33547F12-7A84-43CD-A2EB-C5EA69F47FA7}" srcOrd="1" destOrd="0" presId="urn:microsoft.com/office/officeart/2005/8/layout/vList5"/>
@@ -6953,7 +7701,7 @@
   <dgm:whole/>
   <dgm:extLst>
     <a:ext uri="http://schemas.microsoft.com/office/drawing/2008/diagram">
-      <dsp:dataModelExt xmlns:dsp="http://schemas.microsoft.com/office/drawing/2008/diagram" relId="rId10" minVer="http://schemas.openxmlformats.org/drawingml/2006/diagram"/>
+      <dsp:dataModelExt xmlns:dsp="http://schemas.microsoft.com/office/drawing/2008/diagram" relId="rId11" minVer="http://schemas.openxmlformats.org/drawingml/2006/diagram"/>
     </a:ext>
   </dgm:extLst>
 </dgm:dataModel>
@@ -7222,13 +7970,6 @@
         </dgm:presLayoutVars>
       </dgm:prSet>
       <dgm:spPr/>
-      <dgm:t>
-        <a:bodyPr/>
-        <a:lstStyle/>
-        <a:p>
-          <a:endParaRPr lang="es-CO"/>
-        </a:p>
-      </dgm:t>
     </dgm:pt>
     <dgm:pt modelId="{3B6380B0-0CAE-4692-859B-0C7297B68D3A}" type="pres">
       <dgm:prSet presAssocID="{15BA1E21-76A7-497E-AF29-E7B29E4CECAD}" presName="linNode" presStyleCnt="0"/>
@@ -7242,13 +7983,6 @@
         </dgm:presLayoutVars>
       </dgm:prSet>
       <dgm:spPr/>
-      <dgm:t>
-        <a:bodyPr/>
-        <a:lstStyle/>
-        <a:p>
-          <a:endParaRPr lang="es-CO"/>
-        </a:p>
-      </dgm:t>
     </dgm:pt>
     <dgm:pt modelId="{33547F12-7A84-43CD-A2EB-C5EA69F47FA7}" type="pres">
       <dgm:prSet presAssocID="{15BA1E21-76A7-497E-AF29-E7B29E4CECAD}" presName="descendantText" presStyleLbl="alignAccFollowNode1" presStyleIdx="0" presStyleCnt="3">
@@ -7257,13 +7991,6 @@
         </dgm:presLayoutVars>
       </dgm:prSet>
       <dgm:spPr/>
-      <dgm:t>
-        <a:bodyPr/>
-        <a:lstStyle/>
-        <a:p>
-          <a:endParaRPr lang="es-CO"/>
-        </a:p>
-      </dgm:t>
     </dgm:pt>
     <dgm:pt modelId="{1A6F1EE9-BEE8-48D4-B6DB-61EC2F673622}" type="pres">
       <dgm:prSet presAssocID="{7A465ADA-8C30-44FC-B41C-64D27E5E7AB9}" presName="sp" presStyleCnt="0"/>
@@ -7281,13 +8008,6 @@
         </dgm:presLayoutVars>
       </dgm:prSet>
       <dgm:spPr/>
-      <dgm:t>
-        <a:bodyPr/>
-        <a:lstStyle/>
-        <a:p>
-          <a:endParaRPr lang="es-CO"/>
-        </a:p>
-      </dgm:t>
     </dgm:pt>
     <dgm:pt modelId="{41CD3AE3-2C8E-4E87-83A7-F5F102317ED5}" type="pres">
       <dgm:prSet presAssocID="{F670986A-3122-4D54-8D6A-B8C826D9ECDA}" presName="descendantText" presStyleLbl="alignAccFollowNode1" presStyleIdx="1" presStyleCnt="3">
@@ -7296,13 +8016,6 @@
         </dgm:presLayoutVars>
       </dgm:prSet>
       <dgm:spPr/>
-      <dgm:t>
-        <a:bodyPr/>
-        <a:lstStyle/>
-        <a:p>
-          <a:endParaRPr lang="es-CO"/>
-        </a:p>
-      </dgm:t>
     </dgm:pt>
     <dgm:pt modelId="{A7FCBBE3-2E71-4627-8A02-82A2A2AA1E0E}" type="pres">
       <dgm:prSet presAssocID="{FDB660F4-06D5-4029-897A-EA17CE50F515}" presName="sp" presStyleCnt="0"/>
@@ -7320,13 +8033,6 @@
         </dgm:presLayoutVars>
       </dgm:prSet>
       <dgm:spPr/>
-      <dgm:t>
-        <a:bodyPr/>
-        <a:lstStyle/>
-        <a:p>
-          <a:endParaRPr lang="es-CO"/>
-        </a:p>
-      </dgm:t>
     </dgm:pt>
     <dgm:pt modelId="{A0004ED3-B1F6-49DF-9D76-A922B825139E}" type="pres">
       <dgm:prSet presAssocID="{8AD0BBCE-5F4C-4A1E-B83A-38115F41375F}" presName="descendantText" presStyleLbl="alignAccFollowNode1" presStyleIdx="2" presStyleCnt="3">
@@ -7335,29 +8041,22 @@
         </dgm:presLayoutVars>
       </dgm:prSet>
       <dgm:spPr/>
-      <dgm:t>
-        <a:bodyPr/>
-        <a:lstStyle/>
-        <a:p>
-          <a:endParaRPr lang="es-CO"/>
-        </a:p>
-      </dgm:t>
     </dgm:pt>
   </dgm:ptLst>
   <dgm:cxnLst>
-    <dgm:cxn modelId="{D74399CC-721F-4F29-93FA-77991B804617}" type="presOf" srcId="{A94FE406-967E-43CC-8AE9-F0B28F87A1CE}" destId="{33547F12-7A84-43CD-A2EB-C5EA69F47FA7}" srcOrd="0" destOrd="0" presId="urn:microsoft.com/office/officeart/2005/8/layout/vList5"/>
+    <dgm:cxn modelId="{5CF9361A-18F7-4E17-9082-3729C55F2750}" srcId="{F670986A-3122-4D54-8D6A-B8C826D9ECDA}" destId="{A8FD8434-20C9-4F76-903B-E21299CBDC91}" srcOrd="0" destOrd="0" parTransId="{C1C32289-F59E-4FC7-A6A0-7923F2C4CE0F}" sibTransId="{E83390CC-866C-44F5-BEE7-9EB7071EA4A6}"/>
+    <dgm:cxn modelId="{17DDC43D-17B2-4E7F-BD14-B651FA5A6F39}" type="presOf" srcId="{A8FD8434-20C9-4F76-903B-E21299CBDC91}" destId="{41CD3AE3-2C8E-4E87-83A7-F5F102317ED5}" srcOrd="0" destOrd="0" presId="urn:microsoft.com/office/officeart/2005/8/layout/vList5"/>
+    <dgm:cxn modelId="{1C052A78-EA8C-40A3-ABFF-FF445F8598CF}" type="presOf" srcId="{15BA1E21-76A7-497E-AF29-E7B29E4CECAD}" destId="{B9CA3A11-19B7-4BB0-98CA-6982F20D0AF5}" srcOrd="0" destOrd="0" presId="urn:microsoft.com/office/officeart/2005/8/layout/vList5"/>
+    <dgm:cxn modelId="{48631388-922C-4AF8-83AC-13025FD640F0}" type="presOf" srcId="{BA64D498-2CEC-4707-842B-CEB774EF3491}" destId="{55F5D0C9-E703-4C8D-A1DB-675E609CACCA}" srcOrd="0" destOrd="0" presId="urn:microsoft.com/office/officeart/2005/8/layout/vList5"/>
+    <dgm:cxn modelId="{BBA46B8C-B58C-4962-A64F-4576215CE799}" srcId="{BA64D498-2CEC-4707-842B-CEB774EF3491}" destId="{F670986A-3122-4D54-8D6A-B8C826D9ECDA}" srcOrd="1" destOrd="0" parTransId="{B26BCD2D-EDDD-4A8C-B594-3181BA35AD02}" sibTransId="{FDB660F4-06D5-4029-897A-EA17CE50F515}"/>
+    <dgm:cxn modelId="{831DF790-16F2-4874-8909-586D88667AB9}" type="presOf" srcId="{8AD0BBCE-5F4C-4A1E-B83A-38115F41375F}" destId="{8CFA3EC6-EE9F-4289-B74C-2593E95B6C67}" srcOrd="0" destOrd="0" presId="urn:microsoft.com/office/officeart/2005/8/layout/vList5"/>
     <dgm:cxn modelId="{02A86493-CF5A-488F-878B-E4E66EF8C54F}" srcId="{BA64D498-2CEC-4707-842B-CEB774EF3491}" destId="{8AD0BBCE-5F4C-4A1E-B83A-38115F41375F}" srcOrd="2" destOrd="0" parTransId="{D97DF3AA-B145-4DC9-B6B4-DA5670C34DB7}" sibTransId="{0D2CA624-EADD-4567-BB80-3BCE7442392F}"/>
-    <dgm:cxn modelId="{831DF790-16F2-4874-8909-586D88667AB9}" type="presOf" srcId="{8AD0BBCE-5F4C-4A1E-B83A-38115F41375F}" destId="{8CFA3EC6-EE9F-4289-B74C-2593E95B6C67}" srcOrd="0" destOrd="0" presId="urn:microsoft.com/office/officeart/2005/8/layout/vList5"/>
-    <dgm:cxn modelId="{17DDC43D-17B2-4E7F-BD14-B651FA5A6F39}" type="presOf" srcId="{A8FD8434-20C9-4F76-903B-E21299CBDC91}" destId="{41CD3AE3-2C8E-4E87-83A7-F5F102317ED5}" srcOrd="0" destOrd="0" presId="urn:microsoft.com/office/officeart/2005/8/layout/vList5"/>
     <dgm:cxn modelId="{9DBC0F9F-BCA1-47CB-BFEF-338A2973A731}" srcId="{8AD0BBCE-5F4C-4A1E-B83A-38115F41375F}" destId="{B2B36983-8DC1-4A41-918E-2EB26D342775}" srcOrd="0" destOrd="0" parTransId="{CC640E79-ED6B-4D94-BBBD-92ECA7A28336}" sibTransId="{8FA5085E-E8A8-4476-A1F2-6989466F83F3}"/>
     <dgm:cxn modelId="{E3FE68A3-1ADD-4C19-8E1C-38E47472B37E}" type="presOf" srcId="{B2B36983-8DC1-4A41-918E-2EB26D342775}" destId="{A0004ED3-B1F6-49DF-9D76-A922B825139E}" srcOrd="0" destOrd="0" presId="urn:microsoft.com/office/officeart/2005/8/layout/vList5"/>
-    <dgm:cxn modelId="{48631388-922C-4AF8-83AC-13025FD640F0}" type="presOf" srcId="{BA64D498-2CEC-4707-842B-CEB774EF3491}" destId="{55F5D0C9-E703-4C8D-A1DB-675E609CACCA}" srcOrd="0" destOrd="0" presId="urn:microsoft.com/office/officeart/2005/8/layout/vList5"/>
-    <dgm:cxn modelId="{5CF9361A-18F7-4E17-9082-3729C55F2750}" srcId="{F670986A-3122-4D54-8D6A-B8C826D9ECDA}" destId="{A8FD8434-20C9-4F76-903B-E21299CBDC91}" srcOrd="0" destOrd="0" parTransId="{C1C32289-F59E-4FC7-A6A0-7923F2C4CE0F}" sibTransId="{E83390CC-866C-44F5-BEE7-9EB7071EA4A6}"/>
     <dgm:cxn modelId="{032037AF-15AA-439D-9EEB-65571180624A}" type="presOf" srcId="{F670986A-3122-4D54-8D6A-B8C826D9ECDA}" destId="{2D7E0538-0961-4C04-8D51-D224428B9A15}" srcOrd="0" destOrd="0" presId="urn:microsoft.com/office/officeart/2005/8/layout/vList5"/>
-    <dgm:cxn modelId="{1C052A78-EA8C-40A3-ABFF-FF445F8598CF}" type="presOf" srcId="{15BA1E21-76A7-497E-AF29-E7B29E4CECAD}" destId="{B9CA3A11-19B7-4BB0-98CA-6982F20D0AF5}" srcOrd="0" destOrd="0" presId="urn:microsoft.com/office/officeart/2005/8/layout/vList5"/>
+    <dgm:cxn modelId="{D66F33B5-789F-496B-87C9-CB55F2E2F950}" srcId="{BA64D498-2CEC-4707-842B-CEB774EF3491}" destId="{15BA1E21-76A7-497E-AF29-E7B29E4CECAD}" srcOrd="0" destOrd="0" parTransId="{3DB6ADBA-8E44-4878-95DE-01359B6E459E}" sibTransId="{7A465ADA-8C30-44FC-B41C-64D27E5E7AB9}"/>
+    <dgm:cxn modelId="{D74399CC-721F-4F29-93FA-77991B804617}" type="presOf" srcId="{A94FE406-967E-43CC-8AE9-F0B28F87A1CE}" destId="{33547F12-7A84-43CD-A2EB-C5EA69F47FA7}" srcOrd="0" destOrd="0" presId="urn:microsoft.com/office/officeart/2005/8/layout/vList5"/>
     <dgm:cxn modelId="{466A89FE-84CF-46E6-992A-63AAF71DFB20}" srcId="{15BA1E21-76A7-497E-AF29-E7B29E4CECAD}" destId="{A94FE406-967E-43CC-8AE9-F0B28F87A1CE}" srcOrd="0" destOrd="0" parTransId="{66E323BC-936E-4100-8993-0C40B4D1F551}" sibTransId="{D88771B4-C00C-410B-83AF-E011723061CA}"/>
-    <dgm:cxn modelId="{D66F33B5-789F-496B-87C9-CB55F2E2F950}" srcId="{BA64D498-2CEC-4707-842B-CEB774EF3491}" destId="{15BA1E21-76A7-497E-AF29-E7B29E4CECAD}" srcOrd="0" destOrd="0" parTransId="{3DB6ADBA-8E44-4878-95DE-01359B6E459E}" sibTransId="{7A465ADA-8C30-44FC-B41C-64D27E5E7AB9}"/>
-    <dgm:cxn modelId="{BBA46B8C-B58C-4962-A64F-4576215CE799}" srcId="{BA64D498-2CEC-4707-842B-CEB774EF3491}" destId="{F670986A-3122-4D54-8D6A-B8C826D9ECDA}" srcOrd="1" destOrd="0" parTransId="{B26BCD2D-EDDD-4A8C-B594-3181BA35AD02}" sibTransId="{FDB660F4-06D5-4029-897A-EA17CE50F515}"/>
     <dgm:cxn modelId="{A754F1B4-DF5B-4A7C-BDE2-B74080D91CD7}" type="presParOf" srcId="{55F5D0C9-E703-4C8D-A1DB-675E609CACCA}" destId="{3B6380B0-0CAE-4692-859B-0C7297B68D3A}" srcOrd="0" destOrd="0" presId="urn:microsoft.com/office/officeart/2005/8/layout/vList5"/>
     <dgm:cxn modelId="{AD9F2454-FA69-4C13-89AE-C9CF7E25E812}" type="presParOf" srcId="{3B6380B0-0CAE-4692-859B-0C7297B68D3A}" destId="{B9CA3A11-19B7-4BB0-98CA-6982F20D0AF5}" srcOrd="0" destOrd="0" presId="urn:microsoft.com/office/officeart/2005/8/layout/vList5"/>
     <dgm:cxn modelId="{C593B0FF-87B9-4976-83D7-BA35C2D4473B}" type="presParOf" srcId="{3B6380B0-0CAE-4692-859B-0C7297B68D3A}" destId="{33547F12-7A84-43CD-A2EB-C5EA69F47FA7}" srcOrd="1" destOrd="0" presId="urn:microsoft.com/office/officeart/2005/8/layout/vList5"/>
@@ -7374,7 +8073,7 @@
   <dgm:whole/>
   <dgm:extLst>
     <a:ext uri="http://schemas.microsoft.com/office/drawing/2008/diagram">
-      <dsp:dataModelExt xmlns:dsp="http://schemas.microsoft.com/office/drawing/2008/diagram" relId="rId15" minVer="http://schemas.openxmlformats.org/drawingml/2006/diagram"/>
+      <dsp:dataModelExt xmlns:dsp="http://schemas.microsoft.com/office/drawing/2008/diagram" relId="rId16" minVer="http://schemas.openxmlformats.org/drawingml/2006/diagram"/>
     </a:ext>
   </dgm:extLst>
 </dgm:dataModel>
@@ -7455,7 +8154,7 @@
             <a:spcAft>
               <a:spcPct val="15000"/>
             </a:spcAft>
-            <a:buChar char="••"/>
+            <a:buChar char="•"/>
           </a:pPr>
           <a:r>
             <a:rPr lang="es-CO" sz="2000" kern="1200"/>
@@ -7523,7 +8222,7 @@
         </a:bodyPr>
         <a:lstStyle/>
         <a:p>
-          <a:pPr lvl="0" algn="ctr" defTabSz="533400">
+          <a:pPr marL="0" lvl="0" indent="0" algn="ctr" defTabSz="533400">
             <a:lnSpc>
               <a:spcPct val="90000"/>
             </a:lnSpc>
@@ -7533,6 +8232,7 @@
             <a:spcAft>
               <a:spcPct val="35000"/>
             </a:spcAft>
+            <a:buNone/>
           </a:pPr>
           <a:r>
             <a:rPr lang="es-CO" sz="1200" kern="1200"/>
@@ -7612,7 +8312,7 @@
             <a:spcAft>
               <a:spcPct val="15000"/>
             </a:spcAft>
-            <a:buChar char="••"/>
+            <a:buChar char="•"/>
           </a:pPr>
           <a:r>
             <a:rPr lang="es-CO" sz="1600" kern="1200"/>
@@ -7680,7 +8380,7 @@
         </a:bodyPr>
         <a:lstStyle/>
         <a:p>
-          <a:pPr lvl="0" algn="ctr" defTabSz="533400">
+          <a:pPr marL="0" lvl="0" indent="0" algn="ctr" defTabSz="533400">
             <a:lnSpc>
               <a:spcPct val="90000"/>
             </a:lnSpc>
@@ -7690,6 +8390,7 @@
             <a:spcAft>
               <a:spcPct val="35000"/>
             </a:spcAft>
+            <a:buNone/>
           </a:pPr>
           <a:r>
             <a:rPr lang="es-CO" sz="1200" kern="1200"/>
@@ -7769,7 +8470,7 @@
             <a:spcAft>
               <a:spcPct val="15000"/>
             </a:spcAft>
-            <a:buChar char="••"/>
+            <a:buChar char="•"/>
           </a:pPr>
           <a:r>
             <a:rPr lang="es-CO" sz="1600" kern="1200"/>
@@ -7837,7 +8538,7 @@
         </a:bodyPr>
         <a:lstStyle/>
         <a:p>
-          <a:pPr lvl="0" algn="ctr" defTabSz="533400">
+          <a:pPr marL="0" lvl="0" indent="0" algn="ctr" defTabSz="533400">
             <a:lnSpc>
               <a:spcPct val="90000"/>
             </a:lnSpc>
@@ -7847,6 +8548,7 @@
             <a:spcAft>
               <a:spcPct val="35000"/>
             </a:spcAft>
+            <a:buNone/>
           </a:pPr>
           <a:r>
             <a:rPr lang="es-CO" sz="1200" kern="1200"/>
@@ -7938,7 +8640,7 @@
             <a:spcAft>
               <a:spcPct val="15000"/>
             </a:spcAft>
-            <a:buChar char="••"/>
+            <a:buChar char="•"/>
           </a:pPr>
           <a:r>
             <a:rPr lang="es-CO" sz="1600" kern="1200"/>
@@ -8011,7 +8713,7 @@
         </a:bodyPr>
         <a:lstStyle/>
         <a:p>
-          <a:pPr lvl="0" algn="ctr" defTabSz="488950">
+          <a:pPr marL="0" lvl="0" indent="0" algn="ctr" defTabSz="488950">
             <a:lnSpc>
               <a:spcPct val="90000"/>
             </a:lnSpc>
@@ -8021,6 +8723,7 @@
             <a:spcAft>
               <a:spcPct val="35000"/>
             </a:spcAft>
+            <a:buNone/>
           </a:pPr>
           <a:r>
             <a:rPr lang="es-CO" sz="1100" kern="1200"/>
@@ -8100,7 +8803,7 @@
             <a:spcAft>
               <a:spcPct val="15000"/>
             </a:spcAft>
-            <a:buChar char="••"/>
+            <a:buChar char="•"/>
           </a:pPr>
           <a:r>
             <a:rPr lang="es-CO" sz="1600" kern="1200"/>
@@ -8168,7 +8871,7 @@
         </a:bodyPr>
         <a:lstStyle/>
         <a:p>
-          <a:pPr lvl="0" algn="ctr" defTabSz="488950">
+          <a:pPr marL="0" lvl="0" indent="0" algn="ctr" defTabSz="488950">
             <a:lnSpc>
               <a:spcPct val="90000"/>
             </a:lnSpc>
@@ -8178,6 +8881,7 @@
             <a:spcAft>
               <a:spcPct val="35000"/>
             </a:spcAft>
+            <a:buNone/>
           </a:pPr>
           <a:r>
             <a:rPr lang="en-US" sz="1100" kern="1200"/>
@@ -8258,7 +8962,7 @@
             <a:spcAft>
               <a:spcPct val="15000"/>
             </a:spcAft>
-            <a:buChar char="••"/>
+            <a:buChar char="•"/>
           </a:pPr>
           <a:r>
             <a:rPr lang="es-CO" sz="1600" kern="1200"/>
@@ -8326,7 +9030,7 @@
         </a:bodyPr>
         <a:lstStyle/>
         <a:p>
-          <a:pPr lvl="0" algn="ctr" defTabSz="488950">
+          <a:pPr marL="0" lvl="0" indent="0" algn="ctr" defTabSz="488950">
             <a:lnSpc>
               <a:spcPct val="90000"/>
             </a:lnSpc>
@@ -8336,6 +9040,7 @@
             <a:spcAft>
               <a:spcPct val="35000"/>
             </a:spcAft>
+            <a:buNone/>
           </a:pPr>
           <a:r>
             <a:rPr lang="es-CO" sz="1100" kern="1200"/>

</xml_diff>

<commit_message>
Se agrega la última descripción
</commit_message>
<xml_diff>
--- a/Sprint1_Equipo_Genius-Software world..docx
+++ b/Sprint1_Equipo_Genius-Software world..docx
@@ -226,6 +226,7 @@
           <w:shd w:val="clear" w:color="auto" w:fill="FFFFFF"/>
         </w:rPr>
       </w:pPr>
+      <w:proofErr w:type="spellStart"/>
       <w:r>
         <w:rPr>
           <w:rFonts w:ascii="Arial" w:hAnsi="Arial" w:cs="Arial"/>
@@ -234,7 +235,18 @@
           <w:szCs w:val="18"/>
           <w:shd w:val="clear" w:color="auto" w:fill="FFFFFF"/>
         </w:rPr>
-        <w:t xml:space="preserve">Jhon Jairo Calderón Núñez </w:t>
+        <w:t>Jhon</w:t>
+      </w:r>
+      <w:proofErr w:type="spellEnd"/>
+      <w:r>
+        <w:rPr>
+          <w:rFonts w:ascii="Arial" w:hAnsi="Arial" w:cs="Arial"/>
+          <w:color w:val="212121"/>
+          <w:sz w:val="18"/>
+          <w:szCs w:val="18"/>
+          <w:shd w:val="clear" w:color="auto" w:fill="FFFFFF"/>
+        </w:rPr>
+        <w:t xml:space="preserve"> Jairo Calderón Núñez </w:t>
       </w:r>
       <w:r>
         <w:rPr>
@@ -279,8 +291,45 @@
           <w:shd w:val="clear" w:color="auto" w:fill="FFFFFF"/>
           <w:lang w:val="en-US"/>
         </w:rPr>
-        <w:t>Harold Stiven Gaviria Henao</w:t>
-      </w:r>
+        <w:t xml:space="preserve">Harold </w:t>
+      </w:r>
+      <w:proofErr w:type="spellStart"/>
+      <w:r>
+        <w:rPr>
+          <w:rFonts w:ascii="Arial" w:hAnsi="Arial" w:cs="Arial"/>
+          <w:color w:val="212121"/>
+          <w:sz w:val="18"/>
+          <w:szCs w:val="18"/>
+          <w:shd w:val="clear" w:color="auto" w:fill="FFFFFF"/>
+          <w:lang w:val="en-US"/>
+        </w:rPr>
+        <w:t>Stiven</w:t>
+      </w:r>
+      <w:proofErr w:type="spellEnd"/>
+      <w:r>
+        <w:rPr>
+          <w:rFonts w:ascii="Arial" w:hAnsi="Arial" w:cs="Arial"/>
+          <w:color w:val="212121"/>
+          <w:sz w:val="18"/>
+          <w:szCs w:val="18"/>
+          <w:shd w:val="clear" w:color="auto" w:fill="FFFFFF"/>
+          <w:lang w:val="en-US"/>
+        </w:rPr>
+        <w:t xml:space="preserve"> Gaviria </w:t>
+      </w:r>
+      <w:proofErr w:type="spellStart"/>
+      <w:r>
+        <w:rPr>
+          <w:rFonts w:ascii="Arial" w:hAnsi="Arial" w:cs="Arial"/>
+          <w:color w:val="212121"/>
+          <w:sz w:val="18"/>
+          <w:szCs w:val="18"/>
+          <w:shd w:val="clear" w:color="auto" w:fill="FFFFFF"/>
+          <w:lang w:val="en-US"/>
+        </w:rPr>
+        <w:t>Henao</w:t>
+      </w:r>
+      <w:proofErr w:type="spellEnd"/>
       <w:r>
         <w:rPr>
           <w:rFonts w:ascii="Arial" w:eastAsia="Times New Roman" w:hAnsi="Arial" w:cs="Arial"/>
@@ -680,6 +729,7 @@
           <w:shd w:val="clear" w:color="auto" w:fill="FFFFFF"/>
         </w:rPr>
       </w:pPr>
+      <w:proofErr w:type="spellStart"/>
       <w:r>
         <w:rPr>
           <w:rFonts w:ascii="Arial" w:hAnsi="Arial" w:cs="Arial"/>
@@ -692,49 +742,10 @@
           <w:szCs w:val="24"/>
           <w:shd w:val="clear" w:color="auto" w:fill="FFFFFF"/>
         </w:rPr>
-        <w:t>Jhon Jairo Calderón Núñez:</w:t>
-      </w:r>
-    </w:p>
-    <w:p>
-      <w:pPr>
-        <w:spacing w:line="480" w:lineRule="auto"/>
-        <w:jc w:val="both"/>
-        <w:rPr>
-          <w:rFonts w:ascii="Arial" w:hAnsi="Arial" w:cs="Arial"/>
-          <w:color w:val="212121"/>
-          <w:sz w:val="24"/>
-          <w:szCs w:val="24"/>
-          <w:shd w:val="clear" w:color="auto" w:fill="FFFFFF"/>
-        </w:rPr>
-      </w:pPr>
-      <w:r>
-        <w:rPr>
-          <w:rFonts w:ascii="Arial" w:hAnsi="Arial" w:cs="Arial"/>
-          <w:color w:val="212121"/>
-          <w:sz w:val="24"/>
-          <w:szCs w:val="24"/>
-          <w:shd w:val="clear" w:color="auto" w:fill="FFFFFF"/>
-        </w:rPr>
-        <w:t xml:space="preserve">Soy Microbiólogo y Bioanalista de la universidad Industrial de Santander, con experiencia en el área de análisis clínico e investigación, por mi experiencia en esta última he generado un gran interés en la programación y el análisis de datos, actualmente cursando estudios en programación en la Universidad de Antioquia por medio de MinTic. Actualmente tengo 29 años y espero a futuro cursas estudios de postgrado en Dirección de proyectos, Análisis de datos, entre otros y profundizar mis conocimientos en programación mediante la experiencia y estudios complementarios. En el ámbito personal me consideró una persona muy responsable respecto a mis compromisos, me gusta analizar y proponer formas de hacer las tareas de forma más eficiente, y aplico en mi diario vivir principios éticos que me facilitan el trabajo en equipo, y la dirección de estos. </w:t>
-      </w:r>
-    </w:p>
-    <w:p>
-      <w:pPr>
-        <w:spacing w:line="480" w:lineRule="auto"/>
-        <w:jc w:val="both"/>
-        <w:rPr>
-          <w:rFonts w:ascii="Arial" w:hAnsi="Arial" w:cs="Arial"/>
-          <w:color w:val="212121"/>
-          <w:sz w:val="24"/>
-          <w:szCs w:val="24"/>
-          <w:shd w:val="clear" w:color="auto" w:fill="FFFFFF"/>
-        </w:rPr>
-      </w:pPr>
-    </w:p>
-    <w:p>
-      <w:pPr>
-        <w:spacing w:line="480" w:lineRule="auto"/>
-        <w:jc w:val="both"/>
+        <w:t>Jhon</w:t>
+      </w:r>
+      <w:proofErr w:type="spellEnd"/>
+      <w:r>
         <w:rPr>
           <w:rFonts w:ascii="Arial" w:hAnsi="Arial" w:cs="Arial"/>
           <w:b/>
@@ -746,8 +757,71 @@
           <w:szCs w:val="24"/>
           <w:shd w:val="clear" w:color="auto" w:fill="FFFFFF"/>
         </w:rPr>
-      </w:pPr>
-      <w:r>
+        <w:t xml:space="preserve"> Jairo Calderón Núñez:</w:t>
+      </w:r>
+    </w:p>
+    <w:p>
+      <w:pPr>
+        <w:spacing w:line="480" w:lineRule="auto"/>
+        <w:jc w:val="both"/>
+        <w:rPr>
+          <w:rFonts w:ascii="Arial" w:hAnsi="Arial" w:cs="Arial"/>
+          <w:color w:val="212121"/>
+          <w:sz w:val="24"/>
+          <w:szCs w:val="24"/>
+          <w:shd w:val="clear" w:color="auto" w:fill="FFFFFF"/>
+        </w:rPr>
+      </w:pPr>
+      <w:r>
+        <w:rPr>
+          <w:rFonts w:ascii="Arial" w:hAnsi="Arial" w:cs="Arial"/>
+          <w:color w:val="212121"/>
+          <w:sz w:val="24"/>
+          <w:szCs w:val="24"/>
+          <w:shd w:val="clear" w:color="auto" w:fill="FFFFFF"/>
+        </w:rPr>
+        <w:t xml:space="preserve">Soy Microbiólogo y Bioanalista de la universidad Industrial de Santander, con experiencia en el área de análisis clínico e investigación, por mi experiencia en esta última he generado un gran interés en la programación y el análisis de datos, actualmente cursando estudios en programación en la Universidad de Antioquia por medio de </w:t>
+      </w:r>
+      <w:proofErr w:type="spellStart"/>
+      <w:r>
+        <w:rPr>
+          <w:rFonts w:ascii="Arial" w:hAnsi="Arial" w:cs="Arial"/>
+          <w:color w:val="212121"/>
+          <w:sz w:val="24"/>
+          <w:szCs w:val="24"/>
+          <w:shd w:val="clear" w:color="auto" w:fill="FFFFFF"/>
+        </w:rPr>
+        <w:t>MinTic</w:t>
+      </w:r>
+      <w:proofErr w:type="spellEnd"/>
+      <w:r>
+        <w:rPr>
+          <w:rFonts w:ascii="Arial" w:hAnsi="Arial" w:cs="Arial"/>
+          <w:color w:val="212121"/>
+          <w:sz w:val="24"/>
+          <w:szCs w:val="24"/>
+          <w:shd w:val="clear" w:color="auto" w:fill="FFFFFF"/>
+        </w:rPr>
+        <w:t xml:space="preserve">. Actualmente tengo 29 años y espero a futuro cursas estudios de postgrado en Dirección de proyectos, Análisis de datos, entre otros y profundizar mis conocimientos en programación mediante la experiencia y estudios complementarios. En el ámbito personal me consideró una persona muy responsable respecto a mis compromisos, me gusta analizar y proponer formas de hacer las tareas de forma más eficiente, y aplico en mi diario vivir principios éticos que me facilitan el trabajo en equipo, y la dirección de estos. </w:t>
+      </w:r>
+    </w:p>
+    <w:p>
+      <w:pPr>
+        <w:spacing w:line="480" w:lineRule="auto"/>
+        <w:jc w:val="both"/>
+        <w:rPr>
+          <w:rFonts w:ascii="Arial" w:hAnsi="Arial" w:cs="Arial"/>
+          <w:color w:val="212121"/>
+          <w:sz w:val="24"/>
+          <w:szCs w:val="24"/>
+          <w:shd w:val="clear" w:color="auto" w:fill="FFFFFF"/>
+        </w:rPr>
+      </w:pPr>
+    </w:p>
+    <w:p>
+      <w:pPr>
+        <w:spacing w:line="480" w:lineRule="auto"/>
+        <w:jc w:val="both"/>
         <w:rPr>
           <w:rFonts w:ascii="Arial" w:hAnsi="Arial" w:cs="Arial"/>
           <w:b/>
@@ -759,124 +833,8 @@
           <w:szCs w:val="24"/>
           <w:shd w:val="clear" w:color="auto" w:fill="FFFFFF"/>
         </w:rPr>
-        <w:t>Harold Stiven Gaviria Henao:</w:t>
-      </w:r>
-    </w:p>
-    <w:p>
-      <w:pPr>
-        <w:shd w:val="clear" w:color="auto" w:fill="FFFFFF"/>
-        <w:spacing w:after="100" w:afterAutospacing="1" w:line="480" w:lineRule="auto"/>
-        <w:jc w:val="both"/>
-        <w:rPr>
-          <w:rFonts w:ascii="Arial" w:hAnsi="Arial" w:cs="Arial"/>
-          <w:color w:val="212121"/>
-          <w:sz w:val="24"/>
-          <w:szCs w:val="24"/>
-          <w:shd w:val="clear" w:color="auto" w:fill="FFFFFF"/>
-        </w:rPr>
-      </w:pPr>
-      <w:r>
-        <w:rPr>
-          <w:rFonts w:ascii="Arial" w:hAnsi="Arial" w:cs="Arial"/>
-          <w:color w:val="212121"/>
-          <w:sz w:val="24"/>
-          <w:szCs w:val="24"/>
-          <w:shd w:val="clear" w:color="auto" w:fill="FFFFFF"/>
-        </w:rPr>
-        <w:t>Tengo 25 años y s</w:t>
-      </w:r>
-      <w:r>
-        <w:rPr>
-          <w:rFonts w:ascii="Arial" w:hAnsi="Arial" w:cs="Arial"/>
-          <w:color w:val="212121"/>
-          <w:sz w:val="24"/>
-          <w:szCs w:val="24"/>
-          <w:shd w:val="clear" w:color="auto" w:fill="FFFFFF"/>
-        </w:rPr>
-        <w:t>oy Ingeniero civil graduado en 2019 de la Universidad Nacional de Colombia,  vivo en Medellín con mis padres y mi hermano, actualmente me encuentro trabajando</w:t>
-      </w:r>
-      <w:r>
-        <w:rPr>
-          <w:rFonts w:ascii="Arial" w:hAnsi="Arial" w:cs="Arial"/>
-          <w:color w:val="212121"/>
-          <w:sz w:val="24"/>
-          <w:szCs w:val="24"/>
-          <w:shd w:val="clear" w:color="auto" w:fill="FFFFFF"/>
-        </w:rPr>
-        <w:t xml:space="preserve"> como contratista</w:t>
-      </w:r>
-      <w:r>
-        <w:rPr>
-          <w:rFonts w:ascii="Arial" w:hAnsi="Arial" w:cs="Arial"/>
-          <w:color w:val="212121"/>
-          <w:sz w:val="24"/>
-          <w:szCs w:val="24"/>
-          <w:shd w:val="clear" w:color="auto" w:fill="FFFFFF"/>
-        </w:rPr>
-        <w:t xml:space="preserve"> en la Alcaldía de Itagüí</w:t>
-      </w:r>
-      <w:r>
-        <w:rPr>
-          <w:rFonts w:ascii="Arial" w:hAnsi="Arial" w:cs="Arial"/>
-          <w:color w:val="212121"/>
-          <w:sz w:val="24"/>
-          <w:szCs w:val="24"/>
-          <w:shd w:val="clear" w:color="auto" w:fill="FFFFFF"/>
-        </w:rPr>
-        <w:t xml:space="preserve">. </w:t>
-      </w:r>
-      <w:r>
-        <w:rPr>
-          <w:rFonts w:ascii="Arial" w:hAnsi="Arial" w:cs="Arial"/>
-          <w:color w:val="212121"/>
-          <w:sz w:val="24"/>
-          <w:szCs w:val="24"/>
-          <w:shd w:val="clear" w:color="auto" w:fill="FFFFFF"/>
-        </w:rPr>
-        <w:t>Siempre he tenido interés por la programación y espero que esta oportunidad sea la perfecta para aprender de la mejor manera y poder aplicar los conocimientos adquiridos en el desarrollo de las actividades en mi profesión</w:t>
-      </w:r>
-      <w:r>
-        <w:rPr>
-          <w:rFonts w:ascii="Arial" w:hAnsi="Arial" w:cs="Arial"/>
-          <w:color w:val="212121"/>
-          <w:sz w:val="24"/>
-          <w:szCs w:val="24"/>
-          <w:shd w:val="clear" w:color="auto" w:fill="FFFFFF"/>
-        </w:rPr>
-        <w:t xml:space="preserve"> y aprender a automatizar tareas. </w:t>
-      </w:r>
-    </w:p>
-    <w:p>
-      <w:pPr>
-        <w:spacing w:line="480" w:lineRule="auto"/>
-        <w:jc w:val="both"/>
-        <w:rPr>
-          <w:rFonts w:ascii="Arial" w:hAnsi="Arial" w:cs="Arial"/>
-          <w:color w:val="212121"/>
-          <w:sz w:val="24"/>
-          <w:szCs w:val="24"/>
-          <w:shd w:val="clear" w:color="auto" w:fill="FFFFFF"/>
-          <w:lang w:val="es-US"/>
-        </w:rPr>
-      </w:pPr>
-    </w:p>
-    <w:p>
-      <w:pPr>
-        <w:spacing w:line="480" w:lineRule="auto"/>
-        <w:jc w:val="both"/>
-        <w:rPr>
-          <w:rFonts w:ascii="Arial" w:hAnsi="Arial" w:cs="Arial"/>
-          <w:color w:val="212121"/>
-          <w:sz w:val="24"/>
-          <w:szCs w:val="24"/>
-          <w:shd w:val="clear" w:color="auto" w:fill="FFFFFF"/>
-        </w:rPr>
-      </w:pPr>
-    </w:p>
-    <w:p>
-      <w:pPr>
-        <w:spacing w:line="480" w:lineRule="auto"/>
-        <w:jc w:val="both"/>
+      </w:pPr>
+      <w:r>
         <w:rPr>
           <w:rFonts w:ascii="Arial" w:hAnsi="Arial" w:cs="Arial"/>
           <w:b/>
@@ -884,11 +842,13 @@
           <w:i/>
           <w:iCs/>
           <w:color w:val="212121"/>
-          <w:sz w:val="26"/>
-          <w:szCs w:val="26"/>
-          <w:shd w:val="clear" w:color="auto" w:fill="FFFFFF"/>
-        </w:rPr>
-      </w:pPr>
+          <w:sz w:val="24"/>
+          <w:szCs w:val="24"/>
+          <w:shd w:val="clear" w:color="auto" w:fill="FFFFFF"/>
+        </w:rPr>
+        <w:t xml:space="preserve">Harold </w:t>
+      </w:r>
+      <w:proofErr w:type="spellStart"/>
       <w:r>
         <w:rPr>
           <w:rFonts w:ascii="Arial" w:hAnsi="Arial" w:cs="Arial"/>
@@ -901,8 +861,9 @@
           <w:szCs w:val="24"/>
           <w:shd w:val="clear" w:color="auto" w:fill="FFFFFF"/>
         </w:rPr>
-        <w:t>Diego Alejandro Moreno Rozo</w:t>
-      </w:r>
+        <w:t>Stiven</w:t>
+      </w:r>
+      <w:proofErr w:type="spellEnd"/>
       <w:r>
         <w:rPr>
           <w:rFonts w:ascii="Arial" w:hAnsi="Arial" w:cs="Arial"/>
@@ -911,52 +872,110 @@
           <w:i/>
           <w:iCs/>
           <w:color w:val="212121"/>
-          <w:sz w:val="26"/>
-          <w:szCs w:val="26"/>
-          <w:shd w:val="clear" w:color="auto" w:fill="FFFFFF"/>
-        </w:rPr>
-        <w:t>:</w:t>
+          <w:sz w:val="24"/>
+          <w:szCs w:val="24"/>
+          <w:shd w:val="clear" w:color="auto" w:fill="FFFFFF"/>
+        </w:rPr>
+        <w:t xml:space="preserve"> Gaviria Henao:</w:t>
       </w:r>
     </w:p>
     <w:p>
       <w:pPr>
-        <w:pStyle w:val="NormalWeb"/>
-        <w:spacing w:before="0" w:beforeAutospacing="0" w:line="480" w:lineRule="auto"/>
+        <w:shd w:val="clear" w:color="auto" w:fill="FFFFFF"/>
+        <w:spacing w:after="100" w:afterAutospacing="1" w:line="480" w:lineRule="auto"/>
         <w:jc w:val="both"/>
         <w:rPr>
-          <w:rFonts w:ascii="Arial" w:eastAsiaTheme="minorHAnsi" w:hAnsi="Arial" w:cs="Arial"/>
-          <w:color w:val="212121"/>
-          <w:shd w:val="clear" w:color="auto" w:fill="FFFFFF"/>
-          <w:lang w:eastAsia="en-US"/>
-        </w:rPr>
-      </w:pPr>
-      <w:r>
-        <w:rPr>
-          <w:rFonts w:ascii="Arial" w:eastAsiaTheme="minorHAnsi" w:hAnsi="Arial" w:cs="Arial"/>
-          <w:color w:val="212121"/>
-          <w:shd w:val="clear" w:color="auto" w:fill="FFFFFF"/>
-          <w:lang w:eastAsia="en-US"/>
-        </w:rPr>
-        <w:t>Soy Ingeniero de producción con intereses en tecnología y transformación Digital. La vida me ha presentado diferentes trabajos y empresas donde definitivamente he visto la importancia de la tecnología y su impacto</w:t>
-      </w:r>
-      <w:r>
-        <w:rPr>
-          <w:rFonts w:ascii="Arial" w:eastAsiaTheme="minorHAnsi" w:hAnsi="Arial" w:cs="Arial"/>
-          <w:color w:val="212121"/>
-          <w:shd w:val="clear" w:color="auto" w:fill="FFFFFF"/>
-          <w:lang w:eastAsia="en-US"/>
-        </w:rPr>
-        <w:t xml:space="preserve"> en </w:t>
-      </w:r>
-      <w:r>
-        <w:rPr>
-          <w:rFonts w:ascii="Arial" w:eastAsiaTheme="minorHAnsi" w:hAnsi="Arial" w:cs="Arial"/>
-          <w:color w:val="212121"/>
-          <w:shd w:val="clear" w:color="auto" w:fill="FFFFFF"/>
-          <w:lang w:eastAsia="en-US"/>
-        </w:rPr>
-        <w:t xml:space="preserve"> la evolución industrial.  Mis expectativas del curso es aprender a programar para ser parte de los profesionales que brindan soluciones tecnológicas y disruptivas, que días a día se hacen más demandantes en el mercado. Me gusta la automatización de procesos y me proyecto como un profesional de big data que crea modelos predictivos que complementan la inteligencia artificial.</w:t>
-      </w:r>
+          <w:rFonts w:ascii="Arial" w:hAnsi="Arial" w:cs="Arial"/>
+          <w:color w:val="212121"/>
+          <w:sz w:val="24"/>
+          <w:szCs w:val="24"/>
+          <w:shd w:val="clear" w:color="auto" w:fill="FFFFFF"/>
+        </w:rPr>
+      </w:pPr>
+      <w:r>
+        <w:rPr>
+          <w:rFonts w:ascii="Arial" w:hAnsi="Arial" w:cs="Arial"/>
+          <w:color w:val="212121"/>
+          <w:sz w:val="24"/>
+          <w:szCs w:val="24"/>
+          <w:shd w:val="clear" w:color="auto" w:fill="FFFFFF"/>
+        </w:rPr>
+        <w:t>Tengo 25 años y s</w:t>
+      </w:r>
+      <w:r>
+        <w:rPr>
+          <w:rFonts w:ascii="Arial" w:hAnsi="Arial" w:cs="Arial"/>
+          <w:color w:val="212121"/>
+          <w:sz w:val="24"/>
+          <w:szCs w:val="24"/>
+          <w:shd w:val="clear" w:color="auto" w:fill="FFFFFF"/>
+        </w:rPr>
+        <w:t>oy Ingeniero civil graduado en 2019 de la Universidad Nacional de Colombia,  vivo en Medellín con mis padres y mi hermano, actualmente me encuentro trabajando</w:t>
+      </w:r>
+      <w:r>
+        <w:rPr>
+          <w:rFonts w:ascii="Arial" w:hAnsi="Arial" w:cs="Arial"/>
+          <w:color w:val="212121"/>
+          <w:sz w:val="24"/>
+          <w:szCs w:val="24"/>
+          <w:shd w:val="clear" w:color="auto" w:fill="FFFFFF"/>
+        </w:rPr>
+        <w:t xml:space="preserve"> como contratista</w:t>
+      </w:r>
+      <w:r>
+        <w:rPr>
+          <w:rFonts w:ascii="Arial" w:hAnsi="Arial" w:cs="Arial"/>
+          <w:color w:val="212121"/>
+          <w:sz w:val="24"/>
+          <w:szCs w:val="24"/>
+          <w:shd w:val="clear" w:color="auto" w:fill="FFFFFF"/>
+        </w:rPr>
+        <w:t xml:space="preserve"> en la Alcaldía de Itagüí</w:t>
+      </w:r>
+      <w:r>
+        <w:rPr>
+          <w:rFonts w:ascii="Arial" w:hAnsi="Arial" w:cs="Arial"/>
+          <w:color w:val="212121"/>
+          <w:sz w:val="24"/>
+          <w:szCs w:val="24"/>
+          <w:shd w:val="clear" w:color="auto" w:fill="FFFFFF"/>
+        </w:rPr>
+        <w:t xml:space="preserve">. </w:t>
+      </w:r>
+      <w:r>
+        <w:rPr>
+          <w:rFonts w:ascii="Arial" w:hAnsi="Arial" w:cs="Arial"/>
+          <w:color w:val="212121"/>
+          <w:sz w:val="24"/>
+          <w:szCs w:val="24"/>
+          <w:shd w:val="clear" w:color="auto" w:fill="FFFFFF"/>
+        </w:rPr>
+        <w:t>Siempre he tenido interés por la programación y espero que esta oportunidad sea la perfecta para aprender de la mejor manera y poder aplicar los conocimientos adquiridos en el desarrollo de las actividades en mi profesión</w:t>
+      </w:r>
+      <w:r>
+        <w:rPr>
+          <w:rFonts w:ascii="Arial" w:hAnsi="Arial" w:cs="Arial"/>
+          <w:color w:val="212121"/>
+          <w:sz w:val="24"/>
+          <w:szCs w:val="24"/>
+          <w:shd w:val="clear" w:color="auto" w:fill="FFFFFF"/>
+        </w:rPr>
+        <w:t xml:space="preserve"> y aprender a automatizar tareas. </w:t>
+      </w:r>
+    </w:p>
+    <w:p>
+      <w:pPr>
+        <w:spacing w:line="480" w:lineRule="auto"/>
+        <w:jc w:val="both"/>
+        <w:rPr>
+          <w:rFonts w:ascii="Arial" w:hAnsi="Arial" w:cs="Arial"/>
+          <w:color w:val="212121"/>
+          <w:sz w:val="24"/>
+          <w:szCs w:val="24"/>
+          <w:shd w:val="clear" w:color="auto" w:fill="FFFFFF"/>
+          <w:lang w:val="es-US"/>
+        </w:rPr>
+      </w:pPr>
     </w:p>
     <w:p>
       <w:pPr>
@@ -982,8 +1001,8 @@
           <w:i/>
           <w:iCs/>
           <w:color w:val="212121"/>
-          <w:sz w:val="24"/>
-          <w:szCs w:val="24"/>
+          <w:sz w:val="26"/>
+          <w:szCs w:val="26"/>
           <w:shd w:val="clear" w:color="auto" w:fill="FFFFFF"/>
         </w:rPr>
       </w:pPr>
@@ -999,93 +1018,9 @@
           <w:szCs w:val="24"/>
           <w:shd w:val="clear" w:color="auto" w:fill="FFFFFF"/>
         </w:rPr>
-        <w:t>Santiago Torres Aguirre:</w:t>
-      </w:r>
-    </w:p>
-    <w:p>
-      <w:pPr>
-        <w:spacing w:line="480" w:lineRule="auto"/>
-        <w:jc w:val="both"/>
-        <w:rPr>
-          <w:rFonts w:ascii="Arial" w:hAnsi="Arial" w:cs="Arial"/>
-          <w:color w:val="212121"/>
-          <w:sz w:val="24"/>
-          <w:szCs w:val="24"/>
-          <w:shd w:val="clear" w:color="auto" w:fill="FFFFFF"/>
-        </w:rPr>
-      </w:pPr>
-      <w:r>
-        <w:rPr>
-          <w:rFonts w:ascii="Arial" w:hAnsi="Arial" w:cs="Arial"/>
-          <w:color w:val="212121"/>
-          <w:sz w:val="24"/>
-          <w:szCs w:val="24"/>
-          <w:shd w:val="clear" w:color="auto" w:fill="FFFFFF"/>
-        </w:rPr>
-        <w:t>Nací el 17 de marzo de 2004 en la ciudad de Medellín, Antioquia. Actualmente vivo en el municipio de Caldas, ubicado al sur del valle de Aburrá. Vivo con mis dos padres y mi hermana.</w:t>
-      </w:r>
-    </w:p>
-    <w:p>
-      <w:pPr>
-        <w:spacing w:line="480" w:lineRule="auto"/>
-        <w:jc w:val="both"/>
-        <w:rPr>
-          <w:rFonts w:ascii="Arial" w:hAnsi="Arial" w:cs="Arial"/>
-          <w:color w:val="212121"/>
-          <w:sz w:val="24"/>
-          <w:szCs w:val="24"/>
-          <w:shd w:val="clear" w:color="auto" w:fill="FFFFFF"/>
-        </w:rPr>
-      </w:pPr>
-      <w:r>
-        <w:rPr>
-          <w:rFonts w:ascii="Arial" w:hAnsi="Arial" w:cs="Arial"/>
-          <w:color w:val="212121"/>
-          <w:sz w:val="24"/>
-          <w:szCs w:val="24"/>
-          <w:shd w:val="clear" w:color="auto" w:fill="FFFFFF"/>
-        </w:rPr>
-        <w:t xml:space="preserve"> En el año 2020, me gradué de bachiller en una institución pública. Ahora, me encuentro realizando un estudió gracias a la Universidad de Antioquía y al Ministerio de las TIC</w:t>
-      </w:r>
-      <w:r>
-        <w:rPr>
-          <w:rFonts w:ascii="Arial" w:hAnsi="Arial" w:cs="Arial"/>
-          <w:color w:val="212121"/>
-          <w:sz w:val="24"/>
-          <w:szCs w:val="24"/>
-          <w:shd w:val="clear" w:color="auto" w:fill="FFFFFF"/>
-        </w:rPr>
-        <w:t xml:space="preserve">, este se denomina Programación y Desarrollo de Software, y estoy a punto de empezar a estudiar la Ingeniería Informática en el Politécnico Jaime Isaza Cadavid. </w:t>
-      </w:r>
-    </w:p>
-    <w:p>
-      <w:pPr>
-        <w:spacing w:line="480" w:lineRule="auto"/>
-        <w:jc w:val="both"/>
-        <w:rPr>
-          <w:rFonts w:ascii="Arial" w:hAnsi="Arial" w:cs="Arial"/>
-          <w:color w:val="212121"/>
-          <w:sz w:val="24"/>
-          <w:szCs w:val="24"/>
-          <w:shd w:val="clear" w:color="auto" w:fill="FFFFFF"/>
-        </w:rPr>
-      </w:pPr>
-      <w:r>
-        <w:rPr>
-          <w:rFonts w:ascii="Arial" w:hAnsi="Arial" w:cs="Arial"/>
-          <w:color w:val="212121"/>
-          <w:sz w:val="24"/>
-          <w:szCs w:val="24"/>
-          <w:shd w:val="clear" w:color="auto" w:fill="FFFFFF"/>
-        </w:rPr>
-        <w:lastRenderedPageBreak/>
-        <w:t xml:space="preserve">Me considero una persona muy juiciosa y responsable con todas las cosas que debo realizar. </w:t>
-      </w:r>
-    </w:p>
-    <w:p>
-      <w:pPr>
-        <w:spacing w:line="480" w:lineRule="auto"/>
-        <w:jc w:val="both"/>
+        <w:t>Diego Alejandro Moreno Rozo</w:t>
+      </w:r>
+      <w:r>
         <w:rPr>
           <w:rFonts w:ascii="Arial" w:hAnsi="Arial" w:cs="Arial"/>
           <w:b/>
@@ -1093,12 +1028,90 @@
           <w:i/>
           <w:iCs/>
           <w:color w:val="212121"/>
-          <w:sz w:val="24"/>
-          <w:szCs w:val="24"/>
-          <w:shd w:val="clear" w:color="auto" w:fill="FFFFFF"/>
-        </w:rPr>
-      </w:pPr>
-      <w:r>
+          <w:sz w:val="26"/>
+          <w:szCs w:val="26"/>
+          <w:shd w:val="clear" w:color="auto" w:fill="FFFFFF"/>
+        </w:rPr>
+        <w:t>:</w:t>
+      </w:r>
+    </w:p>
+    <w:p>
+      <w:pPr>
+        <w:pStyle w:val="NormalWeb"/>
+        <w:spacing w:before="0" w:beforeAutospacing="0" w:line="480" w:lineRule="auto"/>
+        <w:jc w:val="both"/>
+        <w:rPr>
+          <w:rFonts w:ascii="Arial" w:eastAsiaTheme="minorHAnsi" w:hAnsi="Arial" w:cs="Arial"/>
+          <w:color w:val="212121"/>
+          <w:shd w:val="clear" w:color="auto" w:fill="FFFFFF"/>
+          <w:lang w:eastAsia="en-US"/>
+        </w:rPr>
+      </w:pPr>
+      <w:r>
+        <w:rPr>
+          <w:rFonts w:ascii="Arial" w:eastAsiaTheme="minorHAnsi" w:hAnsi="Arial" w:cs="Arial"/>
+          <w:color w:val="212121"/>
+          <w:shd w:val="clear" w:color="auto" w:fill="FFFFFF"/>
+          <w:lang w:eastAsia="en-US"/>
+        </w:rPr>
+        <w:t>Soy Ingeniero de producción con intereses en tecnología y transformación Digital. La vida me ha presentado diferentes trabajos y empresas donde definitivamente he visto la importancia de la tecnología y su impacto</w:t>
+      </w:r>
+      <w:r>
+        <w:rPr>
+          <w:rFonts w:ascii="Arial" w:eastAsiaTheme="minorHAnsi" w:hAnsi="Arial" w:cs="Arial"/>
+          <w:color w:val="212121"/>
+          <w:shd w:val="clear" w:color="auto" w:fill="FFFFFF"/>
+          <w:lang w:eastAsia="en-US"/>
+        </w:rPr>
+        <w:t xml:space="preserve"> en </w:t>
+      </w:r>
+      <w:r>
+        <w:rPr>
+          <w:rFonts w:ascii="Arial" w:eastAsiaTheme="minorHAnsi" w:hAnsi="Arial" w:cs="Arial"/>
+          <w:color w:val="212121"/>
+          <w:shd w:val="clear" w:color="auto" w:fill="FFFFFF"/>
+          <w:lang w:eastAsia="en-US"/>
+        </w:rPr>
+        <w:t xml:space="preserve"> la evolución industrial.  Mis expectativas del curso es aprender a programar para ser parte de los profesionales que brindan soluciones tecnológicas y disruptivas, que días a día se hacen más demandantes en el mercado. Me gusta la automatización de procesos y me proyecto como un profesional de </w:t>
+      </w:r>
+      <w:proofErr w:type="spellStart"/>
+      <w:r>
+        <w:rPr>
+          <w:rFonts w:ascii="Arial" w:eastAsiaTheme="minorHAnsi" w:hAnsi="Arial" w:cs="Arial"/>
+          <w:color w:val="212121"/>
+          <w:shd w:val="clear" w:color="auto" w:fill="FFFFFF"/>
+          <w:lang w:eastAsia="en-US"/>
+        </w:rPr>
+        <w:t>big</w:t>
+      </w:r>
+      <w:proofErr w:type="spellEnd"/>
+      <w:r>
+        <w:rPr>
+          <w:rFonts w:ascii="Arial" w:eastAsiaTheme="minorHAnsi" w:hAnsi="Arial" w:cs="Arial"/>
+          <w:color w:val="212121"/>
+          <w:shd w:val="clear" w:color="auto" w:fill="FFFFFF"/>
+          <w:lang w:eastAsia="en-US"/>
+        </w:rPr>
+        <w:t xml:space="preserve"> data que crea modelos predictivos que complementan la inteligencia artificial.</w:t>
+      </w:r>
+    </w:p>
+    <w:p>
+      <w:pPr>
+        <w:spacing w:line="480" w:lineRule="auto"/>
+        <w:jc w:val="both"/>
+        <w:rPr>
+          <w:rFonts w:ascii="Arial" w:hAnsi="Arial" w:cs="Arial"/>
+          <w:color w:val="212121"/>
+          <w:sz w:val="24"/>
+          <w:szCs w:val="24"/>
+          <w:shd w:val="clear" w:color="auto" w:fill="FFFFFF"/>
+        </w:rPr>
+      </w:pPr>
+    </w:p>
+    <w:p>
+      <w:pPr>
+        <w:spacing w:line="480" w:lineRule="auto"/>
+        <w:jc w:val="both"/>
         <w:rPr>
           <w:rFonts w:ascii="Arial" w:hAnsi="Arial" w:cs="Arial"/>
           <w:b/>
@@ -1110,7 +1123,20 @@
           <w:szCs w:val="24"/>
           <w:shd w:val="clear" w:color="auto" w:fill="FFFFFF"/>
         </w:rPr>
-        <w:t>Wolfang Jesús Vera Mendoza:</w:t>
+      </w:pPr>
+      <w:r>
+        <w:rPr>
+          <w:rFonts w:ascii="Arial" w:hAnsi="Arial" w:cs="Arial"/>
+          <w:b/>
+          <w:bCs/>
+          <w:i/>
+          <w:iCs/>
+          <w:color w:val="212121"/>
+          <w:sz w:val="24"/>
+          <w:szCs w:val="24"/>
+          <w:shd w:val="clear" w:color="auto" w:fill="FFFFFF"/>
+        </w:rPr>
+        <w:t>Santiago Torres Aguirre:</w:t>
       </w:r>
     </w:p>
     <w:p>
@@ -1131,10 +1157,9 @@
           <w:color w:val="212121"/>
           <w:sz w:val="24"/>
           <w:szCs w:val="24"/>
-          <w:highlight w:val="yellow"/>
-          <w:shd w:val="clear" w:color="auto" w:fill="FFFFFF"/>
-        </w:rPr>
-        <w:t>PONER ACÁ SU DESCRIPCIÓN.</w:t>
+          <w:shd w:val="clear" w:color="auto" w:fill="FFFFFF"/>
+        </w:rPr>
+        <w:t>Nací el 17 de marzo de 2004 en la ciudad de Medellín, Antioquia. Actualmente vivo en el municipio de Caldas, ubicado al sur del valle de Aburrá. Vivo con mis dos padres y mi hermana.</w:t>
       </w:r>
     </w:p>
     <w:p>
@@ -1144,6 +1169,347 @@
         <w:rPr>
           <w:rFonts w:ascii="Arial" w:hAnsi="Arial" w:cs="Arial"/>
           <w:color w:val="212121"/>
+          <w:sz w:val="24"/>
+          <w:szCs w:val="24"/>
+          <w:shd w:val="clear" w:color="auto" w:fill="FFFFFF"/>
+        </w:rPr>
+      </w:pPr>
+      <w:r>
+        <w:rPr>
+          <w:rFonts w:ascii="Arial" w:hAnsi="Arial" w:cs="Arial"/>
+          <w:color w:val="212121"/>
+          <w:sz w:val="24"/>
+          <w:szCs w:val="24"/>
+          <w:shd w:val="clear" w:color="auto" w:fill="FFFFFF"/>
+        </w:rPr>
+        <w:t xml:space="preserve"> En el año 2020, me gradué de bachiller en una institución pública. Ahora, me encuentro realizando un estudió gracias a la Universidad de Antioquía y al Ministerio de las TIC</w:t>
+      </w:r>
+      <w:r>
+        <w:rPr>
+          <w:rFonts w:ascii="Arial" w:hAnsi="Arial" w:cs="Arial"/>
+          <w:color w:val="212121"/>
+          <w:sz w:val="24"/>
+          <w:szCs w:val="24"/>
+          <w:shd w:val="clear" w:color="auto" w:fill="FFFFFF"/>
+        </w:rPr>
+        <w:t xml:space="preserve">, este se denomina Programación y Desarrollo de Software, y estoy a punto de empezar a estudiar la Ingeniería Informática en el Politécnico Jaime Isaza Cadavid. </w:t>
+      </w:r>
+    </w:p>
+    <w:p>
+      <w:pPr>
+        <w:spacing w:line="480" w:lineRule="auto"/>
+        <w:jc w:val="both"/>
+        <w:rPr>
+          <w:rFonts w:ascii="Arial" w:hAnsi="Arial" w:cs="Arial"/>
+          <w:color w:val="212121"/>
+          <w:sz w:val="24"/>
+          <w:szCs w:val="24"/>
+          <w:shd w:val="clear" w:color="auto" w:fill="FFFFFF"/>
+        </w:rPr>
+      </w:pPr>
+      <w:r>
+        <w:rPr>
+          <w:rFonts w:ascii="Arial" w:hAnsi="Arial" w:cs="Arial"/>
+          <w:color w:val="212121"/>
+          <w:sz w:val="24"/>
+          <w:szCs w:val="24"/>
+          <w:shd w:val="clear" w:color="auto" w:fill="FFFFFF"/>
+        </w:rPr>
+        <w:lastRenderedPageBreak/>
+        <w:t xml:space="preserve">Me considero una persona muy juiciosa y responsable con todas las cosas que debo realizar. </w:t>
+      </w:r>
+    </w:p>
+    <w:p>
+      <w:pPr>
+        <w:spacing w:line="480" w:lineRule="auto"/>
+        <w:jc w:val="both"/>
+        <w:rPr>
+          <w:rFonts w:ascii="Arial" w:hAnsi="Arial" w:cs="Arial"/>
+          <w:b/>
+          <w:bCs/>
+          <w:i/>
+          <w:iCs/>
+          <w:color w:val="212121"/>
+          <w:sz w:val="24"/>
+          <w:szCs w:val="24"/>
+          <w:shd w:val="clear" w:color="auto" w:fill="FFFFFF"/>
+        </w:rPr>
+      </w:pPr>
+      <w:r>
+        <w:rPr>
+          <w:rFonts w:ascii="Arial" w:hAnsi="Arial" w:cs="Arial"/>
+          <w:b/>
+          <w:bCs/>
+          <w:i/>
+          <w:iCs/>
+          <w:color w:val="212121"/>
+          <w:sz w:val="24"/>
+          <w:szCs w:val="24"/>
+          <w:shd w:val="clear" w:color="auto" w:fill="FFFFFF"/>
+        </w:rPr>
+        <w:t>Wolfang Jesús Vera Mendoza:</w:t>
+      </w:r>
+    </w:p>
+    <w:p>
+      <w:pPr>
+        <w:spacing w:line="480" w:lineRule="auto"/>
+        <w:jc w:val="both"/>
+        <w:rPr>
+          <w:rFonts w:ascii="Arial" w:hAnsi="Arial" w:cs="Arial"/>
+          <w:color w:val="212121"/>
+          <w:sz w:val="24"/>
+          <w:szCs w:val="24"/>
+          <w:shd w:val="clear" w:color="auto" w:fill="FFFFFF"/>
+        </w:rPr>
+      </w:pPr>
+      <w:r>
+        <w:rPr>
+          <w:rFonts w:ascii="Arial" w:hAnsi="Arial" w:cs="Arial"/>
+          <w:color w:val="212121"/>
+          <w:sz w:val="24"/>
+          <w:szCs w:val="24"/>
+          <w:shd w:val="clear" w:color="auto" w:fill="FFFFFF"/>
+        </w:rPr>
+        <w:t xml:space="preserve">Hola mi nombre es </w:t>
+      </w:r>
+      <w:proofErr w:type="spellStart"/>
+      <w:r>
+        <w:rPr>
+          <w:rFonts w:ascii="Arial" w:hAnsi="Arial" w:cs="Arial"/>
+          <w:color w:val="212121"/>
+          <w:sz w:val="24"/>
+          <w:szCs w:val="24"/>
+          <w:shd w:val="clear" w:color="auto" w:fill="FFFFFF"/>
+        </w:rPr>
+        <w:t>wolfang</w:t>
+      </w:r>
+      <w:proofErr w:type="spellEnd"/>
+      <w:r>
+        <w:rPr>
+          <w:rFonts w:ascii="Arial" w:hAnsi="Arial" w:cs="Arial"/>
+          <w:color w:val="212121"/>
+          <w:sz w:val="24"/>
+          <w:szCs w:val="24"/>
+          <w:shd w:val="clear" w:color="auto" w:fill="FFFFFF"/>
+        </w:rPr>
+        <w:t xml:space="preserve"> jesus vera </w:t>
+      </w:r>
+      <w:proofErr w:type="spellStart"/>
+      <w:r>
+        <w:rPr>
+          <w:rFonts w:ascii="Arial" w:hAnsi="Arial" w:cs="Arial"/>
+          <w:color w:val="212121"/>
+          <w:sz w:val="24"/>
+          <w:szCs w:val="24"/>
+          <w:shd w:val="clear" w:color="auto" w:fill="FFFFFF"/>
+        </w:rPr>
+        <w:t>mendoza</w:t>
+      </w:r>
+      <w:proofErr w:type="spellEnd"/>
+      <w:r>
+        <w:rPr>
+          <w:rFonts w:ascii="Arial" w:hAnsi="Arial" w:cs="Arial"/>
+          <w:color w:val="212121"/>
+          <w:sz w:val="24"/>
+          <w:szCs w:val="24"/>
+          <w:shd w:val="clear" w:color="auto" w:fill="FFFFFF"/>
+        </w:rPr>
+        <w:t xml:space="preserve"> </w:t>
+      </w:r>
+      <w:proofErr w:type="spellStart"/>
+      <w:r>
+        <w:rPr>
+          <w:rFonts w:ascii="Arial" w:hAnsi="Arial" w:cs="Arial"/>
+          <w:color w:val="212121"/>
+          <w:sz w:val="24"/>
+          <w:szCs w:val="24"/>
+          <w:shd w:val="clear" w:color="auto" w:fill="FFFFFF"/>
+        </w:rPr>
+        <w:t>naci</w:t>
+      </w:r>
+      <w:proofErr w:type="spellEnd"/>
+      <w:r>
+        <w:rPr>
+          <w:rFonts w:ascii="Arial" w:hAnsi="Arial" w:cs="Arial"/>
+          <w:color w:val="212121"/>
+          <w:sz w:val="24"/>
+          <w:szCs w:val="24"/>
+          <w:shd w:val="clear" w:color="auto" w:fill="FFFFFF"/>
+        </w:rPr>
+        <w:t xml:space="preserve"> en 1997 soy estudiante de </w:t>
+      </w:r>
+      <w:proofErr w:type="spellStart"/>
+      <w:r>
+        <w:rPr>
+          <w:rFonts w:ascii="Arial" w:hAnsi="Arial" w:cs="Arial"/>
+          <w:color w:val="212121"/>
+          <w:sz w:val="24"/>
+          <w:szCs w:val="24"/>
+          <w:shd w:val="clear" w:color="auto" w:fill="FFFFFF"/>
+        </w:rPr>
+        <w:t>ingenieria</w:t>
+      </w:r>
+      <w:proofErr w:type="spellEnd"/>
+      <w:r>
+        <w:rPr>
+          <w:rFonts w:ascii="Arial" w:hAnsi="Arial" w:cs="Arial"/>
+          <w:color w:val="212121"/>
+          <w:sz w:val="24"/>
+          <w:szCs w:val="24"/>
+          <w:shd w:val="clear" w:color="auto" w:fill="FFFFFF"/>
+        </w:rPr>
+        <w:t xml:space="preserve"> de minas de la universidad francisco de paula </w:t>
+      </w:r>
+      <w:proofErr w:type="spellStart"/>
+      <w:r>
+        <w:rPr>
+          <w:rFonts w:ascii="Arial" w:hAnsi="Arial" w:cs="Arial"/>
+          <w:color w:val="212121"/>
+          <w:sz w:val="24"/>
+          <w:szCs w:val="24"/>
+          <w:shd w:val="clear" w:color="auto" w:fill="FFFFFF"/>
+        </w:rPr>
+        <w:t>santander</w:t>
+      </w:r>
+      <w:proofErr w:type="spellEnd"/>
+      <w:r>
+        <w:rPr>
+          <w:rFonts w:ascii="Arial" w:hAnsi="Arial" w:cs="Arial"/>
+          <w:color w:val="212121"/>
+          <w:sz w:val="24"/>
+          <w:szCs w:val="24"/>
+          <w:shd w:val="clear" w:color="auto" w:fill="FFFFFF"/>
+        </w:rPr>
+        <w:t xml:space="preserve"> en </w:t>
+      </w:r>
+      <w:proofErr w:type="spellStart"/>
+      <w:r>
+        <w:rPr>
+          <w:rFonts w:ascii="Arial" w:hAnsi="Arial" w:cs="Arial"/>
+          <w:color w:val="212121"/>
+          <w:sz w:val="24"/>
+          <w:szCs w:val="24"/>
+          <w:shd w:val="clear" w:color="auto" w:fill="FFFFFF"/>
+        </w:rPr>
+        <w:t>cucuta</w:t>
+      </w:r>
+      <w:proofErr w:type="spellEnd"/>
+      <w:r>
+        <w:rPr>
+          <w:rFonts w:ascii="Arial" w:hAnsi="Arial" w:cs="Arial"/>
+          <w:color w:val="212121"/>
+          <w:sz w:val="24"/>
+          <w:szCs w:val="24"/>
+          <w:shd w:val="clear" w:color="auto" w:fill="FFFFFF"/>
+        </w:rPr>
+        <w:t xml:space="preserve"> actualmente cursando el </w:t>
+      </w:r>
+      <w:proofErr w:type="spellStart"/>
+      <w:r>
+        <w:rPr>
+          <w:rFonts w:ascii="Arial" w:hAnsi="Arial" w:cs="Arial"/>
+          <w:color w:val="212121"/>
+          <w:sz w:val="24"/>
+          <w:szCs w:val="24"/>
+          <w:shd w:val="clear" w:color="auto" w:fill="FFFFFF"/>
+        </w:rPr>
+        <w:t>ultimo</w:t>
+      </w:r>
+      <w:proofErr w:type="spellEnd"/>
+      <w:r>
+        <w:rPr>
+          <w:rFonts w:ascii="Arial" w:hAnsi="Arial" w:cs="Arial"/>
+          <w:color w:val="212121"/>
+          <w:sz w:val="24"/>
+          <w:szCs w:val="24"/>
+          <w:shd w:val="clear" w:color="auto" w:fill="FFFFFF"/>
+        </w:rPr>
+        <w:t xml:space="preserve"> semestre , me apasiona mucho este curso ya que siempre me he interesado por la </w:t>
+      </w:r>
+      <w:proofErr w:type="spellStart"/>
+      <w:r>
+        <w:rPr>
+          <w:rFonts w:ascii="Arial" w:hAnsi="Arial" w:cs="Arial"/>
+          <w:color w:val="212121"/>
+          <w:sz w:val="24"/>
+          <w:szCs w:val="24"/>
+          <w:shd w:val="clear" w:color="auto" w:fill="FFFFFF"/>
+        </w:rPr>
+        <w:t>programacion</w:t>
+      </w:r>
+      <w:proofErr w:type="spellEnd"/>
+      <w:r>
+        <w:rPr>
+          <w:rFonts w:ascii="Arial" w:hAnsi="Arial" w:cs="Arial"/>
+          <w:color w:val="212121"/>
+          <w:sz w:val="24"/>
+          <w:szCs w:val="24"/>
+          <w:shd w:val="clear" w:color="auto" w:fill="FFFFFF"/>
+        </w:rPr>
+        <w:t xml:space="preserve"> y me </w:t>
+      </w:r>
+      <w:proofErr w:type="spellStart"/>
+      <w:r>
+        <w:rPr>
+          <w:rFonts w:ascii="Arial" w:hAnsi="Arial" w:cs="Arial"/>
+          <w:color w:val="212121"/>
+          <w:sz w:val="24"/>
+          <w:szCs w:val="24"/>
+          <w:shd w:val="clear" w:color="auto" w:fill="FFFFFF"/>
+        </w:rPr>
+        <w:t>encantaria</w:t>
+      </w:r>
+      <w:proofErr w:type="spellEnd"/>
+      <w:r>
+        <w:rPr>
+          <w:rFonts w:ascii="Arial" w:hAnsi="Arial" w:cs="Arial"/>
+          <w:color w:val="212121"/>
+          <w:sz w:val="24"/>
+          <w:szCs w:val="24"/>
+          <w:shd w:val="clear" w:color="auto" w:fill="FFFFFF"/>
+        </w:rPr>
+        <w:t xml:space="preserve"> aplicarla a mi carrera y si es posible también aprender </w:t>
+      </w:r>
+      <w:proofErr w:type="spellStart"/>
+      <w:r>
+        <w:rPr>
+          <w:rFonts w:ascii="Arial" w:hAnsi="Arial" w:cs="Arial"/>
+          <w:color w:val="212121"/>
+          <w:sz w:val="24"/>
+          <w:szCs w:val="24"/>
+          <w:shd w:val="clear" w:color="auto" w:fill="FFFFFF"/>
+        </w:rPr>
+        <w:t>mas</w:t>
+      </w:r>
+      <w:proofErr w:type="spellEnd"/>
+      <w:r>
+        <w:rPr>
+          <w:rFonts w:ascii="Arial" w:hAnsi="Arial" w:cs="Arial"/>
+          <w:color w:val="212121"/>
+          <w:sz w:val="24"/>
+          <w:szCs w:val="24"/>
+          <w:shd w:val="clear" w:color="auto" w:fill="FFFFFF"/>
+        </w:rPr>
+        <w:t xml:space="preserve"> sobre el campo laboral de la programación</w:t>
+      </w:r>
+      <w:r>
+        <w:rPr>
+          <w:rFonts w:ascii="Arial" w:hAnsi="Arial" w:cs="Arial"/>
+          <w:color w:val="212121"/>
+          <w:sz w:val="24"/>
+          <w:szCs w:val="24"/>
+          <w:shd w:val="clear" w:color="auto" w:fill="FFFFFF"/>
+        </w:rPr>
+        <w:t xml:space="preserve">  </w:t>
+      </w:r>
+    </w:p>
+    <w:p>
+      <w:pPr>
+        <w:spacing w:line="480" w:lineRule="auto"/>
+        <w:jc w:val="both"/>
+        <w:rPr>
+          <w:rFonts w:ascii="Arial" w:hAnsi="Arial" w:cs="Arial"/>
+          <w:color w:val="212121"/>
           <w:sz w:val="26"/>
           <w:szCs w:val="26"/>
           <w:shd w:val="clear" w:color="auto" w:fill="FFFFFF"/>
@@ -1626,6 +1992,7 @@
           <w:shd w:val="clear" w:color="auto" w:fill="FFFFFF"/>
           <w:lang w:eastAsia="es-CO"/>
         </w:rPr>
+        <w:lastRenderedPageBreak/>
         <w:drawing>
           <wp:inline distT="0" distB="0" distL="0" distR="0" wp14:anchorId="6E6C66C9" wp14:editId="4FB0182B">
             <wp:extent cx="5657850" cy="1171575"/>
@@ -1696,7 +2063,6 @@
           <w:szCs w:val="26"/>
           <w:shd w:val="clear" w:color="auto" w:fill="FFFFFF"/>
         </w:rPr>
-        <w:lastRenderedPageBreak/>
         <w:tab/>
       </w:r>
       <w:r>
@@ -1826,7 +2192,51 @@
           <w:szCs w:val="24"/>
           <w:shd w:val="clear" w:color="auto" w:fill="FFFFFF"/>
         </w:rPr>
-        <w:t>, el Product Owner creo un repositorio en GitHub y compartió el mismo con l</w:t>
+        <w:t xml:space="preserve">, el </w:t>
+      </w:r>
+      <w:proofErr w:type="spellStart"/>
+      <w:r>
+        <w:rPr>
+          <w:rFonts w:ascii="Arial" w:hAnsi="Arial" w:cs="Arial"/>
+          <w:color w:val="212121"/>
+          <w:sz w:val="24"/>
+          <w:szCs w:val="24"/>
+          <w:shd w:val="clear" w:color="auto" w:fill="FFFFFF"/>
+        </w:rPr>
+        <w:t>Product</w:t>
+      </w:r>
+      <w:proofErr w:type="spellEnd"/>
+      <w:r>
+        <w:rPr>
+          <w:rFonts w:ascii="Arial" w:hAnsi="Arial" w:cs="Arial"/>
+          <w:color w:val="212121"/>
+          <w:sz w:val="24"/>
+          <w:szCs w:val="24"/>
+          <w:shd w:val="clear" w:color="auto" w:fill="FFFFFF"/>
+        </w:rPr>
+        <w:t xml:space="preserve"> </w:t>
+      </w:r>
+      <w:proofErr w:type="spellStart"/>
+      <w:r>
+        <w:rPr>
+          <w:rFonts w:ascii="Arial" w:hAnsi="Arial" w:cs="Arial"/>
+          <w:color w:val="212121"/>
+          <w:sz w:val="24"/>
+          <w:szCs w:val="24"/>
+          <w:shd w:val="clear" w:color="auto" w:fill="FFFFFF"/>
+        </w:rPr>
+        <w:t>Owner</w:t>
+      </w:r>
+      <w:proofErr w:type="spellEnd"/>
+      <w:r>
+        <w:rPr>
+          <w:rFonts w:ascii="Arial" w:hAnsi="Arial" w:cs="Arial"/>
+          <w:color w:val="212121"/>
+          <w:sz w:val="24"/>
+          <w:szCs w:val="24"/>
+          <w:shd w:val="clear" w:color="auto" w:fill="FFFFFF"/>
+        </w:rPr>
+        <w:t xml:space="preserve"> creo un repositorio en GitHub y compartió el mismo con l</w:t>
       </w:r>
       <w:r>
         <w:rPr>
@@ -1846,17 +2256,83 @@
           <w:szCs w:val="24"/>
           <w:shd w:val="clear" w:color="auto" w:fill="FFFFFF"/>
         </w:rPr>
-        <w:t>oceso, el Product Owner subió a</w:t>
-      </w:r>
-      <w:r>
-        <w:rPr>
-          <w:rFonts w:ascii="Arial" w:hAnsi="Arial" w:cs="Arial"/>
-          <w:color w:val="212121"/>
-          <w:sz w:val="24"/>
-          <w:szCs w:val="24"/>
-          <w:shd w:val="clear" w:color="auto" w:fill="FFFFFF"/>
-        </w:rPr>
-        <w:t xml:space="preserve"> Github el documento y los demás integrantes clonaron dicho repositorio para poder tener </w:t>
+        <w:t xml:space="preserve">oceso, el </w:t>
+      </w:r>
+      <w:proofErr w:type="spellStart"/>
+      <w:r>
+        <w:rPr>
+          <w:rFonts w:ascii="Arial" w:hAnsi="Arial" w:cs="Arial"/>
+          <w:color w:val="212121"/>
+          <w:sz w:val="24"/>
+          <w:szCs w:val="24"/>
+          <w:shd w:val="clear" w:color="auto" w:fill="FFFFFF"/>
+        </w:rPr>
+        <w:t>Product</w:t>
+      </w:r>
+      <w:proofErr w:type="spellEnd"/>
+      <w:r>
+        <w:rPr>
+          <w:rFonts w:ascii="Arial" w:hAnsi="Arial" w:cs="Arial"/>
+          <w:color w:val="212121"/>
+          <w:sz w:val="24"/>
+          <w:szCs w:val="24"/>
+          <w:shd w:val="clear" w:color="auto" w:fill="FFFFFF"/>
+        </w:rPr>
+        <w:t xml:space="preserve"> </w:t>
+      </w:r>
+      <w:proofErr w:type="spellStart"/>
+      <w:r>
+        <w:rPr>
+          <w:rFonts w:ascii="Arial" w:hAnsi="Arial" w:cs="Arial"/>
+          <w:color w:val="212121"/>
+          <w:sz w:val="24"/>
+          <w:szCs w:val="24"/>
+          <w:shd w:val="clear" w:color="auto" w:fill="FFFFFF"/>
+        </w:rPr>
+        <w:t>Owner</w:t>
+      </w:r>
+      <w:proofErr w:type="spellEnd"/>
+      <w:r>
+        <w:rPr>
+          <w:rFonts w:ascii="Arial" w:hAnsi="Arial" w:cs="Arial"/>
+          <w:color w:val="212121"/>
+          <w:sz w:val="24"/>
+          <w:szCs w:val="24"/>
+          <w:shd w:val="clear" w:color="auto" w:fill="FFFFFF"/>
+        </w:rPr>
+        <w:t xml:space="preserve"> subió a</w:t>
+      </w:r>
+      <w:r>
+        <w:rPr>
+          <w:rFonts w:ascii="Arial" w:hAnsi="Arial" w:cs="Arial"/>
+          <w:color w:val="212121"/>
+          <w:sz w:val="24"/>
+          <w:szCs w:val="24"/>
+          <w:shd w:val="clear" w:color="auto" w:fill="FFFFFF"/>
+        </w:rPr>
+        <w:t xml:space="preserve"> </w:t>
+      </w:r>
+      <w:proofErr w:type="spellStart"/>
+      <w:r>
+        <w:rPr>
+          <w:rFonts w:ascii="Arial" w:hAnsi="Arial" w:cs="Arial"/>
+          <w:color w:val="212121"/>
+          <w:sz w:val="24"/>
+          <w:szCs w:val="24"/>
+          <w:shd w:val="clear" w:color="auto" w:fill="FFFFFF"/>
+        </w:rPr>
+        <w:t>Github</w:t>
+      </w:r>
+      <w:proofErr w:type="spellEnd"/>
+      <w:r>
+        <w:rPr>
+          <w:rFonts w:ascii="Arial" w:hAnsi="Arial" w:cs="Arial"/>
+          <w:color w:val="212121"/>
+          <w:sz w:val="24"/>
+          <w:szCs w:val="24"/>
+          <w:shd w:val="clear" w:color="auto" w:fill="FFFFFF"/>
+        </w:rPr>
+        <w:t xml:space="preserve"> el documento y los demás integrantes clonaron dicho repositorio para poder tener </w:t>
       </w:r>
       <w:r>
         <w:rPr>
@@ -2002,6 +2478,7 @@
           <w:szCs w:val="24"/>
           <w:shd w:val="clear" w:color="auto" w:fill="FFFFFF"/>
         </w:rPr>
+        <w:lastRenderedPageBreak/>
         <w:t>Finalmente, se le envió</w:t>
       </w:r>
       <w:r>
@@ -2012,7 +2489,29 @@
           <w:szCs w:val="24"/>
           <w:shd w:val="clear" w:color="auto" w:fill="FFFFFF"/>
         </w:rPr>
-        <w:t xml:space="preserve"> la url al tutor correspondiente para su debida revisión y calificación. </w:t>
+        <w:t xml:space="preserve"> la </w:t>
+      </w:r>
+      <w:proofErr w:type="spellStart"/>
+      <w:r>
+        <w:rPr>
+          <w:rFonts w:ascii="Arial" w:hAnsi="Arial" w:cs="Arial"/>
+          <w:color w:val="212121"/>
+          <w:sz w:val="24"/>
+          <w:szCs w:val="24"/>
+          <w:shd w:val="clear" w:color="auto" w:fill="FFFFFF"/>
+        </w:rPr>
+        <w:t>url</w:t>
+      </w:r>
+      <w:proofErr w:type="spellEnd"/>
+      <w:r>
+        <w:rPr>
+          <w:rFonts w:ascii="Arial" w:hAnsi="Arial" w:cs="Arial"/>
+          <w:color w:val="212121"/>
+          <w:sz w:val="24"/>
+          <w:szCs w:val="24"/>
+          <w:shd w:val="clear" w:color="auto" w:fill="FFFFFF"/>
+        </w:rPr>
+        <w:t xml:space="preserve"> al tutor correspondiente para su debida revisión y calificación. </w:t>
       </w:r>
     </w:p>
     <w:p>
@@ -2297,6 +2796,7 @@
           <w:noProof/>
           <w:lang w:eastAsia="es-CO"/>
         </w:rPr>
+        <w:lastRenderedPageBreak/>
         <w:drawing>
           <wp:inline distT="0" distB="0" distL="0" distR="0" wp14:anchorId="37B67085" wp14:editId="6D0762F3">
             <wp:extent cx="5612130" cy="3009900"/>
@@ -2412,7 +2912,6 @@
           <w:noProof/>
           <w:lang w:eastAsia="es-CO"/>
         </w:rPr>
-        <w:lastRenderedPageBreak/>
         <w:drawing>
           <wp:inline distT="0" distB="0" distL="0" distR="0" wp14:anchorId="4F6BECCD" wp14:editId="7A685D4B">
             <wp:extent cx="3086100" cy="3019425"/>
@@ -2508,6 +3007,7 @@
           <w:noProof/>
           <w:lang w:eastAsia="es-CO"/>
         </w:rPr>
+        <w:lastRenderedPageBreak/>
         <w:drawing>
           <wp:inline distT="0" distB="0" distL="0" distR="0" wp14:anchorId="10D00ADF" wp14:editId="183DD3F9">
             <wp:extent cx="3219450" cy="3390900"/>
@@ -2587,7 +3087,6 @@
           <w:noProof/>
           <w:lang w:eastAsia="es-CO"/>
         </w:rPr>
-        <w:lastRenderedPageBreak/>
         <w:drawing>
           <wp:inline distT="0" distB="0" distL="0" distR="0" wp14:anchorId="16F9AB76" wp14:editId="03338398">
             <wp:extent cx="5612130" cy="3048000"/>
@@ -2677,6 +3176,7 @@
           <w:noProof/>
           <w:lang w:eastAsia="es-CO"/>
         </w:rPr>
+        <w:lastRenderedPageBreak/>
         <w:drawing>
           <wp:inline distT="0" distB="0" distL="0" distR="0" wp14:anchorId="6A4C1AC2" wp14:editId="04AB7BB2">
             <wp:extent cx="5581650" cy="2981325"/>
@@ -2747,7 +3247,25 @@
           <w:b/>
           <w:color w:val="212121"/>
         </w:rPr>
-        <w:t>La ruta (url) en la que se encuentra el repositorio en GitHub</w:t>
+        <w:t>La ruta (</w:t>
+      </w:r>
+      <w:proofErr w:type="spellStart"/>
+      <w:r>
+        <w:rPr>
+          <w:rFonts w:ascii="Arial" w:hAnsi="Arial" w:cs="Arial"/>
+          <w:b/>
+          <w:color w:val="212121"/>
+        </w:rPr>
+        <w:t>url</w:t>
+      </w:r>
+      <w:proofErr w:type="spellEnd"/>
+      <w:r>
+        <w:rPr>
+          <w:rFonts w:ascii="Arial" w:hAnsi="Arial" w:cs="Arial"/>
+          <w:b/>
+          <w:color w:val="212121"/>
+        </w:rPr>
+        <w:t>) en la que se encuentra el repositorio en GitHub</w:t>
       </w:r>
       <w:r>
         <w:rPr>
@@ -3071,6 +3589,7 @@
           <w:szCs w:val="24"/>
           <w:lang w:eastAsia="es-CO"/>
         </w:rPr>
+        <w:lastRenderedPageBreak/>
         <w:t>Entonces </w:t>
       </w:r>
       <w:r>
@@ -3391,7 +3910,6 @@
           <w:szCs w:val="24"/>
           <w:lang w:eastAsia="es-CO"/>
         </w:rPr>
-        <w:lastRenderedPageBreak/>
         <w:t>Entonces </w:t>
       </w:r>
       <w:r>
@@ -3630,6 +4148,7 @@
           <w:szCs w:val="24"/>
           <w:lang w:eastAsia="es-CO"/>
         </w:rPr>
+        <w:lastRenderedPageBreak/>
         <w:t>Dado </w:t>
       </w:r>
       <w:r>
@@ -3949,8 +4468,20 @@
                 <w:szCs w:val="24"/>
                 <w:lang w:eastAsia="es-CO"/>
               </w:rPr>
-              <w:t>Sprint planning</w:t>
+              <w:t xml:space="preserve">Sprint </w:t>
             </w:r>
+            <w:proofErr w:type="spellStart"/>
+            <w:r>
+              <w:rPr>
+                <w:rFonts w:ascii="Arial" w:eastAsia="Times New Roman" w:hAnsi="Arial" w:cs="Arial"/>
+                <w:color w:val="212121"/>
+                <w:sz w:val="24"/>
+                <w:szCs w:val="24"/>
+                <w:lang w:eastAsia="es-CO"/>
+              </w:rPr>
+              <w:t>planning</w:t>
+            </w:r>
+            <w:proofErr w:type="spellEnd"/>
           </w:p>
         </w:tc>
       </w:tr>
@@ -3979,7 +4510,6 @@
                 <w:szCs w:val="24"/>
                 <w:lang w:eastAsia="es-CO"/>
               </w:rPr>
-              <w:lastRenderedPageBreak/>
               <w:t xml:space="preserve">De </w:t>
             </w:r>
             <w:r>
@@ -4093,6 +4623,7 @@
                 <w:lang w:eastAsia="es-CO"/>
               </w:rPr>
             </w:pPr>
+            <w:proofErr w:type="spellStart"/>
             <w:r>
               <w:rPr>
                 <w:rFonts w:ascii="Arial" w:eastAsia="Times New Roman" w:hAnsi="Arial" w:cs="Arial"/>
@@ -4103,6 +4634,7 @@
               </w:rPr>
               <w:t>Daily</w:t>
             </w:r>
+            <w:proofErr w:type="spellEnd"/>
             <w:r>
               <w:rPr>
                 <w:rFonts w:ascii="Arial" w:eastAsia="Times New Roman" w:hAnsi="Arial" w:cs="Arial"/>
@@ -4225,8 +4757,22 @@
                 <w:szCs w:val="24"/>
                 <w:shd w:val="clear" w:color="auto" w:fill="FFFFFF"/>
               </w:rPr>
-              <w:t>Sprint Review</w:t>
+              <w:t xml:space="preserve">Sprint </w:t>
             </w:r>
+            <w:proofErr w:type="spellStart"/>
+            <w:r>
+              <w:rPr>
+                <w:rFonts w:ascii="Arial" w:hAnsi="Arial" w:cs="Arial"/>
+                <w:bCs/>
+                <w:iCs/>
+                <w:color w:val="000000"/>
+                <w:sz w:val="24"/>
+                <w:szCs w:val="24"/>
+                <w:shd w:val="clear" w:color="auto" w:fill="FFFFFF"/>
+              </w:rPr>
+              <w:t>Review</w:t>
+            </w:r>
+            <w:proofErr w:type="spellEnd"/>
           </w:p>
         </w:tc>
       </w:tr>

</xml_diff>

<commit_message>
Realicé modificaciones en ortografía
</commit_message>
<xml_diff>
--- a/Sprint1_Equipo_Genius-Software world..docx
+++ b/Sprint1_Equipo_Genius-Software world..docx
@@ -226,7 +226,6 @@
           <w:shd w:val="clear" w:color="auto" w:fill="FFFFFF"/>
         </w:rPr>
       </w:pPr>
-      <w:proofErr w:type="spellStart"/>
       <w:r>
         <w:rPr>
           <w:rFonts w:ascii="Arial" w:hAnsi="Arial" w:cs="Arial"/>
@@ -235,18 +234,7 @@
           <w:szCs w:val="18"/>
           <w:shd w:val="clear" w:color="auto" w:fill="FFFFFF"/>
         </w:rPr>
-        <w:t>Jhon</w:t>
-      </w:r>
-      <w:proofErr w:type="spellEnd"/>
-      <w:r>
-        <w:rPr>
-          <w:rFonts w:ascii="Arial" w:hAnsi="Arial" w:cs="Arial"/>
-          <w:color w:val="212121"/>
-          <w:sz w:val="18"/>
-          <w:szCs w:val="18"/>
-          <w:shd w:val="clear" w:color="auto" w:fill="FFFFFF"/>
-        </w:rPr>
-        <w:t xml:space="preserve"> Jairo Calderón Núñez </w:t>
+        <w:t xml:space="preserve">Jhon Jairo Calderón Núñez </w:t>
       </w:r>
       <w:r>
         <w:rPr>
@@ -291,45 +279,8 @@
           <w:shd w:val="clear" w:color="auto" w:fill="FFFFFF"/>
           <w:lang w:val="en-US"/>
         </w:rPr>
-        <w:t xml:space="preserve">Harold </w:t>
-      </w:r>
-      <w:proofErr w:type="spellStart"/>
-      <w:r>
-        <w:rPr>
-          <w:rFonts w:ascii="Arial" w:hAnsi="Arial" w:cs="Arial"/>
-          <w:color w:val="212121"/>
-          <w:sz w:val="18"/>
-          <w:szCs w:val="18"/>
-          <w:shd w:val="clear" w:color="auto" w:fill="FFFFFF"/>
-          <w:lang w:val="en-US"/>
-        </w:rPr>
-        <w:t>Stiven</w:t>
-      </w:r>
-      <w:proofErr w:type="spellEnd"/>
-      <w:r>
-        <w:rPr>
-          <w:rFonts w:ascii="Arial" w:hAnsi="Arial" w:cs="Arial"/>
-          <w:color w:val="212121"/>
-          <w:sz w:val="18"/>
-          <w:szCs w:val="18"/>
-          <w:shd w:val="clear" w:color="auto" w:fill="FFFFFF"/>
-          <w:lang w:val="en-US"/>
-        </w:rPr>
-        <w:t xml:space="preserve"> Gaviria </w:t>
-      </w:r>
-      <w:proofErr w:type="spellStart"/>
-      <w:r>
-        <w:rPr>
-          <w:rFonts w:ascii="Arial" w:hAnsi="Arial" w:cs="Arial"/>
-          <w:color w:val="212121"/>
-          <w:sz w:val="18"/>
-          <w:szCs w:val="18"/>
-          <w:shd w:val="clear" w:color="auto" w:fill="FFFFFF"/>
-          <w:lang w:val="en-US"/>
-        </w:rPr>
-        <w:t>Henao</w:t>
-      </w:r>
-      <w:proofErr w:type="spellEnd"/>
+        <w:t>Harold Stiven Gaviria Henao</w:t>
+      </w:r>
       <w:r>
         <w:rPr>
           <w:rFonts w:ascii="Arial" w:eastAsia="Times New Roman" w:hAnsi="Arial" w:cs="Arial"/>
@@ -729,7 +680,6 @@
           <w:shd w:val="clear" w:color="auto" w:fill="FFFFFF"/>
         </w:rPr>
       </w:pPr>
-      <w:proofErr w:type="spellStart"/>
       <w:r>
         <w:rPr>
           <w:rFonts w:ascii="Arial" w:hAnsi="Arial" w:cs="Arial"/>
@@ -742,10 +692,69 @@
           <w:szCs w:val="24"/>
           <w:shd w:val="clear" w:color="auto" w:fill="FFFFFF"/>
         </w:rPr>
-        <w:t>Jhon</w:t>
-      </w:r>
-      <w:proofErr w:type="spellEnd"/>
-      <w:r>
+        <w:t>Jhon Jairo Calderón Núñez:</w:t>
+      </w:r>
+    </w:p>
+    <w:p>
+      <w:pPr>
+        <w:spacing w:line="480" w:lineRule="auto"/>
+        <w:jc w:val="both"/>
+        <w:rPr>
+          <w:rFonts w:ascii="Arial" w:hAnsi="Arial" w:cs="Arial"/>
+          <w:color w:val="212121"/>
+          <w:sz w:val="24"/>
+          <w:szCs w:val="24"/>
+          <w:shd w:val="clear" w:color="auto" w:fill="FFFFFF"/>
+        </w:rPr>
+      </w:pPr>
+      <w:r>
+        <w:rPr>
+          <w:rFonts w:ascii="Arial" w:hAnsi="Arial" w:cs="Arial"/>
+          <w:color w:val="212121"/>
+          <w:sz w:val="24"/>
+          <w:szCs w:val="24"/>
+          <w:shd w:val="clear" w:color="auto" w:fill="FFFFFF"/>
+        </w:rPr>
+        <w:t xml:space="preserve">Soy Microbiólogo y Bioanalista de la universidad Industrial de Santander, con experiencia en el área de análisis clínico e investigación, por mi experiencia en esta última he generado un gran interés en la programación y el análisis de datos, actualmente cursando estudios en programación en la Universidad de Antioquia por medio de </w:t>
+      </w:r>
+      <w:r>
+        <w:rPr>
+          <w:rFonts w:ascii="Arial" w:hAnsi="Arial" w:cs="Arial"/>
+          <w:color w:val="212121"/>
+          <w:sz w:val="24"/>
+          <w:szCs w:val="24"/>
+          <w:shd w:val="clear" w:color="auto" w:fill="FFFFFF"/>
+        </w:rPr>
+        <w:t>Min TIC</w:t>
+      </w:r>
+      <w:r>
+        <w:rPr>
+          <w:rFonts w:ascii="Arial" w:hAnsi="Arial" w:cs="Arial"/>
+          <w:color w:val="212121"/>
+          <w:sz w:val="24"/>
+          <w:szCs w:val="24"/>
+          <w:shd w:val="clear" w:color="auto" w:fill="FFFFFF"/>
+        </w:rPr>
+        <w:t xml:space="preserve">. Actualmente tengo 29 años y espero a futuro cursas estudios de postgrado en Dirección de proyectos, Análisis de datos, entre otros y profundizar mis conocimientos en programación mediante la experiencia y estudios complementarios. En el ámbito personal me consideró una persona muy responsable respecto a mis compromisos, me gusta analizar y proponer formas de hacer las tareas de forma más eficiente, y aplico en mi diario vivir principios éticos que me facilitan el trabajo en equipo, y la dirección de estos. </w:t>
+      </w:r>
+    </w:p>
+    <w:p>
+      <w:pPr>
+        <w:spacing w:line="480" w:lineRule="auto"/>
+        <w:jc w:val="both"/>
+        <w:rPr>
+          <w:rFonts w:ascii="Arial" w:hAnsi="Arial" w:cs="Arial"/>
+          <w:color w:val="212121"/>
+          <w:sz w:val="24"/>
+          <w:szCs w:val="24"/>
+          <w:shd w:val="clear" w:color="auto" w:fill="FFFFFF"/>
+        </w:rPr>
+      </w:pPr>
+    </w:p>
+    <w:p>
+      <w:pPr>
+        <w:spacing w:line="480" w:lineRule="auto"/>
+        <w:jc w:val="both"/>
         <w:rPr>
           <w:rFonts w:ascii="Arial" w:hAnsi="Arial" w:cs="Arial"/>
           <w:b/>
@@ -757,71 +766,8 @@
           <w:szCs w:val="24"/>
           <w:shd w:val="clear" w:color="auto" w:fill="FFFFFF"/>
         </w:rPr>
-        <w:t xml:space="preserve"> Jairo Calderón Núñez:</w:t>
-      </w:r>
-    </w:p>
-    <w:p>
-      <w:pPr>
-        <w:spacing w:line="480" w:lineRule="auto"/>
-        <w:jc w:val="both"/>
-        <w:rPr>
-          <w:rFonts w:ascii="Arial" w:hAnsi="Arial" w:cs="Arial"/>
-          <w:color w:val="212121"/>
-          <w:sz w:val="24"/>
-          <w:szCs w:val="24"/>
-          <w:shd w:val="clear" w:color="auto" w:fill="FFFFFF"/>
-        </w:rPr>
-      </w:pPr>
-      <w:r>
-        <w:rPr>
-          <w:rFonts w:ascii="Arial" w:hAnsi="Arial" w:cs="Arial"/>
-          <w:color w:val="212121"/>
-          <w:sz w:val="24"/>
-          <w:szCs w:val="24"/>
-          <w:shd w:val="clear" w:color="auto" w:fill="FFFFFF"/>
-        </w:rPr>
-        <w:t xml:space="preserve">Soy Microbiólogo y Bioanalista de la universidad Industrial de Santander, con experiencia en el área de análisis clínico e investigación, por mi experiencia en esta última he generado un gran interés en la programación y el análisis de datos, actualmente cursando estudios en programación en la Universidad de Antioquia por medio de </w:t>
-      </w:r>
-      <w:proofErr w:type="spellStart"/>
-      <w:r>
-        <w:rPr>
-          <w:rFonts w:ascii="Arial" w:hAnsi="Arial" w:cs="Arial"/>
-          <w:color w:val="212121"/>
-          <w:sz w:val="24"/>
-          <w:szCs w:val="24"/>
-          <w:shd w:val="clear" w:color="auto" w:fill="FFFFFF"/>
-        </w:rPr>
-        <w:t>MinTic</w:t>
-      </w:r>
-      <w:proofErr w:type="spellEnd"/>
-      <w:r>
-        <w:rPr>
-          <w:rFonts w:ascii="Arial" w:hAnsi="Arial" w:cs="Arial"/>
-          <w:color w:val="212121"/>
-          <w:sz w:val="24"/>
-          <w:szCs w:val="24"/>
-          <w:shd w:val="clear" w:color="auto" w:fill="FFFFFF"/>
-        </w:rPr>
-        <w:t xml:space="preserve">. Actualmente tengo 29 años y espero a futuro cursas estudios de postgrado en Dirección de proyectos, Análisis de datos, entre otros y profundizar mis conocimientos en programación mediante la experiencia y estudios complementarios. En el ámbito personal me consideró una persona muy responsable respecto a mis compromisos, me gusta analizar y proponer formas de hacer las tareas de forma más eficiente, y aplico en mi diario vivir principios éticos que me facilitan el trabajo en equipo, y la dirección de estos. </w:t>
-      </w:r>
-    </w:p>
-    <w:p>
-      <w:pPr>
-        <w:spacing w:line="480" w:lineRule="auto"/>
-        <w:jc w:val="both"/>
-        <w:rPr>
-          <w:rFonts w:ascii="Arial" w:hAnsi="Arial" w:cs="Arial"/>
-          <w:color w:val="212121"/>
-          <w:sz w:val="24"/>
-          <w:szCs w:val="24"/>
-          <w:shd w:val="clear" w:color="auto" w:fill="FFFFFF"/>
-        </w:rPr>
-      </w:pPr>
-    </w:p>
-    <w:p>
-      <w:pPr>
-        <w:spacing w:line="480" w:lineRule="auto"/>
-        <w:jc w:val="both"/>
+      </w:pPr>
+      <w:r>
         <w:rPr>
           <w:rFonts w:ascii="Arial" w:hAnsi="Arial" w:cs="Arial"/>
           <w:b/>
@@ -833,8 +779,124 @@
           <w:szCs w:val="24"/>
           <w:shd w:val="clear" w:color="auto" w:fill="FFFFFF"/>
         </w:rPr>
-      </w:pPr>
-      <w:r>
+        <w:t>Harold Stiven Gaviria Henao:</w:t>
+      </w:r>
+    </w:p>
+    <w:p>
+      <w:pPr>
+        <w:shd w:val="clear" w:color="auto" w:fill="FFFFFF"/>
+        <w:spacing w:after="100" w:afterAutospacing="1" w:line="480" w:lineRule="auto"/>
+        <w:jc w:val="both"/>
+        <w:rPr>
+          <w:rFonts w:ascii="Arial" w:hAnsi="Arial" w:cs="Arial"/>
+          <w:color w:val="212121"/>
+          <w:sz w:val="24"/>
+          <w:szCs w:val="24"/>
+          <w:shd w:val="clear" w:color="auto" w:fill="FFFFFF"/>
+        </w:rPr>
+      </w:pPr>
+      <w:r>
+        <w:rPr>
+          <w:rFonts w:ascii="Arial" w:hAnsi="Arial" w:cs="Arial"/>
+          <w:color w:val="212121"/>
+          <w:sz w:val="24"/>
+          <w:szCs w:val="24"/>
+          <w:shd w:val="clear" w:color="auto" w:fill="FFFFFF"/>
+        </w:rPr>
+        <w:t>Tengo 25 años y s</w:t>
+      </w:r>
+      <w:r>
+        <w:rPr>
+          <w:rFonts w:ascii="Arial" w:hAnsi="Arial" w:cs="Arial"/>
+          <w:color w:val="212121"/>
+          <w:sz w:val="24"/>
+          <w:szCs w:val="24"/>
+          <w:shd w:val="clear" w:color="auto" w:fill="FFFFFF"/>
+        </w:rPr>
+        <w:t>oy Ingeniero civil graduado en 2019 de la Universidad Nacional de Colombia,  vivo en Medellín con mis padres y mi hermano, actualmente me encuentro trabajando</w:t>
+      </w:r>
+      <w:r>
+        <w:rPr>
+          <w:rFonts w:ascii="Arial" w:hAnsi="Arial" w:cs="Arial"/>
+          <w:color w:val="212121"/>
+          <w:sz w:val="24"/>
+          <w:szCs w:val="24"/>
+          <w:shd w:val="clear" w:color="auto" w:fill="FFFFFF"/>
+        </w:rPr>
+        <w:t xml:space="preserve"> como contratista</w:t>
+      </w:r>
+      <w:r>
+        <w:rPr>
+          <w:rFonts w:ascii="Arial" w:hAnsi="Arial" w:cs="Arial"/>
+          <w:color w:val="212121"/>
+          <w:sz w:val="24"/>
+          <w:szCs w:val="24"/>
+          <w:shd w:val="clear" w:color="auto" w:fill="FFFFFF"/>
+        </w:rPr>
+        <w:t xml:space="preserve"> en la Alcaldía de Itagüí</w:t>
+      </w:r>
+      <w:r>
+        <w:rPr>
+          <w:rFonts w:ascii="Arial" w:hAnsi="Arial" w:cs="Arial"/>
+          <w:color w:val="212121"/>
+          <w:sz w:val="24"/>
+          <w:szCs w:val="24"/>
+          <w:shd w:val="clear" w:color="auto" w:fill="FFFFFF"/>
+        </w:rPr>
+        <w:t xml:space="preserve">. </w:t>
+      </w:r>
+      <w:r>
+        <w:rPr>
+          <w:rFonts w:ascii="Arial" w:hAnsi="Arial" w:cs="Arial"/>
+          <w:color w:val="212121"/>
+          <w:sz w:val="24"/>
+          <w:szCs w:val="24"/>
+          <w:shd w:val="clear" w:color="auto" w:fill="FFFFFF"/>
+        </w:rPr>
+        <w:t>Siempre he tenido interés por la programación y espero que esta oportunidad sea la perfecta para aprender de la mejor manera y poder aplicar los conocimientos adquiridos en el desarrollo de las actividades en mi profesión</w:t>
+      </w:r>
+      <w:r>
+        <w:rPr>
+          <w:rFonts w:ascii="Arial" w:hAnsi="Arial" w:cs="Arial"/>
+          <w:color w:val="212121"/>
+          <w:sz w:val="24"/>
+          <w:szCs w:val="24"/>
+          <w:shd w:val="clear" w:color="auto" w:fill="FFFFFF"/>
+        </w:rPr>
+        <w:t xml:space="preserve"> y aprender a automatizar tareas. </w:t>
+      </w:r>
+    </w:p>
+    <w:p>
+      <w:pPr>
+        <w:spacing w:line="480" w:lineRule="auto"/>
+        <w:jc w:val="both"/>
+        <w:rPr>
+          <w:rFonts w:ascii="Arial" w:hAnsi="Arial" w:cs="Arial"/>
+          <w:color w:val="212121"/>
+          <w:sz w:val="24"/>
+          <w:szCs w:val="24"/>
+          <w:shd w:val="clear" w:color="auto" w:fill="FFFFFF"/>
+          <w:lang w:val="es-US"/>
+        </w:rPr>
+      </w:pPr>
+    </w:p>
+    <w:p>
+      <w:pPr>
+        <w:spacing w:line="480" w:lineRule="auto"/>
+        <w:jc w:val="both"/>
+        <w:rPr>
+          <w:rFonts w:ascii="Arial" w:hAnsi="Arial" w:cs="Arial"/>
+          <w:color w:val="212121"/>
+          <w:sz w:val="24"/>
+          <w:szCs w:val="24"/>
+          <w:shd w:val="clear" w:color="auto" w:fill="FFFFFF"/>
+        </w:rPr>
+      </w:pPr>
+    </w:p>
+    <w:p>
+      <w:pPr>
+        <w:spacing w:line="480" w:lineRule="auto"/>
+        <w:jc w:val="both"/>
         <w:rPr>
           <w:rFonts w:ascii="Arial" w:hAnsi="Arial" w:cs="Arial"/>
           <w:b/>
@@ -842,13 +904,11 @@
           <w:i/>
           <w:iCs/>
           <w:color w:val="212121"/>
-          <w:sz w:val="24"/>
-          <w:szCs w:val="24"/>
-          <w:shd w:val="clear" w:color="auto" w:fill="FFFFFF"/>
-        </w:rPr>
-        <w:t xml:space="preserve">Harold </w:t>
-      </w:r>
-      <w:proofErr w:type="spellStart"/>
+          <w:sz w:val="26"/>
+          <w:szCs w:val="26"/>
+          <w:shd w:val="clear" w:color="auto" w:fill="FFFFFF"/>
+        </w:rPr>
+      </w:pPr>
       <w:r>
         <w:rPr>
           <w:rFonts w:ascii="Arial" w:hAnsi="Arial" w:cs="Arial"/>
@@ -861,9 +921,8 @@
           <w:szCs w:val="24"/>
           <w:shd w:val="clear" w:color="auto" w:fill="FFFFFF"/>
         </w:rPr>
-        <w:t>Stiven</w:t>
-      </w:r>
-      <w:proofErr w:type="spellEnd"/>
+        <w:t>Diego Alejandro Moreno Rozo</w:t>
+      </w:r>
       <w:r>
         <w:rPr>
           <w:rFonts w:ascii="Arial" w:hAnsi="Arial" w:cs="Arial"/>
@@ -872,110 +931,52 @@
           <w:i/>
           <w:iCs/>
           <w:color w:val="212121"/>
-          <w:sz w:val="24"/>
-          <w:szCs w:val="24"/>
-          <w:shd w:val="clear" w:color="auto" w:fill="FFFFFF"/>
-        </w:rPr>
-        <w:t xml:space="preserve"> Gaviria Henao:</w:t>
-      </w:r>
-    </w:p>
-    <w:p>
-      <w:pPr>
-        <w:shd w:val="clear" w:color="auto" w:fill="FFFFFF"/>
-        <w:spacing w:after="100" w:afterAutospacing="1" w:line="480" w:lineRule="auto"/>
+          <w:sz w:val="26"/>
+          <w:szCs w:val="26"/>
+          <w:shd w:val="clear" w:color="auto" w:fill="FFFFFF"/>
+        </w:rPr>
+        <w:t>:</w:t>
+      </w:r>
+    </w:p>
+    <w:p>
+      <w:pPr>
+        <w:pStyle w:val="NormalWeb"/>
+        <w:spacing w:before="0" w:beforeAutospacing="0" w:line="480" w:lineRule="auto"/>
         <w:jc w:val="both"/>
         <w:rPr>
-          <w:rFonts w:ascii="Arial" w:hAnsi="Arial" w:cs="Arial"/>
-          <w:color w:val="212121"/>
-          <w:sz w:val="24"/>
-          <w:szCs w:val="24"/>
-          <w:shd w:val="clear" w:color="auto" w:fill="FFFFFF"/>
-        </w:rPr>
-      </w:pPr>
-      <w:r>
-        <w:rPr>
-          <w:rFonts w:ascii="Arial" w:hAnsi="Arial" w:cs="Arial"/>
-          <w:color w:val="212121"/>
-          <w:sz w:val="24"/>
-          <w:szCs w:val="24"/>
-          <w:shd w:val="clear" w:color="auto" w:fill="FFFFFF"/>
-        </w:rPr>
-        <w:t>Tengo 25 años y s</w:t>
-      </w:r>
-      <w:r>
-        <w:rPr>
-          <w:rFonts w:ascii="Arial" w:hAnsi="Arial" w:cs="Arial"/>
-          <w:color w:val="212121"/>
-          <w:sz w:val="24"/>
-          <w:szCs w:val="24"/>
-          <w:shd w:val="clear" w:color="auto" w:fill="FFFFFF"/>
-        </w:rPr>
-        <w:t>oy Ingeniero civil graduado en 2019 de la Universidad Nacional de Colombia,  vivo en Medellín con mis padres y mi hermano, actualmente me encuentro trabajando</w:t>
-      </w:r>
-      <w:r>
-        <w:rPr>
-          <w:rFonts w:ascii="Arial" w:hAnsi="Arial" w:cs="Arial"/>
-          <w:color w:val="212121"/>
-          <w:sz w:val="24"/>
-          <w:szCs w:val="24"/>
-          <w:shd w:val="clear" w:color="auto" w:fill="FFFFFF"/>
-        </w:rPr>
-        <w:t xml:space="preserve"> como contratista</w:t>
-      </w:r>
-      <w:r>
-        <w:rPr>
-          <w:rFonts w:ascii="Arial" w:hAnsi="Arial" w:cs="Arial"/>
-          <w:color w:val="212121"/>
-          <w:sz w:val="24"/>
-          <w:szCs w:val="24"/>
-          <w:shd w:val="clear" w:color="auto" w:fill="FFFFFF"/>
-        </w:rPr>
-        <w:t xml:space="preserve"> en la Alcaldía de Itagüí</w:t>
-      </w:r>
-      <w:r>
-        <w:rPr>
-          <w:rFonts w:ascii="Arial" w:hAnsi="Arial" w:cs="Arial"/>
-          <w:color w:val="212121"/>
-          <w:sz w:val="24"/>
-          <w:szCs w:val="24"/>
-          <w:shd w:val="clear" w:color="auto" w:fill="FFFFFF"/>
-        </w:rPr>
-        <w:t xml:space="preserve">. </w:t>
-      </w:r>
-      <w:r>
-        <w:rPr>
-          <w:rFonts w:ascii="Arial" w:hAnsi="Arial" w:cs="Arial"/>
-          <w:color w:val="212121"/>
-          <w:sz w:val="24"/>
-          <w:szCs w:val="24"/>
-          <w:shd w:val="clear" w:color="auto" w:fill="FFFFFF"/>
-        </w:rPr>
-        <w:t>Siempre he tenido interés por la programación y espero que esta oportunidad sea la perfecta para aprender de la mejor manera y poder aplicar los conocimientos adquiridos en el desarrollo de las actividades en mi profesión</w:t>
-      </w:r>
-      <w:r>
-        <w:rPr>
-          <w:rFonts w:ascii="Arial" w:hAnsi="Arial" w:cs="Arial"/>
-          <w:color w:val="212121"/>
-          <w:sz w:val="24"/>
-          <w:szCs w:val="24"/>
-          <w:shd w:val="clear" w:color="auto" w:fill="FFFFFF"/>
-        </w:rPr>
-        <w:t xml:space="preserve"> y aprender a automatizar tareas. </w:t>
-      </w:r>
-    </w:p>
-    <w:p>
-      <w:pPr>
-        <w:spacing w:line="480" w:lineRule="auto"/>
-        <w:jc w:val="both"/>
-        <w:rPr>
-          <w:rFonts w:ascii="Arial" w:hAnsi="Arial" w:cs="Arial"/>
-          <w:color w:val="212121"/>
-          <w:sz w:val="24"/>
-          <w:szCs w:val="24"/>
-          <w:shd w:val="clear" w:color="auto" w:fill="FFFFFF"/>
-          <w:lang w:val="es-US"/>
-        </w:rPr>
-      </w:pPr>
+          <w:rFonts w:ascii="Arial" w:eastAsiaTheme="minorHAnsi" w:hAnsi="Arial" w:cs="Arial"/>
+          <w:color w:val="212121"/>
+          <w:shd w:val="clear" w:color="auto" w:fill="FFFFFF"/>
+          <w:lang w:eastAsia="en-US"/>
+        </w:rPr>
+      </w:pPr>
+      <w:r>
+        <w:rPr>
+          <w:rFonts w:ascii="Arial" w:eastAsiaTheme="minorHAnsi" w:hAnsi="Arial" w:cs="Arial"/>
+          <w:color w:val="212121"/>
+          <w:shd w:val="clear" w:color="auto" w:fill="FFFFFF"/>
+          <w:lang w:eastAsia="en-US"/>
+        </w:rPr>
+        <w:t>Soy Ingeniero de producción con intereses en tecnología y transformación Digital. La vida me ha presentado diferentes trabajos y empresas donde definitivamente he visto la importancia de la tecnología y su impacto</w:t>
+      </w:r>
+      <w:r>
+        <w:rPr>
+          <w:rFonts w:ascii="Arial" w:eastAsiaTheme="minorHAnsi" w:hAnsi="Arial" w:cs="Arial"/>
+          <w:color w:val="212121"/>
+          <w:shd w:val="clear" w:color="auto" w:fill="FFFFFF"/>
+          <w:lang w:eastAsia="en-US"/>
+        </w:rPr>
+        <w:t xml:space="preserve"> en </w:t>
+      </w:r>
+      <w:r>
+        <w:rPr>
+          <w:rFonts w:ascii="Arial" w:eastAsiaTheme="minorHAnsi" w:hAnsi="Arial" w:cs="Arial"/>
+          <w:color w:val="212121"/>
+          <w:shd w:val="clear" w:color="auto" w:fill="FFFFFF"/>
+          <w:lang w:eastAsia="en-US"/>
+        </w:rPr>
+        <w:t xml:space="preserve"> la evolución industrial.  Mis expectativas del curso es aprender a programar para ser parte de los profesionales que brindan soluciones tecnológicas y disruptivas, que días a día se hacen más demandantes en el mercado. Me gusta la automatización de procesos y me proyecto como un profesional de big data que crea modelos predictivos que complementan la inteligencia artificial.</w:t>
+      </w:r>
     </w:p>
     <w:p>
       <w:pPr>
@@ -1001,8 +1002,8 @@
           <w:i/>
           <w:iCs/>
           <w:color w:val="212121"/>
-          <w:sz w:val="26"/>
-          <w:szCs w:val="26"/>
+          <w:sz w:val="24"/>
+          <w:szCs w:val="24"/>
           <w:shd w:val="clear" w:color="auto" w:fill="FFFFFF"/>
         </w:rPr>
       </w:pPr>
@@ -1018,9 +1019,93 @@
           <w:szCs w:val="24"/>
           <w:shd w:val="clear" w:color="auto" w:fill="FFFFFF"/>
         </w:rPr>
-        <w:t>Diego Alejandro Moreno Rozo</w:t>
-      </w:r>
-      <w:r>
+        <w:t>Santiago Torres Aguirre:</w:t>
+      </w:r>
+    </w:p>
+    <w:p>
+      <w:pPr>
+        <w:spacing w:line="480" w:lineRule="auto"/>
+        <w:jc w:val="both"/>
+        <w:rPr>
+          <w:rFonts w:ascii="Arial" w:hAnsi="Arial" w:cs="Arial"/>
+          <w:color w:val="212121"/>
+          <w:sz w:val="24"/>
+          <w:szCs w:val="24"/>
+          <w:shd w:val="clear" w:color="auto" w:fill="FFFFFF"/>
+        </w:rPr>
+      </w:pPr>
+      <w:r>
+        <w:rPr>
+          <w:rFonts w:ascii="Arial" w:hAnsi="Arial" w:cs="Arial"/>
+          <w:color w:val="212121"/>
+          <w:sz w:val="24"/>
+          <w:szCs w:val="24"/>
+          <w:shd w:val="clear" w:color="auto" w:fill="FFFFFF"/>
+        </w:rPr>
+        <w:t>Nací el 17 de marzo de 2004 en la ciudad de Medellín, Antioquia. Actualmente vivo en el municipio de Caldas, ubicado al sur del valle de Aburrá. Vivo con mis dos padres y mi hermana.</w:t>
+      </w:r>
+    </w:p>
+    <w:p>
+      <w:pPr>
+        <w:spacing w:line="480" w:lineRule="auto"/>
+        <w:jc w:val="both"/>
+        <w:rPr>
+          <w:rFonts w:ascii="Arial" w:hAnsi="Arial" w:cs="Arial"/>
+          <w:color w:val="212121"/>
+          <w:sz w:val="24"/>
+          <w:szCs w:val="24"/>
+          <w:shd w:val="clear" w:color="auto" w:fill="FFFFFF"/>
+        </w:rPr>
+      </w:pPr>
+      <w:r>
+        <w:rPr>
+          <w:rFonts w:ascii="Arial" w:hAnsi="Arial" w:cs="Arial"/>
+          <w:color w:val="212121"/>
+          <w:sz w:val="24"/>
+          <w:szCs w:val="24"/>
+          <w:shd w:val="clear" w:color="auto" w:fill="FFFFFF"/>
+        </w:rPr>
+        <w:t xml:space="preserve"> En el año 2020, me gradué de bachiller en una institución pública. Ahora, me encuentro realizando un estudió gracias a la Universidad de Antioquía y al Ministerio de las TIC</w:t>
+      </w:r>
+      <w:r>
+        <w:rPr>
+          <w:rFonts w:ascii="Arial" w:hAnsi="Arial" w:cs="Arial"/>
+          <w:color w:val="212121"/>
+          <w:sz w:val="24"/>
+          <w:szCs w:val="24"/>
+          <w:shd w:val="clear" w:color="auto" w:fill="FFFFFF"/>
+        </w:rPr>
+        <w:t xml:space="preserve">, este se denomina Programación y Desarrollo de Software, y estoy a punto de empezar a estudiar la Ingeniería Informática en el Politécnico Jaime Isaza Cadavid. </w:t>
+      </w:r>
+    </w:p>
+    <w:p>
+      <w:pPr>
+        <w:spacing w:line="480" w:lineRule="auto"/>
+        <w:jc w:val="both"/>
+        <w:rPr>
+          <w:rFonts w:ascii="Arial" w:hAnsi="Arial" w:cs="Arial"/>
+          <w:color w:val="212121"/>
+          <w:sz w:val="24"/>
+          <w:szCs w:val="24"/>
+          <w:shd w:val="clear" w:color="auto" w:fill="FFFFFF"/>
+        </w:rPr>
+      </w:pPr>
+      <w:r>
+        <w:rPr>
+          <w:rFonts w:ascii="Arial" w:hAnsi="Arial" w:cs="Arial"/>
+          <w:color w:val="212121"/>
+          <w:sz w:val="24"/>
+          <w:szCs w:val="24"/>
+          <w:shd w:val="clear" w:color="auto" w:fill="FFFFFF"/>
+        </w:rPr>
+        <w:lastRenderedPageBreak/>
+        <w:t xml:space="preserve">Me considero una persona muy juiciosa y responsable con todas las cosas que debo realizar. </w:t>
+      </w:r>
+    </w:p>
+    <w:p>
+      <w:pPr>
+        <w:spacing w:line="480" w:lineRule="auto"/>
+        <w:jc w:val="both"/>
         <w:rPr>
           <w:rFonts w:ascii="Arial" w:hAnsi="Arial" w:cs="Arial"/>
           <w:b/>
@@ -1028,90 +1113,12 @@
           <w:i/>
           <w:iCs/>
           <w:color w:val="212121"/>
-          <w:sz w:val="26"/>
-          <w:szCs w:val="26"/>
-          <w:shd w:val="clear" w:color="auto" w:fill="FFFFFF"/>
-        </w:rPr>
-        <w:t>:</w:t>
-      </w:r>
-    </w:p>
-    <w:p>
-      <w:pPr>
-        <w:pStyle w:val="NormalWeb"/>
-        <w:spacing w:before="0" w:beforeAutospacing="0" w:line="480" w:lineRule="auto"/>
-        <w:jc w:val="both"/>
-        <w:rPr>
-          <w:rFonts w:ascii="Arial" w:eastAsiaTheme="minorHAnsi" w:hAnsi="Arial" w:cs="Arial"/>
-          <w:color w:val="212121"/>
-          <w:shd w:val="clear" w:color="auto" w:fill="FFFFFF"/>
-          <w:lang w:eastAsia="en-US"/>
-        </w:rPr>
-      </w:pPr>
-      <w:r>
-        <w:rPr>
-          <w:rFonts w:ascii="Arial" w:eastAsiaTheme="minorHAnsi" w:hAnsi="Arial" w:cs="Arial"/>
-          <w:color w:val="212121"/>
-          <w:shd w:val="clear" w:color="auto" w:fill="FFFFFF"/>
-          <w:lang w:eastAsia="en-US"/>
-        </w:rPr>
-        <w:t>Soy Ingeniero de producción con intereses en tecnología y transformación Digital. La vida me ha presentado diferentes trabajos y empresas donde definitivamente he visto la importancia de la tecnología y su impacto</w:t>
-      </w:r>
-      <w:r>
-        <w:rPr>
-          <w:rFonts w:ascii="Arial" w:eastAsiaTheme="minorHAnsi" w:hAnsi="Arial" w:cs="Arial"/>
-          <w:color w:val="212121"/>
-          <w:shd w:val="clear" w:color="auto" w:fill="FFFFFF"/>
-          <w:lang w:eastAsia="en-US"/>
-        </w:rPr>
-        <w:t xml:space="preserve"> en </w:t>
-      </w:r>
-      <w:r>
-        <w:rPr>
-          <w:rFonts w:ascii="Arial" w:eastAsiaTheme="minorHAnsi" w:hAnsi="Arial" w:cs="Arial"/>
-          <w:color w:val="212121"/>
-          <w:shd w:val="clear" w:color="auto" w:fill="FFFFFF"/>
-          <w:lang w:eastAsia="en-US"/>
-        </w:rPr>
-        <w:t xml:space="preserve"> la evolución industrial.  Mis expectativas del curso es aprender a programar para ser parte de los profesionales que brindan soluciones tecnológicas y disruptivas, que días a día se hacen más demandantes en el mercado. Me gusta la automatización de procesos y me proyecto como un profesional de </w:t>
-      </w:r>
-      <w:proofErr w:type="spellStart"/>
-      <w:r>
-        <w:rPr>
-          <w:rFonts w:ascii="Arial" w:eastAsiaTheme="minorHAnsi" w:hAnsi="Arial" w:cs="Arial"/>
-          <w:color w:val="212121"/>
-          <w:shd w:val="clear" w:color="auto" w:fill="FFFFFF"/>
-          <w:lang w:eastAsia="en-US"/>
-        </w:rPr>
-        <w:t>big</w:t>
-      </w:r>
-      <w:proofErr w:type="spellEnd"/>
-      <w:r>
-        <w:rPr>
-          <w:rFonts w:ascii="Arial" w:eastAsiaTheme="minorHAnsi" w:hAnsi="Arial" w:cs="Arial"/>
-          <w:color w:val="212121"/>
-          <w:shd w:val="clear" w:color="auto" w:fill="FFFFFF"/>
-          <w:lang w:eastAsia="en-US"/>
-        </w:rPr>
-        <w:t xml:space="preserve"> data que crea modelos predictivos que complementan la inteligencia artificial.</w:t>
-      </w:r>
-    </w:p>
-    <w:p>
-      <w:pPr>
-        <w:spacing w:line="480" w:lineRule="auto"/>
-        <w:jc w:val="both"/>
-        <w:rPr>
-          <w:rFonts w:ascii="Arial" w:hAnsi="Arial" w:cs="Arial"/>
-          <w:color w:val="212121"/>
-          <w:sz w:val="24"/>
-          <w:szCs w:val="24"/>
-          <w:shd w:val="clear" w:color="auto" w:fill="FFFFFF"/>
-        </w:rPr>
-      </w:pPr>
-    </w:p>
-    <w:p>
-      <w:pPr>
-        <w:spacing w:line="480" w:lineRule="auto"/>
-        <w:jc w:val="both"/>
+          <w:sz w:val="24"/>
+          <w:szCs w:val="24"/>
+          <w:shd w:val="clear" w:color="auto" w:fill="FFFFFF"/>
+        </w:rPr>
+      </w:pPr>
+      <w:r>
         <w:rPr>
           <w:rFonts w:ascii="Arial" w:hAnsi="Arial" w:cs="Arial"/>
           <w:b/>
@@ -1123,20 +1130,7 @@
           <w:szCs w:val="24"/>
           <w:shd w:val="clear" w:color="auto" w:fill="FFFFFF"/>
         </w:rPr>
-      </w:pPr>
-      <w:r>
-        <w:rPr>
-          <w:rFonts w:ascii="Arial" w:hAnsi="Arial" w:cs="Arial"/>
-          <w:b/>
-          <w:bCs/>
-          <w:i/>
-          <w:iCs/>
-          <w:color w:val="212121"/>
-          <w:sz w:val="24"/>
-          <w:szCs w:val="24"/>
-          <w:shd w:val="clear" w:color="auto" w:fill="FFFFFF"/>
-        </w:rPr>
-        <w:t>Santiago Torres Aguirre:</w:t>
+        <w:t>Wolfang Jesús Vera Mendoza:</w:t>
       </w:r>
     </w:p>
     <w:p>
@@ -1159,153 +1153,18 @@
           <w:szCs w:val="24"/>
           <w:shd w:val="clear" w:color="auto" w:fill="FFFFFF"/>
         </w:rPr>
-        <w:t>Nací el 17 de marzo de 2004 en la ciudad de Medellín, Antioquia. Actualmente vivo en el municipio de Caldas, ubicado al sur del valle de Aburrá. Vivo con mis dos padres y mi hermana.</w:t>
-      </w:r>
-    </w:p>
-    <w:p>
-      <w:pPr>
-        <w:spacing w:line="480" w:lineRule="auto"/>
-        <w:jc w:val="both"/>
-        <w:rPr>
-          <w:rFonts w:ascii="Arial" w:hAnsi="Arial" w:cs="Arial"/>
-          <w:color w:val="212121"/>
-          <w:sz w:val="24"/>
-          <w:szCs w:val="24"/>
-          <w:shd w:val="clear" w:color="auto" w:fill="FFFFFF"/>
-        </w:rPr>
-      </w:pPr>
-      <w:r>
-        <w:rPr>
-          <w:rFonts w:ascii="Arial" w:hAnsi="Arial" w:cs="Arial"/>
-          <w:color w:val="212121"/>
-          <w:sz w:val="24"/>
-          <w:szCs w:val="24"/>
-          <w:shd w:val="clear" w:color="auto" w:fill="FFFFFF"/>
-        </w:rPr>
-        <w:t xml:space="preserve"> En el año 2020, me gradué de bachiller en una institución pública. Ahora, me encuentro realizando un estudió gracias a la Universidad de Antioquía y al Ministerio de las TIC</w:t>
-      </w:r>
-      <w:r>
-        <w:rPr>
-          <w:rFonts w:ascii="Arial" w:hAnsi="Arial" w:cs="Arial"/>
-          <w:color w:val="212121"/>
-          <w:sz w:val="24"/>
-          <w:szCs w:val="24"/>
-          <w:shd w:val="clear" w:color="auto" w:fill="FFFFFF"/>
-        </w:rPr>
-        <w:t xml:space="preserve">, este se denomina Programación y Desarrollo de Software, y estoy a punto de empezar a estudiar la Ingeniería Informática en el Politécnico Jaime Isaza Cadavid. </w:t>
-      </w:r>
-    </w:p>
-    <w:p>
-      <w:pPr>
-        <w:spacing w:line="480" w:lineRule="auto"/>
-        <w:jc w:val="both"/>
-        <w:rPr>
-          <w:rFonts w:ascii="Arial" w:hAnsi="Arial" w:cs="Arial"/>
-          <w:color w:val="212121"/>
-          <w:sz w:val="24"/>
-          <w:szCs w:val="24"/>
-          <w:shd w:val="clear" w:color="auto" w:fill="FFFFFF"/>
-        </w:rPr>
-      </w:pPr>
-      <w:r>
-        <w:rPr>
-          <w:rFonts w:ascii="Arial" w:hAnsi="Arial" w:cs="Arial"/>
-          <w:color w:val="212121"/>
-          <w:sz w:val="24"/>
-          <w:szCs w:val="24"/>
-          <w:shd w:val="clear" w:color="auto" w:fill="FFFFFF"/>
-        </w:rPr>
-        <w:lastRenderedPageBreak/>
-        <w:t xml:space="preserve">Me considero una persona muy juiciosa y responsable con todas las cosas que debo realizar. </w:t>
-      </w:r>
-    </w:p>
-    <w:p>
-      <w:pPr>
-        <w:spacing w:line="480" w:lineRule="auto"/>
-        <w:jc w:val="both"/>
-        <w:rPr>
-          <w:rFonts w:ascii="Arial" w:hAnsi="Arial" w:cs="Arial"/>
-          <w:b/>
-          <w:bCs/>
-          <w:i/>
-          <w:iCs/>
-          <w:color w:val="212121"/>
-          <w:sz w:val="24"/>
-          <w:szCs w:val="24"/>
-          <w:shd w:val="clear" w:color="auto" w:fill="FFFFFF"/>
-        </w:rPr>
-      </w:pPr>
-      <w:r>
-        <w:rPr>
-          <w:rFonts w:ascii="Arial" w:hAnsi="Arial" w:cs="Arial"/>
-          <w:b/>
-          <w:bCs/>
-          <w:i/>
-          <w:iCs/>
-          <w:color w:val="212121"/>
-          <w:sz w:val="24"/>
-          <w:szCs w:val="24"/>
-          <w:shd w:val="clear" w:color="auto" w:fill="FFFFFF"/>
-        </w:rPr>
-        <w:t>Wolfang Jesús Vera Mendoza:</w:t>
-      </w:r>
-    </w:p>
-    <w:p>
-      <w:pPr>
-        <w:spacing w:line="480" w:lineRule="auto"/>
-        <w:jc w:val="both"/>
-        <w:rPr>
-          <w:rFonts w:ascii="Arial" w:hAnsi="Arial" w:cs="Arial"/>
-          <w:color w:val="212121"/>
-          <w:sz w:val="24"/>
-          <w:szCs w:val="24"/>
-          <w:shd w:val="clear" w:color="auto" w:fill="FFFFFF"/>
-        </w:rPr>
-      </w:pPr>
-      <w:r>
-        <w:rPr>
-          <w:rFonts w:ascii="Arial" w:hAnsi="Arial" w:cs="Arial"/>
-          <w:color w:val="212121"/>
-          <w:sz w:val="24"/>
-          <w:szCs w:val="24"/>
-          <w:shd w:val="clear" w:color="auto" w:fill="FFFFFF"/>
-        </w:rPr>
         <w:t xml:space="preserve">Hola mi nombre es </w:t>
       </w:r>
-      <w:proofErr w:type="spellStart"/>
-      <w:r>
-        <w:rPr>
-          <w:rFonts w:ascii="Arial" w:hAnsi="Arial" w:cs="Arial"/>
-          <w:color w:val="212121"/>
-          <w:sz w:val="24"/>
-          <w:szCs w:val="24"/>
-          <w:shd w:val="clear" w:color="auto" w:fill="FFFFFF"/>
-        </w:rPr>
-        <w:t>wolfang</w:t>
-      </w:r>
-      <w:proofErr w:type="spellEnd"/>
-      <w:r>
-        <w:rPr>
-          <w:rFonts w:ascii="Arial" w:hAnsi="Arial" w:cs="Arial"/>
-          <w:color w:val="212121"/>
-          <w:sz w:val="24"/>
-          <w:szCs w:val="24"/>
-          <w:shd w:val="clear" w:color="auto" w:fill="FFFFFF"/>
-        </w:rPr>
-        <w:t xml:space="preserve"> jesus vera </w:t>
-      </w:r>
-      <w:proofErr w:type="spellStart"/>
-      <w:r>
-        <w:rPr>
-          <w:rFonts w:ascii="Arial" w:hAnsi="Arial" w:cs="Arial"/>
-          <w:color w:val="212121"/>
-          <w:sz w:val="24"/>
-          <w:szCs w:val="24"/>
-          <w:shd w:val="clear" w:color="auto" w:fill="FFFFFF"/>
-        </w:rPr>
-        <w:t>mendoza</w:t>
-      </w:r>
-      <w:proofErr w:type="spellEnd"/>
+      <w:r>
+        <w:rPr>
+          <w:rFonts w:ascii="Arial" w:hAnsi="Arial" w:cs="Arial"/>
+          <w:color w:val="212121"/>
+          <w:sz w:val="24"/>
+          <w:szCs w:val="24"/>
+          <w:shd w:val="clear" w:color="auto" w:fill="FFFFFF"/>
+        </w:rPr>
+        <w:t>Wolfang</w:t>
+      </w:r>
       <w:r>
         <w:rPr>
           <w:rFonts w:ascii="Arial" w:hAnsi="Arial" w:cs="Arial"/>
@@ -1316,18 +1175,76 @@
         </w:rPr>
         <w:t xml:space="preserve"> </w:t>
       </w:r>
-      <w:proofErr w:type="spellStart"/>
-      <w:r>
-        <w:rPr>
-          <w:rFonts w:ascii="Arial" w:hAnsi="Arial" w:cs="Arial"/>
-          <w:color w:val="212121"/>
-          <w:sz w:val="24"/>
-          <w:szCs w:val="24"/>
-          <w:shd w:val="clear" w:color="auto" w:fill="FFFFFF"/>
-        </w:rPr>
-        <w:t>naci</w:t>
-      </w:r>
-      <w:proofErr w:type="spellEnd"/>
+      <w:r>
+        <w:rPr>
+          <w:rFonts w:ascii="Arial" w:hAnsi="Arial" w:cs="Arial"/>
+          <w:color w:val="212121"/>
+          <w:sz w:val="24"/>
+          <w:szCs w:val="24"/>
+          <w:shd w:val="clear" w:color="auto" w:fill="FFFFFF"/>
+        </w:rPr>
+        <w:t>Jesús</w:t>
+      </w:r>
+      <w:r>
+        <w:rPr>
+          <w:rFonts w:ascii="Arial" w:hAnsi="Arial" w:cs="Arial"/>
+          <w:color w:val="212121"/>
+          <w:sz w:val="24"/>
+          <w:szCs w:val="24"/>
+          <w:shd w:val="clear" w:color="auto" w:fill="FFFFFF"/>
+        </w:rPr>
+        <w:t xml:space="preserve"> </w:t>
+      </w:r>
+      <w:r>
+        <w:rPr>
+          <w:rFonts w:ascii="Arial" w:hAnsi="Arial" w:cs="Arial"/>
+          <w:color w:val="212121"/>
+          <w:sz w:val="24"/>
+          <w:szCs w:val="24"/>
+          <w:shd w:val="clear" w:color="auto" w:fill="FFFFFF"/>
+        </w:rPr>
+        <w:t>V</w:t>
+      </w:r>
+      <w:r>
+        <w:rPr>
+          <w:rFonts w:ascii="Arial" w:hAnsi="Arial" w:cs="Arial"/>
+          <w:color w:val="212121"/>
+          <w:sz w:val="24"/>
+          <w:szCs w:val="24"/>
+          <w:shd w:val="clear" w:color="auto" w:fill="FFFFFF"/>
+        </w:rPr>
+        <w:t xml:space="preserve">era </w:t>
+      </w:r>
+      <w:r>
+        <w:rPr>
+          <w:rFonts w:ascii="Arial" w:hAnsi="Arial" w:cs="Arial"/>
+          <w:color w:val="212121"/>
+          <w:sz w:val="24"/>
+          <w:szCs w:val="24"/>
+          <w:shd w:val="clear" w:color="auto" w:fill="FFFFFF"/>
+        </w:rPr>
+        <w:t>M</w:t>
+      </w:r>
+      <w:r>
+        <w:rPr>
+          <w:rFonts w:ascii="Arial" w:hAnsi="Arial" w:cs="Arial"/>
+          <w:color w:val="212121"/>
+          <w:sz w:val="24"/>
+          <w:szCs w:val="24"/>
+          <w:shd w:val="clear" w:color="auto" w:fill="FFFFFF"/>
+        </w:rPr>
+        <w:t xml:space="preserve">endoza </w:t>
+      </w:r>
+      <w:r>
+        <w:rPr>
+          <w:rFonts w:ascii="Arial" w:hAnsi="Arial" w:cs="Arial"/>
+          <w:color w:val="212121"/>
+          <w:sz w:val="24"/>
+          <w:szCs w:val="24"/>
+          <w:shd w:val="clear" w:color="auto" w:fill="FFFFFF"/>
+        </w:rPr>
+        <w:t>nací</w:t>
+      </w:r>
       <w:r>
         <w:rPr>
           <w:rFonts w:ascii="Arial" w:hAnsi="Arial" w:cs="Arial"/>
@@ -1338,18 +1255,16 @@
         </w:rPr>
         <w:t xml:space="preserve"> en 1997 soy estudiante de </w:t>
       </w:r>
-      <w:proofErr w:type="spellStart"/>
-      <w:r>
-        <w:rPr>
-          <w:rFonts w:ascii="Arial" w:hAnsi="Arial" w:cs="Arial"/>
-          <w:color w:val="212121"/>
-          <w:sz w:val="24"/>
-          <w:szCs w:val="24"/>
-          <w:shd w:val="clear" w:color="auto" w:fill="FFFFFF"/>
-        </w:rPr>
-        <w:t>ingenieria</w:t>
-      </w:r>
-      <w:proofErr w:type="spellEnd"/>
+      <w:r>
+        <w:rPr>
+          <w:rFonts w:ascii="Arial" w:hAnsi="Arial" w:cs="Arial"/>
+          <w:color w:val="212121"/>
+          <w:sz w:val="24"/>
+          <w:szCs w:val="24"/>
+          <w:shd w:val="clear" w:color="auto" w:fill="FFFFFF"/>
+        </w:rPr>
+        <w:t>ingeniería</w:t>
+      </w:r>
       <w:r>
         <w:rPr>
           <w:rFonts w:ascii="Arial" w:hAnsi="Arial" w:cs="Arial"/>
@@ -1360,18 +1275,16 @@
         </w:rPr>
         <w:t xml:space="preserve"> de minas de la universidad francisco de paula </w:t>
       </w:r>
-      <w:proofErr w:type="spellStart"/>
-      <w:r>
-        <w:rPr>
-          <w:rFonts w:ascii="Arial" w:hAnsi="Arial" w:cs="Arial"/>
-          <w:color w:val="212121"/>
-          <w:sz w:val="24"/>
-          <w:szCs w:val="24"/>
-          <w:shd w:val="clear" w:color="auto" w:fill="FFFFFF"/>
-        </w:rPr>
-        <w:t>santander</w:t>
-      </w:r>
-      <w:proofErr w:type="spellEnd"/>
+      <w:r>
+        <w:rPr>
+          <w:rFonts w:ascii="Arial" w:hAnsi="Arial" w:cs="Arial"/>
+          <w:color w:val="212121"/>
+          <w:sz w:val="24"/>
+          <w:szCs w:val="24"/>
+          <w:shd w:val="clear" w:color="auto" w:fill="FFFFFF"/>
+        </w:rPr>
+        <w:t>Santander</w:t>
+      </w:r>
       <w:r>
         <w:rPr>
           <w:rFonts w:ascii="Arial" w:hAnsi="Arial" w:cs="Arial"/>
@@ -1382,18 +1295,16 @@
         </w:rPr>
         <w:t xml:space="preserve"> en </w:t>
       </w:r>
-      <w:proofErr w:type="spellStart"/>
-      <w:r>
-        <w:rPr>
-          <w:rFonts w:ascii="Arial" w:hAnsi="Arial" w:cs="Arial"/>
-          <w:color w:val="212121"/>
-          <w:sz w:val="24"/>
-          <w:szCs w:val="24"/>
-          <w:shd w:val="clear" w:color="auto" w:fill="FFFFFF"/>
-        </w:rPr>
-        <w:t>cucuta</w:t>
-      </w:r>
-      <w:proofErr w:type="spellEnd"/>
+      <w:r>
+        <w:rPr>
+          <w:rFonts w:ascii="Arial" w:hAnsi="Arial" w:cs="Arial"/>
+          <w:color w:val="212121"/>
+          <w:sz w:val="24"/>
+          <w:szCs w:val="24"/>
+          <w:shd w:val="clear" w:color="auto" w:fill="FFFFFF"/>
+        </w:rPr>
+        <w:t>Cúcuta</w:t>
+      </w:r>
       <w:r>
         <w:rPr>
           <w:rFonts w:ascii="Arial" w:hAnsi="Arial" w:cs="Arial"/>
@@ -1404,18 +1315,16 @@
         </w:rPr>
         <w:t xml:space="preserve"> actualmente cursando el </w:t>
       </w:r>
-      <w:proofErr w:type="spellStart"/>
-      <w:r>
-        <w:rPr>
-          <w:rFonts w:ascii="Arial" w:hAnsi="Arial" w:cs="Arial"/>
-          <w:color w:val="212121"/>
-          <w:sz w:val="24"/>
-          <w:szCs w:val="24"/>
-          <w:shd w:val="clear" w:color="auto" w:fill="FFFFFF"/>
-        </w:rPr>
-        <w:t>ultimo</w:t>
-      </w:r>
-      <w:proofErr w:type="spellEnd"/>
+      <w:r>
+        <w:rPr>
+          <w:rFonts w:ascii="Arial" w:hAnsi="Arial" w:cs="Arial"/>
+          <w:color w:val="212121"/>
+          <w:sz w:val="24"/>
+          <w:szCs w:val="24"/>
+          <w:shd w:val="clear" w:color="auto" w:fill="FFFFFF"/>
+        </w:rPr>
+        <w:t>último</w:t>
+      </w:r>
       <w:r>
         <w:rPr>
           <w:rFonts w:ascii="Arial" w:hAnsi="Arial" w:cs="Arial"/>
@@ -1426,18 +1335,16 @@
         </w:rPr>
         <w:t xml:space="preserve"> semestre , me apasiona mucho este curso ya que siempre me he interesado por la </w:t>
       </w:r>
-      <w:proofErr w:type="spellStart"/>
-      <w:r>
-        <w:rPr>
-          <w:rFonts w:ascii="Arial" w:hAnsi="Arial" w:cs="Arial"/>
-          <w:color w:val="212121"/>
-          <w:sz w:val="24"/>
-          <w:szCs w:val="24"/>
-          <w:shd w:val="clear" w:color="auto" w:fill="FFFFFF"/>
-        </w:rPr>
-        <w:t>programacion</w:t>
-      </w:r>
-      <w:proofErr w:type="spellEnd"/>
+      <w:r>
+        <w:rPr>
+          <w:rFonts w:ascii="Arial" w:hAnsi="Arial" w:cs="Arial"/>
+          <w:color w:val="212121"/>
+          <w:sz w:val="24"/>
+          <w:szCs w:val="24"/>
+          <w:shd w:val="clear" w:color="auto" w:fill="FFFFFF"/>
+        </w:rPr>
+        <w:t>programación</w:t>
+      </w:r>
       <w:r>
         <w:rPr>
           <w:rFonts w:ascii="Arial" w:hAnsi="Arial" w:cs="Arial"/>
@@ -1448,18 +1355,16 @@
         </w:rPr>
         <w:t xml:space="preserve"> y me </w:t>
       </w:r>
-      <w:proofErr w:type="spellStart"/>
-      <w:r>
-        <w:rPr>
-          <w:rFonts w:ascii="Arial" w:hAnsi="Arial" w:cs="Arial"/>
-          <w:color w:val="212121"/>
-          <w:sz w:val="24"/>
-          <w:szCs w:val="24"/>
-          <w:shd w:val="clear" w:color="auto" w:fill="FFFFFF"/>
-        </w:rPr>
-        <w:t>encantaria</w:t>
-      </w:r>
-      <w:proofErr w:type="spellEnd"/>
+      <w:r>
+        <w:rPr>
+          <w:rFonts w:ascii="Arial" w:hAnsi="Arial" w:cs="Arial"/>
+          <w:color w:val="212121"/>
+          <w:sz w:val="24"/>
+          <w:szCs w:val="24"/>
+          <w:shd w:val="clear" w:color="auto" w:fill="FFFFFF"/>
+        </w:rPr>
+        <w:t>encantaría</w:t>
+      </w:r>
       <w:r>
         <w:rPr>
           <w:rFonts w:ascii="Arial" w:hAnsi="Arial" w:cs="Arial"/>
@@ -1470,18 +1375,16 @@
         </w:rPr>
         <w:t xml:space="preserve"> aplicarla a mi carrera y si es posible también aprender </w:t>
       </w:r>
-      <w:proofErr w:type="spellStart"/>
-      <w:r>
-        <w:rPr>
-          <w:rFonts w:ascii="Arial" w:hAnsi="Arial" w:cs="Arial"/>
-          <w:color w:val="212121"/>
-          <w:sz w:val="24"/>
-          <w:szCs w:val="24"/>
-          <w:shd w:val="clear" w:color="auto" w:fill="FFFFFF"/>
-        </w:rPr>
-        <w:t>mas</w:t>
-      </w:r>
-      <w:proofErr w:type="spellEnd"/>
+      <w:r>
+        <w:rPr>
+          <w:rFonts w:ascii="Arial" w:hAnsi="Arial" w:cs="Arial"/>
+          <w:color w:val="212121"/>
+          <w:sz w:val="24"/>
+          <w:szCs w:val="24"/>
+          <w:shd w:val="clear" w:color="auto" w:fill="FFFFFF"/>
+        </w:rPr>
+        <w:t>más</w:t>
+      </w:r>
       <w:r>
         <w:rPr>
           <w:rFonts w:ascii="Arial" w:hAnsi="Arial" w:cs="Arial"/>
@@ -2192,51 +2095,7 @@
           <w:szCs w:val="24"/>
           <w:shd w:val="clear" w:color="auto" w:fill="FFFFFF"/>
         </w:rPr>
-        <w:t xml:space="preserve">, el </w:t>
-      </w:r>
-      <w:proofErr w:type="spellStart"/>
-      <w:r>
-        <w:rPr>
-          <w:rFonts w:ascii="Arial" w:hAnsi="Arial" w:cs="Arial"/>
-          <w:color w:val="212121"/>
-          <w:sz w:val="24"/>
-          <w:szCs w:val="24"/>
-          <w:shd w:val="clear" w:color="auto" w:fill="FFFFFF"/>
-        </w:rPr>
-        <w:t>Product</w:t>
-      </w:r>
-      <w:proofErr w:type="spellEnd"/>
-      <w:r>
-        <w:rPr>
-          <w:rFonts w:ascii="Arial" w:hAnsi="Arial" w:cs="Arial"/>
-          <w:color w:val="212121"/>
-          <w:sz w:val="24"/>
-          <w:szCs w:val="24"/>
-          <w:shd w:val="clear" w:color="auto" w:fill="FFFFFF"/>
-        </w:rPr>
-        <w:t xml:space="preserve"> </w:t>
-      </w:r>
-      <w:proofErr w:type="spellStart"/>
-      <w:r>
-        <w:rPr>
-          <w:rFonts w:ascii="Arial" w:hAnsi="Arial" w:cs="Arial"/>
-          <w:color w:val="212121"/>
-          <w:sz w:val="24"/>
-          <w:szCs w:val="24"/>
-          <w:shd w:val="clear" w:color="auto" w:fill="FFFFFF"/>
-        </w:rPr>
-        <w:t>Owner</w:t>
-      </w:r>
-      <w:proofErr w:type="spellEnd"/>
-      <w:r>
-        <w:rPr>
-          <w:rFonts w:ascii="Arial" w:hAnsi="Arial" w:cs="Arial"/>
-          <w:color w:val="212121"/>
-          <w:sz w:val="24"/>
-          <w:szCs w:val="24"/>
-          <w:shd w:val="clear" w:color="auto" w:fill="FFFFFF"/>
-        </w:rPr>
-        <w:t xml:space="preserve"> creo un repositorio en GitHub y compartió el mismo con l</w:t>
+        <w:t>, el Product Owner creo un repositorio en GitHub y compartió el mismo con l</w:t>
       </w:r>
       <w:r>
         <w:rPr>
@@ -2256,83 +2115,17 @@
           <w:szCs w:val="24"/>
           <w:shd w:val="clear" w:color="auto" w:fill="FFFFFF"/>
         </w:rPr>
-        <w:t xml:space="preserve">oceso, el </w:t>
-      </w:r>
-      <w:proofErr w:type="spellStart"/>
-      <w:r>
-        <w:rPr>
-          <w:rFonts w:ascii="Arial" w:hAnsi="Arial" w:cs="Arial"/>
-          <w:color w:val="212121"/>
-          <w:sz w:val="24"/>
-          <w:szCs w:val="24"/>
-          <w:shd w:val="clear" w:color="auto" w:fill="FFFFFF"/>
-        </w:rPr>
-        <w:t>Product</w:t>
-      </w:r>
-      <w:proofErr w:type="spellEnd"/>
-      <w:r>
-        <w:rPr>
-          <w:rFonts w:ascii="Arial" w:hAnsi="Arial" w:cs="Arial"/>
-          <w:color w:val="212121"/>
-          <w:sz w:val="24"/>
-          <w:szCs w:val="24"/>
-          <w:shd w:val="clear" w:color="auto" w:fill="FFFFFF"/>
-        </w:rPr>
-        <w:t xml:space="preserve"> </w:t>
-      </w:r>
-      <w:proofErr w:type="spellStart"/>
-      <w:r>
-        <w:rPr>
-          <w:rFonts w:ascii="Arial" w:hAnsi="Arial" w:cs="Arial"/>
-          <w:color w:val="212121"/>
-          <w:sz w:val="24"/>
-          <w:szCs w:val="24"/>
-          <w:shd w:val="clear" w:color="auto" w:fill="FFFFFF"/>
-        </w:rPr>
-        <w:t>Owner</w:t>
-      </w:r>
-      <w:proofErr w:type="spellEnd"/>
-      <w:r>
-        <w:rPr>
-          <w:rFonts w:ascii="Arial" w:hAnsi="Arial" w:cs="Arial"/>
-          <w:color w:val="212121"/>
-          <w:sz w:val="24"/>
-          <w:szCs w:val="24"/>
-          <w:shd w:val="clear" w:color="auto" w:fill="FFFFFF"/>
-        </w:rPr>
-        <w:t xml:space="preserve"> subió a</w:t>
-      </w:r>
-      <w:r>
-        <w:rPr>
-          <w:rFonts w:ascii="Arial" w:hAnsi="Arial" w:cs="Arial"/>
-          <w:color w:val="212121"/>
-          <w:sz w:val="24"/>
-          <w:szCs w:val="24"/>
-          <w:shd w:val="clear" w:color="auto" w:fill="FFFFFF"/>
-        </w:rPr>
-        <w:t xml:space="preserve"> </w:t>
-      </w:r>
-      <w:proofErr w:type="spellStart"/>
-      <w:r>
-        <w:rPr>
-          <w:rFonts w:ascii="Arial" w:hAnsi="Arial" w:cs="Arial"/>
-          <w:color w:val="212121"/>
-          <w:sz w:val="24"/>
-          <w:szCs w:val="24"/>
-          <w:shd w:val="clear" w:color="auto" w:fill="FFFFFF"/>
-        </w:rPr>
-        <w:t>Github</w:t>
-      </w:r>
-      <w:proofErr w:type="spellEnd"/>
-      <w:r>
-        <w:rPr>
-          <w:rFonts w:ascii="Arial" w:hAnsi="Arial" w:cs="Arial"/>
-          <w:color w:val="212121"/>
-          <w:sz w:val="24"/>
-          <w:szCs w:val="24"/>
-          <w:shd w:val="clear" w:color="auto" w:fill="FFFFFF"/>
-        </w:rPr>
-        <w:t xml:space="preserve"> el documento y los demás integrantes clonaron dicho repositorio para poder tener </w:t>
+        <w:t>oceso, el Product Owner subió a</w:t>
+      </w:r>
+      <w:r>
+        <w:rPr>
+          <w:rFonts w:ascii="Arial" w:hAnsi="Arial" w:cs="Arial"/>
+          <w:color w:val="212121"/>
+          <w:sz w:val="24"/>
+          <w:szCs w:val="24"/>
+          <w:shd w:val="clear" w:color="auto" w:fill="FFFFFF"/>
+        </w:rPr>
+        <w:t xml:space="preserve"> Github el documento y los demás integrantes clonaron dicho repositorio para poder tener </w:t>
       </w:r>
       <w:r>
         <w:rPr>
@@ -2489,29 +2282,7 @@
           <w:szCs w:val="24"/>
           <w:shd w:val="clear" w:color="auto" w:fill="FFFFFF"/>
         </w:rPr>
-        <w:t xml:space="preserve"> la </w:t>
-      </w:r>
-      <w:proofErr w:type="spellStart"/>
-      <w:r>
-        <w:rPr>
-          <w:rFonts w:ascii="Arial" w:hAnsi="Arial" w:cs="Arial"/>
-          <w:color w:val="212121"/>
-          <w:sz w:val="24"/>
-          <w:szCs w:val="24"/>
-          <w:shd w:val="clear" w:color="auto" w:fill="FFFFFF"/>
-        </w:rPr>
-        <w:t>url</w:t>
-      </w:r>
-      <w:proofErr w:type="spellEnd"/>
-      <w:r>
-        <w:rPr>
-          <w:rFonts w:ascii="Arial" w:hAnsi="Arial" w:cs="Arial"/>
-          <w:color w:val="212121"/>
-          <w:sz w:val="24"/>
-          <w:szCs w:val="24"/>
-          <w:shd w:val="clear" w:color="auto" w:fill="FFFFFF"/>
-        </w:rPr>
-        <w:t xml:space="preserve"> al tutor correspondiente para su debida revisión y calificación. </w:t>
+        <w:t xml:space="preserve"> la url al tutor correspondiente para su debida revisión y calificación. </w:t>
       </w:r>
     </w:p>
     <w:p>
@@ -3069,7 +2840,23 @@
           <w:szCs w:val="24"/>
         </w:rPr>
         <w:tab/>
-        <w:t>4. Se le da acceso a los demás integrantes del equipo.</w:t>
+        <w:t xml:space="preserve">4. Se </w:t>
+      </w:r>
+      <w:r>
+        <w:rPr>
+          <w:rFonts w:ascii="Arial" w:hAnsi="Arial" w:cs="Arial"/>
+          <w:sz w:val="24"/>
+          <w:szCs w:val="24"/>
+        </w:rPr>
+        <w:t>les</w:t>
+      </w:r>
+      <w:r>
+        <w:rPr>
+          <w:rFonts w:ascii="Arial" w:hAnsi="Arial" w:cs="Arial"/>
+          <w:sz w:val="24"/>
+          <w:szCs w:val="24"/>
+        </w:rPr>
+        <w:t xml:space="preserve"> da acceso a los demás integrantes del equipo.</w:t>
       </w:r>
     </w:p>
     <w:p>
@@ -3247,25 +3034,7 @@
           <w:b/>
           <w:color w:val="212121"/>
         </w:rPr>
-        <w:t>La ruta (</w:t>
-      </w:r>
-      <w:proofErr w:type="spellStart"/>
-      <w:r>
-        <w:rPr>
-          <w:rFonts w:ascii="Arial" w:hAnsi="Arial" w:cs="Arial"/>
-          <w:b/>
-          <w:color w:val="212121"/>
-        </w:rPr>
-        <w:t>url</w:t>
-      </w:r>
-      <w:proofErr w:type="spellEnd"/>
-      <w:r>
-        <w:rPr>
-          <w:rFonts w:ascii="Arial" w:hAnsi="Arial" w:cs="Arial"/>
-          <w:b/>
-          <w:color w:val="212121"/>
-        </w:rPr>
-        <w:t>) en la que se encuentra el repositorio en GitHub</w:t>
+        <w:t>La ruta (url) en la que se encuentra el repositorio en GitHub</w:t>
       </w:r>
       <w:r>
         <w:rPr>
@@ -4468,20 +4237,8 @@
                 <w:szCs w:val="24"/>
                 <w:lang w:eastAsia="es-CO"/>
               </w:rPr>
-              <w:t xml:space="preserve">Sprint </w:t>
+              <w:t>Sprint planning</w:t>
             </w:r>
-            <w:proofErr w:type="spellStart"/>
-            <w:r>
-              <w:rPr>
-                <w:rFonts w:ascii="Arial" w:eastAsia="Times New Roman" w:hAnsi="Arial" w:cs="Arial"/>
-                <w:color w:val="212121"/>
-                <w:sz w:val="24"/>
-                <w:szCs w:val="24"/>
-                <w:lang w:eastAsia="es-CO"/>
-              </w:rPr>
-              <w:t>planning</w:t>
-            </w:r>
-            <w:proofErr w:type="spellEnd"/>
           </w:p>
         </w:tc>
       </w:tr>
@@ -4623,7 +4380,6 @@
                 <w:lang w:eastAsia="es-CO"/>
               </w:rPr>
             </w:pPr>
-            <w:proofErr w:type="spellStart"/>
             <w:r>
               <w:rPr>
                 <w:rFonts w:ascii="Arial" w:eastAsia="Times New Roman" w:hAnsi="Arial" w:cs="Arial"/>
@@ -4634,7 +4390,6 @@
               </w:rPr>
               <w:t>Daily</w:t>
             </w:r>
-            <w:proofErr w:type="spellEnd"/>
             <w:r>
               <w:rPr>
                 <w:rFonts w:ascii="Arial" w:eastAsia="Times New Roman" w:hAnsi="Arial" w:cs="Arial"/>
@@ -4757,22 +4512,8 @@
                 <w:szCs w:val="24"/>
                 <w:shd w:val="clear" w:color="auto" w:fill="FFFFFF"/>
               </w:rPr>
-              <w:t xml:space="preserve">Sprint </w:t>
+              <w:t>Sprint Review</w:t>
             </w:r>
-            <w:proofErr w:type="spellStart"/>
-            <w:r>
-              <w:rPr>
-                <w:rFonts w:ascii="Arial" w:hAnsi="Arial" w:cs="Arial"/>
-                <w:bCs/>
-                <w:iCs/>
-                <w:color w:val="000000"/>
-                <w:sz w:val="24"/>
-                <w:szCs w:val="24"/>
-                <w:shd w:val="clear" w:color="auto" w:fill="FFFFFF"/>
-              </w:rPr>
-              <w:t>Review</w:t>
-            </w:r>
-            <w:proofErr w:type="spellEnd"/>
           </w:p>
         </w:tc>
       </w:tr>

</xml_diff>